<commit_message>
feat: atualiza memorial e justificativa de relacionamentos
</commit_message>
<xml_diff>
--- a/docs/editaveis/Justificativa-Relacionamentos-Cardinalidade.docx
+++ b/docs/editaveis/Justificativa-Relacionamentos-Cardinalidade.docx
@@ -3,7 +3,7 @@
 <w:document xmlns:wpc="http://schemas.microsoft.com/office/word/2010/wordprocessingCanvas" xmlns:mc="http://schemas.openxmlformats.org/markup-compatibility/2006" xmlns:o="urn:schemas-microsoft-com:office:office" xmlns:r="http://schemas.openxmlformats.org/officeDocument/2006/relationships" xmlns:m="http://schemas.openxmlformats.org/officeDocument/2006/math" xmlns:v="urn:schemas-microsoft-com:vml" xmlns:wp14="http://schemas.microsoft.com/office/word/2010/wordprocessingDrawing" xmlns:wp="http://schemas.openxmlformats.org/drawingml/2006/wordprocessingDrawing" xmlns:w="http://schemas.openxmlformats.org/wordprocessingml/2006/main" xmlns:w14="http://schemas.microsoft.com/office/word/2010/wordml" xmlns:w10="urn:schemas-microsoft-com:office:word" xmlns:w15="http://schemas.microsoft.com/office/word/2012/wordml" xmlns:wpg="http://schemas.microsoft.com/office/word/2010/wordprocessingGroup" xmlns:wpi="http://schemas.microsoft.com/office/word/2010/wordprocessingInk" xmlns:wne="http://schemas.microsoft.com/office/word/2006/wordml" xmlns:wps="http://schemas.microsoft.com/office/word/2010/wordprocessingShape" xmlns:wpsCustomData="http://www.wps.cn/officeDocument/2013/wpsCustomData" mc:Ignorable="w14 w15 wp14">
   <w:background w:color="FFFFFF"/>
   <w:body>
-    <w:p>
+    <w:p xmlns:wp14="http://schemas.microsoft.com/office/word/2010/wordml" wp14:textId="77777777">
       <w:pPr>
         <w:pStyle w:val="2"/>
         <w:keepNext/>
@@ -35,13 +35,13 @@
         <w:t>Justificativa dos Relacionamentos e Cardinalidade</w:t>
       </w:r>
     </w:p>
-    <w:p>
+    <w:p xmlns:wp14="http://schemas.microsoft.com/office/word/2010/wordml" wp14:textId="2442E922">
       <w:pPr>
         <w:pStyle w:val="4"/>
         <w:bidi w:val="0"/>
         <w:spacing w:line="360" w:lineRule="auto"/>
         <w:rPr>
-          <w:rFonts w:hint="default" w:ascii="Arial" w:hAnsi="Arial" w:cs="Arial"/>
+          <w:rFonts w:ascii="Arial" w:hAnsi="Arial" w:cs="Arial"/>
           <w:color w:val="000000" w:themeColor="text1"/>
           <w:sz w:val="28"/>
           <w:szCs w:val="28"/>
@@ -53,9 +53,10 @@
           </w14:textFill>
         </w:rPr>
       </w:pPr>
-      <w:r>
-        <w:rPr>
-          <w:rFonts w:hint="default" w:ascii="Arial" w:hAnsi="Arial" w:cs="Arial"/>
+      <w:bookmarkStart w:name="_Int_zM5a7pa4" w:id="903565031"/>
+      <w:r>
+        <w:rPr>
+          <w:rFonts w:ascii="Arial" w:hAnsi="Arial" w:cs="Arial"/>
           <w:color w:val="000000" w:themeColor="text1"/>
           <w:sz w:val="28"/>
           <w:szCs w:val="28"/>
@@ -65,11 +66,40 @@
             </w14:solidFill>
           </w14:textFill>
         </w:rPr>
-        <w:t xml:space="preserve">Relação Jogador → </w:t>
-      </w:r>
-      <w:r>
-        <w:rPr>
-          <w:rFonts w:hint="default" w:ascii="Arial" w:hAnsi="Arial" w:cs="Arial"/>
+        <w:t xml:space="preserve">Relação</w:t>
+      </w:r>
+      <w:bookmarkEnd w:id="903565031"/>
+      <w:r>
+        <w:rPr>
+          <w:rFonts w:ascii="Arial" w:hAnsi="Arial" w:cs="Arial"/>
+          <w:color w:val="000000" w:themeColor="text1"/>
+          <w:sz w:val="28"/>
+          <w:szCs w:val="28"/>
+          <w14:textFill>
+            <w14:solidFill>
+              <w14:schemeClr w14:val="tx1"/>
+            </w14:solidFill>
+          </w14:textFill>
+        </w:rPr>
+        <w:t xml:space="preserve"> Usuár</w:t>
+      </w:r>
+      <w:r>
+        <w:rPr>
+          <w:rFonts w:ascii="Arial" w:hAnsi="Arial" w:cs="Arial"/>
+          <w:color w:val="000000" w:themeColor="text1"/>
+          <w:sz w:val="28"/>
+          <w:szCs w:val="28"/>
+          <w14:textFill>
+            <w14:solidFill>
+              <w14:schemeClr w14:val="tx1"/>
+            </w14:solidFill>
+          </w14:textFill>
+        </w:rPr>
+        <w:t xml:space="preserve">io → </w:t>
+      </w:r>
+      <w:r>
+        <w:rPr>
+          <w:rFonts w:ascii="Arial" w:hAnsi="Arial" w:cs="Arial"/>
           <w:color w:val="000000" w:themeColor="text1"/>
           <w:sz w:val="28"/>
           <w:szCs w:val="28"/>
@@ -80,10 +110,25 @@
             </w14:solidFill>
           </w14:textFill>
         </w:rPr>
-        <w:t>PerfilDoJogo</w:t>
+        <w:t>PerfilDo</w:t>
+      </w:r>
+      <w:r>
+        <w:rPr>
+          <w:rFonts w:ascii="Arial" w:hAnsi="Arial" w:cs="Arial"/>
+          <w:color w:val="000000" w:themeColor="text1"/>
+          <w:sz w:val="28"/>
+          <w:szCs w:val="28"/>
+          <w:lang w:val="pt-BR"/>
+          <w14:textFill>
+            <w14:solidFill>
+              <w14:schemeClr w14:val="tx1"/>
+            </w14:solidFill>
+          </w14:textFill>
+        </w:rPr>
+        <w:t>Jogo</w:t>
       </w:r>
     </w:p>
-    <w:p>
+    <w:p xmlns:wp14="http://schemas.microsoft.com/office/word/2010/wordml" wp14:textId="77777777">
       <w:pPr>
         <w:spacing w:line="360" w:lineRule="auto"/>
         <w:rPr>
@@ -105,90 +150,226 @@
         <w:t>Composição</w:t>
       </w:r>
     </w:p>
-    <w:p>
+    <w:p xmlns:wp14="http://schemas.microsoft.com/office/word/2010/wordml" wp14:textId="4EB38C14">
       <w:pPr>
         <w:spacing w:line="360" w:lineRule="auto"/>
         <w:rPr>
-          <w:rFonts w:hint="default" w:ascii="Arial" w:hAnsi="Arial" w:cs="Arial"/>
+          <w:rFonts w:ascii="Arial" w:hAnsi="Arial" w:cs="Arial"/>
         </w:rPr>
       </w:pPr>
       <w:r>
         <w:rPr>
-          <w:rFonts w:hint="default" w:ascii="Arial" w:hAnsi="Arial" w:cs="Arial"/>
+          <w:rFonts w:ascii="Arial" w:hAnsi="Arial" w:cs="Arial"/>
           <w:b w:val="0"/>
           <w:bCs w:val="0"/>
           <w:lang w:val="pt-BR"/>
         </w:rPr>
-        <w:t>Justificativa:</w:t>
-      </w:r>
-      <w:r>
-        <w:rPr>
-          <w:rFonts w:hint="default" w:ascii="Arial" w:hAnsi="Arial" w:cs="Arial"/>
-          <w:b w:val="0"/>
-          <w:bCs w:val="0"/>
-        </w:rPr>
-        <w:br w:type="textWrapping"/>
-      </w:r>
-      <w:r>
-        <w:rPr>
-          <w:rFonts w:hint="default" w:ascii="Arial" w:hAnsi="Arial" w:cs="Arial"/>
-        </w:rPr>
-        <w:t xml:space="preserve">Se o Jogador for excluído, todos os </w:t>
-      </w:r>
-      <w:r>
-        <w:rPr>
-          <w:rFonts w:hint="default" w:ascii="Arial" w:hAnsi="Arial" w:cs="Arial"/>
+        <w:t xml:space="preserve">Justificativa: </w:t>
+      </w:r>
+      <w:r>
+        <w:rPr>
+          <w:rFonts w:ascii="Arial" w:hAnsi="Arial" w:cs="Arial"/>
+        </w:rPr>
+        <w:t xml:space="preserve">Se o </w:t>
+      </w:r>
+      <w:r>
+        <w:rPr>
+          <w:rFonts w:ascii="Arial" w:hAnsi="Arial" w:cs="Arial"/>
+        </w:rPr>
+        <w:t xml:space="preserve">Usuário</w:t>
+      </w:r>
+      <w:r>
+        <w:rPr>
+          <w:rFonts w:ascii="Arial" w:hAnsi="Arial" w:cs="Arial"/>
+        </w:rPr>
+        <w:t xml:space="preserve"> for </w:t>
+      </w:r>
+      <w:r>
+        <w:rPr>
+          <w:rFonts w:ascii="Arial" w:hAnsi="Arial" w:cs="Arial"/>
+        </w:rPr>
+        <w:t xml:space="preserve">excluído</w:t>
+      </w:r>
+      <w:r>
+        <w:rPr>
+          <w:rFonts w:ascii="Arial" w:hAnsi="Arial" w:cs="Arial"/>
+        </w:rPr>
+        <w:t xml:space="preserve">, </w:t>
+      </w:r>
+      <w:r>
+        <w:rPr>
+          <w:rFonts w:ascii="Arial" w:hAnsi="Arial" w:cs="Arial"/>
+        </w:rPr>
+        <w:t xml:space="preserve">todos</w:t>
+      </w:r>
+      <w:r>
+        <w:rPr>
+          <w:rFonts w:ascii="Arial" w:hAnsi="Arial" w:cs="Arial"/>
+        </w:rPr>
+        <w:t xml:space="preserve"> </w:t>
+      </w:r>
+      <w:r>
+        <w:rPr>
+          <w:rFonts w:ascii="Arial" w:hAnsi="Arial" w:cs="Arial"/>
+        </w:rPr>
+        <w:t xml:space="preserve">os</w:t>
+      </w:r>
+      <w:r>
+        <w:rPr>
+          <w:rFonts w:ascii="Arial" w:hAnsi="Arial" w:cs="Arial"/>
+        </w:rPr>
+        <w:t xml:space="preserve"> </w:t>
+      </w:r>
+      <w:r>
+        <w:rPr>
+          <w:rFonts w:ascii="Arial" w:hAnsi="Arial" w:cs="Arial"/>
           <w:lang w:val="pt-BR"/>
         </w:rPr>
         <w:t>Perfis</w:t>
       </w:r>
       <w:r>
         <w:rPr>
-          <w:rFonts w:hint="default" w:ascii="Arial" w:hAnsi="Arial" w:cs="Arial"/>
+          <w:rFonts w:ascii="Arial" w:hAnsi="Arial" w:cs="Arial"/>
         </w:rPr>
         <w:t xml:space="preserve"> de </w:t>
       </w:r>
       <w:r>
         <w:rPr>
-          <w:rFonts w:hint="default" w:ascii="Arial" w:hAnsi="Arial" w:cs="Arial"/>
+          <w:rFonts w:ascii="Arial" w:hAnsi="Arial" w:cs="Arial"/>
           <w:lang w:val="pt-BR"/>
         </w:rPr>
         <w:t>Jogo</w:t>
       </w:r>
       <w:r>
         <w:rPr>
-          <w:rFonts w:hint="default" w:ascii="Arial" w:hAnsi="Arial" w:cs="Arial"/>
+          <w:rFonts w:ascii="Arial" w:hAnsi="Arial" w:cs="Arial"/>
         </w:rPr>
         <w:t xml:space="preserve"> </w:t>
       </w:r>
       <w:r>
         <w:rPr>
-          <w:rFonts w:hint="default" w:ascii="Arial" w:hAnsi="Arial" w:cs="Arial"/>
+          <w:rFonts w:ascii="Arial" w:hAnsi="Arial" w:cs="Arial"/>
           <w:lang w:val="pt-BR"/>
         </w:rPr>
         <w:t xml:space="preserve">criados </w:t>
       </w:r>
       <w:r>
         <w:rPr>
-          <w:rFonts w:hint="default" w:ascii="Arial" w:hAnsi="Arial" w:cs="Arial"/>
-        </w:rPr>
-        <w:t xml:space="preserve">por ele devem ser removidos também. </w:t>
-      </w:r>
-      <w:r>
-        <w:rPr>
-          <w:rFonts w:hint="default" w:ascii="Arial" w:hAnsi="Arial" w:cs="Arial"/>
+          <w:rFonts w:ascii="Arial" w:hAnsi="Arial" w:cs="Arial"/>
+        </w:rPr>
+        <w:t xml:space="preserve">por</w:t>
+      </w:r>
+      <w:r>
+        <w:rPr>
+          <w:rFonts w:ascii="Arial" w:hAnsi="Arial" w:cs="Arial"/>
+        </w:rPr>
+        <w:t xml:space="preserve"> </w:t>
+      </w:r>
+      <w:r>
+        <w:rPr>
+          <w:rFonts w:ascii="Arial" w:hAnsi="Arial" w:cs="Arial"/>
+        </w:rPr>
+        <w:t xml:space="preserve">ele</w:t>
+      </w:r>
+      <w:r>
+        <w:rPr>
+          <w:rFonts w:ascii="Arial" w:hAnsi="Arial" w:cs="Arial"/>
+        </w:rPr>
+        <w:t xml:space="preserve"> </w:t>
+      </w:r>
+      <w:r>
+        <w:rPr>
+          <w:rFonts w:ascii="Arial" w:hAnsi="Arial" w:cs="Arial"/>
+        </w:rPr>
+        <w:t xml:space="preserve">devem</w:t>
+      </w:r>
+      <w:r>
+        <w:rPr>
+          <w:rFonts w:ascii="Arial" w:hAnsi="Arial" w:cs="Arial"/>
+        </w:rPr>
+        <w:t xml:space="preserve"> ser </w:t>
+      </w:r>
+      <w:r>
+        <w:rPr>
+          <w:rFonts w:ascii="Arial" w:hAnsi="Arial" w:cs="Arial"/>
+        </w:rPr>
+        <w:t xml:space="preserve">removidos</w:t>
+      </w:r>
+      <w:r>
+        <w:rPr>
+          <w:rFonts w:ascii="Arial" w:hAnsi="Arial" w:cs="Arial"/>
+        </w:rPr>
+        <w:t xml:space="preserve"> </w:t>
+      </w:r>
+      <w:r>
+        <w:rPr>
+          <w:rFonts w:ascii="Arial" w:hAnsi="Arial" w:cs="Arial"/>
+        </w:rPr>
+        <w:t xml:space="preserve">também</w:t>
+      </w:r>
+      <w:r>
+        <w:rPr>
+          <w:rFonts w:ascii="Arial" w:hAnsi="Arial" w:cs="Arial"/>
+        </w:rPr>
+        <w:t xml:space="preserve">. </w:t>
+      </w:r>
+      <w:r>
+        <w:rPr>
+          <w:rFonts w:ascii="Arial" w:hAnsi="Arial" w:cs="Arial"/>
           <w:lang w:val="pt-BR"/>
         </w:rPr>
         <w:t xml:space="preserve">O Perfil do Jogo </w:t>
       </w:r>
       <w:r>
         <w:rPr>
-          <w:rFonts w:hint="default" w:ascii="Arial" w:hAnsi="Arial" w:cs="Arial"/>
-        </w:rPr>
-        <w:t>existe exclusivamente associado a um Jogador, portanto a relação é de composição.</w:t>
+          <w:rFonts w:ascii="Arial" w:hAnsi="Arial" w:cs="Arial"/>
+        </w:rPr>
+        <w:t>existe</w:t>
+      </w:r>
+      <w:r>
+        <w:rPr>
+          <w:rFonts w:ascii="Arial" w:hAnsi="Arial" w:cs="Arial"/>
+        </w:rPr>
+        <w:t xml:space="preserve"> </w:t>
+      </w:r>
+      <w:r>
+        <w:rPr>
+          <w:rFonts w:ascii="Arial" w:hAnsi="Arial" w:cs="Arial"/>
+        </w:rPr>
+        <w:t>exclusivamente</w:t>
+      </w:r>
+      <w:r>
+        <w:rPr>
+          <w:rFonts w:ascii="Arial" w:hAnsi="Arial" w:cs="Arial"/>
+        </w:rPr>
+        <w:t xml:space="preserve"> </w:t>
+      </w:r>
+      <w:r>
+        <w:rPr>
+          <w:rFonts w:ascii="Arial" w:hAnsi="Arial" w:cs="Arial"/>
+        </w:rPr>
+        <w:t>associado</w:t>
+      </w:r>
+      <w:r>
+        <w:rPr>
+          <w:rFonts w:ascii="Arial" w:hAnsi="Arial" w:cs="Arial"/>
+        </w:rPr>
+        <w:t xml:space="preserve"> </w:t>
+      </w:r>
+      <w:r>
+        <w:rPr>
+          <w:rFonts w:ascii="Arial" w:hAnsi="Arial" w:cs="Arial"/>
+        </w:rPr>
+        <w:t>a</w:t>
+      </w:r>
+      <w:r>
+        <w:rPr>
+          <w:rFonts w:ascii="Arial" w:hAnsi="Arial" w:cs="Arial"/>
+        </w:rPr>
+        <w:t xml:space="preserve"> um Usuário, portanto a relação é de composição.</w:t>
       </w:r>
     </w:p>
-    <w:p>
+    <w:p xmlns:wp14="http://schemas.microsoft.com/office/word/2010/wordml" wp14:textId="77777777">
       <w:pPr>
         <w:spacing w:line="360" w:lineRule="auto"/>
         <w:rPr>
@@ -202,142 +383,225 @@
         <w:t>Cardinalidade:</w:t>
       </w:r>
     </w:p>
-    <w:p>
+    <w:p xmlns:wp14="http://schemas.microsoft.com/office/word/2010/wordml" wp14:textId="6A934EDB">
       <w:pPr>
         <w:numPr>
           <w:ilvl w:val="0"/>
-          <w:numId w:val="11"/>
+          <w:numId w:val="12"/>
         </w:numPr>
         <w:spacing w:line="360" w:lineRule="auto"/>
         <w:ind w:left="660" w:leftChars="0" w:hanging="420" w:firstLineChars="0"/>
         <w:rPr>
-          <w:rFonts w:hint="default" w:ascii="Arial" w:hAnsi="Arial" w:cs="Arial"/>
+          <w:rFonts w:ascii="Arial" w:hAnsi="Arial" w:cs="Arial"/>
         </w:rPr>
       </w:pPr>
       <w:r>
         <w:rPr>
-          <w:rFonts w:hint="default" w:ascii="Arial" w:hAnsi="Arial" w:cs="Arial"/>
-        </w:rPr>
-        <w:t>Um Jogador pode ter</w:t>
-      </w:r>
-      <w:r>
-        <w:rPr>
-          <w:rFonts w:hint="default" w:ascii="Arial" w:hAnsi="Arial" w:cs="Arial"/>
+          <w:rFonts w:ascii="Arial" w:hAnsi="Arial" w:cs="Arial"/>
+        </w:rPr>
+        <w:t xml:space="preserve">Um </w:t>
+      </w:r>
+      <w:r>
+        <w:rPr>
+          <w:rFonts w:ascii="Arial" w:hAnsi="Arial" w:cs="Arial"/>
+        </w:rPr>
+        <w:t>Usuário</w:t>
+      </w:r>
+      <w:r>
+        <w:rPr>
+          <w:rFonts w:ascii="Arial" w:hAnsi="Arial" w:cs="Arial"/>
+        </w:rPr>
+        <w:t xml:space="preserve"> </w:t>
+      </w:r>
+      <w:r>
+        <w:rPr>
+          <w:rFonts w:ascii="Arial" w:hAnsi="Arial" w:cs="Arial"/>
+        </w:rPr>
+        <w:t>pode</w:t>
+      </w:r>
+      <w:r>
+        <w:rPr>
+          <w:rFonts w:ascii="Arial" w:hAnsi="Arial" w:cs="Arial"/>
+        </w:rPr>
+        <w:t xml:space="preserve"> </w:t>
+      </w:r>
+      <w:r>
+        <w:rPr>
+          <w:rFonts w:ascii="Arial" w:hAnsi="Arial" w:cs="Arial"/>
+        </w:rPr>
+        <w:t>ter</w:t>
+      </w:r>
+      <w:r>
+        <w:rPr>
+          <w:rFonts w:ascii="Arial" w:hAnsi="Arial" w:cs="Arial"/>
           <w:lang w:val="pt-BR"/>
         </w:rPr>
         <w:t xml:space="preserve"> </w:t>
       </w:r>
       <w:r>
         <w:rPr>
-          <w:rFonts w:hint="default" w:ascii="Arial" w:hAnsi="Arial" w:cs="Arial"/>
-          <w:b/>
-          <w:bCs/>
+          <w:rFonts w:ascii="Arial" w:hAnsi="Arial" w:cs="Arial"/>
+          <w:b w:val="1"/>
+          <w:bCs w:val="1"/>
           <w:lang w:val="pt-BR"/>
         </w:rPr>
-        <w:t xml:space="preserve">pelo menos um </w:t>
-      </w:r>
-      <w:r>
-        <w:rPr>
-          <w:rFonts w:hint="default" w:ascii="Arial" w:hAnsi="Arial" w:cs="Arial"/>
-        </w:rPr>
-        <w:t>Perfi</w:t>
-      </w:r>
-      <w:r>
-        <w:rPr>
-          <w:rFonts w:hint="default" w:ascii="Arial" w:hAnsi="Arial" w:cs="Arial"/>
-          <w:lang w:val="pt-BR"/>
-        </w:rPr>
-        <w:t>l</w:t>
-      </w:r>
-      <w:r>
-        <w:rPr>
-          <w:rFonts w:hint="default" w:ascii="Arial" w:hAnsi="Arial" w:cs="Arial"/>
+        <w:t xml:space="preserve">zero ou vários </w:t>
+      </w:r>
+      <w:r>
+        <w:rPr>
+          <w:rFonts w:ascii="Arial" w:hAnsi="Arial" w:cs="Arial"/>
+        </w:rPr>
+        <w:t>Perfis</w:t>
+      </w:r>
+      <w:r>
+        <w:rPr>
+          <w:rFonts w:ascii="Arial" w:hAnsi="Arial" w:cs="Arial"/>
         </w:rPr>
         <w:t xml:space="preserve"> de Jogo </w:t>
       </w:r>
       <w:r>
         <w:rPr>
-          <w:rFonts w:hint="default" w:ascii="Arial" w:hAnsi="Arial" w:cs="Arial"/>
-          <w:b/>
-          <w:bCs/>
-        </w:rPr>
-        <w:t>(1:N)</w:t>
-      </w:r>
-      <w:r>
-        <w:rPr>
-          <w:rFonts w:hint="default" w:ascii="Arial" w:hAnsi="Arial" w:cs="Arial"/>
+          <w:rFonts w:ascii="Arial" w:hAnsi="Arial" w:cs="Arial"/>
+          <w:b w:val="1"/>
+          <w:bCs w:val="1"/>
+        </w:rPr>
+        <w:t>(</w:t>
+      </w:r>
+      <w:r>
+        <w:rPr>
+          <w:rFonts w:ascii="Arial" w:hAnsi="Arial" w:cs="Arial"/>
+          <w:b w:val="1"/>
+          <w:bCs w:val="1"/>
+        </w:rPr>
+        <w:t>0</w:t>
+      </w:r>
+      <w:r>
+        <w:rPr>
+          <w:rFonts w:ascii="Arial" w:hAnsi="Arial" w:cs="Arial"/>
+          <w:b w:val="1"/>
+          <w:bCs w:val="1"/>
+        </w:rPr>
+        <w:t>:N</w:t>
+      </w:r>
+      <w:r>
+        <w:rPr>
+          <w:rFonts w:ascii="Arial" w:hAnsi="Arial" w:cs="Arial"/>
+          <w:b w:val="1"/>
+          <w:bCs w:val="1"/>
+        </w:rPr>
+        <w:t>)</w:t>
+      </w:r>
+      <w:r>
+        <w:rPr>
+          <w:rFonts w:ascii="Arial" w:hAnsi="Arial" w:cs="Arial"/>
         </w:rPr>
         <w:t>.</w:t>
       </w:r>
     </w:p>
-    <w:p>
+    <w:p xmlns:wp14="http://schemas.microsoft.com/office/word/2010/wordml" wp14:textId="4E8C0F2B">
       <w:pPr>
         <w:numPr>
           <w:ilvl w:val="0"/>
-          <w:numId w:val="11"/>
+          <w:numId w:val="12"/>
         </w:numPr>
         <w:spacing w:line="360" w:lineRule="auto"/>
         <w:ind w:left="660" w:leftChars="0" w:hanging="420" w:firstLineChars="0"/>
         <w:rPr>
-          <w:rFonts w:hint="default" w:ascii="Arial" w:hAnsi="Arial" w:cs="Arial"/>
+          <w:rFonts w:ascii="Arial" w:hAnsi="Arial" w:cs="Arial"/>
         </w:rPr>
       </w:pPr>
       <w:r>
         <w:rPr>
-          <w:rFonts w:hint="default" w:ascii="Arial" w:hAnsi="Arial" w:cs="Arial"/>
-        </w:rPr>
-        <w:t xml:space="preserve">Cada Perfil de Jogo pertence a </w:t>
-      </w:r>
-      <w:r>
-        <w:rPr>
-          <w:rFonts w:hint="default" w:ascii="Arial" w:hAnsi="Arial" w:cs="Arial"/>
-          <w:b/>
-          <w:bCs/>
-        </w:rPr>
-        <w:t>um único</w:t>
-      </w:r>
-      <w:r>
-        <w:rPr>
-          <w:rFonts w:hint="default" w:ascii="Arial" w:hAnsi="Arial" w:cs="Arial"/>
-        </w:rPr>
-        <w:t xml:space="preserve"> Jogador </w:t>
-      </w:r>
-      <w:r>
-        <w:rPr>
-          <w:rFonts w:hint="default" w:ascii="Arial" w:hAnsi="Arial" w:cs="Arial"/>
-          <w:b/>
-          <w:bCs/>
+          <w:rFonts w:ascii="Arial" w:hAnsi="Arial" w:cs="Arial"/>
+        </w:rPr>
+        <w:t xml:space="preserve">Cada Perfil de Jogo pertence </w:t>
+      </w:r>
+      <w:r>
+        <w:rPr>
+          <w:rFonts w:ascii="Arial" w:hAnsi="Arial" w:cs="Arial"/>
+        </w:rPr>
+        <w:t>a</w:t>
+      </w:r>
+      <w:r>
+        <w:rPr>
+          <w:rFonts w:ascii="Arial" w:hAnsi="Arial" w:cs="Arial"/>
+        </w:rPr>
+        <w:t xml:space="preserve"> </w:t>
+      </w:r>
+      <w:r>
+        <w:rPr>
+          <w:rFonts w:ascii="Arial" w:hAnsi="Arial" w:cs="Arial"/>
+          <w:b w:val="1"/>
+          <w:bCs w:val="1"/>
+        </w:rPr>
+        <w:t xml:space="preserve">um </w:t>
+      </w:r>
+      <w:r>
+        <w:rPr>
+          <w:rFonts w:ascii="Arial" w:hAnsi="Arial" w:cs="Arial"/>
+          <w:b w:val="1"/>
+          <w:bCs w:val="1"/>
+        </w:rPr>
+        <w:t>único</w:t>
+      </w:r>
+      <w:r>
+        <w:rPr>
+          <w:rFonts w:ascii="Arial" w:hAnsi="Arial" w:cs="Arial"/>
+        </w:rPr>
+        <w:t xml:space="preserve"> Usuário </w:t>
+      </w:r>
+      <w:r>
+        <w:rPr>
+          <w:rFonts w:ascii="Arial" w:hAnsi="Arial" w:cs="Arial"/>
+          <w:b w:val="1"/>
+          <w:bCs w:val="1"/>
         </w:rPr>
         <w:t>(1:1)</w:t>
       </w:r>
       <w:r>
         <w:rPr>
-          <w:rFonts w:hint="default" w:ascii="Arial" w:hAnsi="Arial" w:cs="Arial"/>
+          <w:rFonts w:ascii="Arial" w:hAnsi="Arial" w:cs="Arial"/>
         </w:rPr>
         <w:t>.</w:t>
       </w:r>
     </w:p>
-    <w:p>
+    <w:p xmlns:wp14="http://schemas.microsoft.com/office/word/2010/wordml" wp14:textId="091634A7">
       <w:pPr>
         <w:pStyle w:val="4"/>
         <w:bidi w:val="0"/>
         <w:spacing w:line="360" w:lineRule="auto"/>
         <w:rPr>
-          <w:rFonts w:hint="default" w:ascii="Arial" w:hAnsi="Arial" w:cs="Arial"/>
+          <w:rFonts w:ascii="Arial" w:hAnsi="Arial" w:cs="Arial"/>
           <w:sz w:val="28"/>
           <w:szCs w:val="28"/>
         </w:rPr>
       </w:pPr>
       <w:r>
         <w:rPr>
-          <w:rFonts w:hint="default" w:ascii="Arial" w:hAnsi="Arial" w:cs="Arial"/>
+          <w:rFonts w:ascii="Arial" w:hAnsi="Arial" w:cs="Arial"/>
           <w:sz w:val="28"/>
           <w:szCs w:val="28"/>
         </w:rPr>
-        <w:t>Relação Jogador → Publicacao</w:t>
+        <w:t>Relação</w:t>
+      </w:r>
+      <w:r>
+        <w:rPr>
+          <w:rFonts w:ascii="Arial" w:hAnsi="Arial" w:cs="Arial"/>
+          <w:sz w:val="28"/>
+          <w:szCs w:val="28"/>
+        </w:rPr>
+        <w:t xml:space="preserve"> Usuário → </w:t>
+      </w:r>
+      <w:r>
+        <w:rPr>
+          <w:rFonts w:ascii="Arial" w:hAnsi="Arial" w:cs="Arial"/>
+          <w:sz w:val="28"/>
+          <w:szCs w:val="28"/>
+        </w:rPr>
+        <w:t>Publicacao</w:t>
       </w:r>
     </w:p>
-    <w:p>
+    <w:p xmlns:wp14="http://schemas.microsoft.com/office/word/2010/wordml" wp14:textId="77777777">
       <w:pPr>
         <w:spacing w:line="360" w:lineRule="auto"/>
         <w:rPr>
@@ -359,34 +623,196 @@
         <w:t>Composição</w:t>
       </w:r>
     </w:p>
-    <w:p>
+    <w:p xmlns:wp14="http://schemas.microsoft.com/office/word/2010/wordml" wp14:textId="7344B7E1">
       <w:pPr>
         <w:spacing w:line="360" w:lineRule="auto"/>
         <w:rPr>
-          <w:rFonts w:hint="default" w:ascii="Arial" w:hAnsi="Arial" w:cs="Arial"/>
+          <w:rFonts w:ascii="Arial" w:hAnsi="Arial" w:cs="Arial"/>
         </w:rPr>
       </w:pPr>
       <w:r>
         <w:rPr>
-          <w:rFonts w:hint="default" w:ascii="Arial" w:hAnsi="Arial" w:cs="Arial"/>
+          <w:rFonts w:ascii="Arial" w:hAnsi="Arial" w:cs="Arial"/>
           <w:lang w:val="pt-BR"/>
         </w:rPr>
-        <w:t>Justificativa:</w:t>
-      </w:r>
-      <w:r>
-        <w:rPr>
-          <w:rFonts w:hint="default" w:ascii="Arial" w:hAnsi="Arial" w:cs="Arial"/>
-        </w:rPr>
-        <w:br w:type="textWrapping"/>
-      </w:r>
-      <w:r>
-        <w:rPr>
-          <w:rFonts w:hint="default" w:ascii="Arial" w:hAnsi="Arial" w:cs="Arial"/>
-        </w:rPr>
-        <w:t>Se o Jogador for excluído, as Publicações feitas por ele também devem ser apagadas. Como a publicação depende do jogador que a criou, a relação é de composição.</w:t>
+        <w:t xml:space="preserve">Justificativa: </w:t>
+      </w:r>
+      <w:r>
+        <w:rPr>
+          <w:rFonts w:ascii="Arial" w:hAnsi="Arial" w:cs="Arial"/>
+        </w:rPr>
+        <w:t xml:space="preserve">Se o Usuário for </w:t>
+      </w:r>
+      <w:r>
+        <w:rPr>
+          <w:rFonts w:ascii="Arial" w:hAnsi="Arial" w:cs="Arial"/>
+        </w:rPr>
+        <w:t>excluído</w:t>
+      </w:r>
+      <w:r>
+        <w:rPr>
+          <w:rFonts w:ascii="Arial" w:hAnsi="Arial" w:cs="Arial"/>
+        </w:rPr>
+        <w:t xml:space="preserve">, as </w:t>
+      </w:r>
+      <w:r>
+        <w:rPr>
+          <w:rFonts w:ascii="Arial" w:hAnsi="Arial" w:cs="Arial"/>
+        </w:rPr>
+        <w:t>Publicações</w:t>
+      </w:r>
+      <w:r>
+        <w:rPr>
+          <w:rFonts w:ascii="Arial" w:hAnsi="Arial" w:cs="Arial"/>
+        </w:rPr>
+        <w:t xml:space="preserve"> </w:t>
+      </w:r>
+      <w:r>
+        <w:rPr>
+          <w:rFonts w:ascii="Arial" w:hAnsi="Arial" w:cs="Arial"/>
+        </w:rPr>
+        <w:t>feitas</w:t>
+      </w:r>
+      <w:r>
+        <w:rPr>
+          <w:rFonts w:ascii="Arial" w:hAnsi="Arial" w:cs="Arial"/>
+        </w:rPr>
+        <w:t xml:space="preserve"> </w:t>
+      </w:r>
+      <w:r>
+        <w:rPr>
+          <w:rFonts w:ascii="Arial" w:hAnsi="Arial" w:cs="Arial"/>
+        </w:rPr>
+        <w:t>por</w:t>
+      </w:r>
+      <w:r>
+        <w:rPr>
+          <w:rFonts w:ascii="Arial" w:hAnsi="Arial" w:cs="Arial"/>
+        </w:rPr>
+        <w:t xml:space="preserve"> </w:t>
+      </w:r>
+      <w:r>
+        <w:rPr>
+          <w:rFonts w:ascii="Arial" w:hAnsi="Arial" w:cs="Arial"/>
+        </w:rPr>
+        <w:t>ele</w:t>
+      </w:r>
+      <w:r>
+        <w:rPr>
+          <w:rFonts w:ascii="Arial" w:hAnsi="Arial" w:cs="Arial"/>
+        </w:rPr>
+        <w:t xml:space="preserve"> </w:t>
+      </w:r>
+      <w:r>
+        <w:rPr>
+          <w:rFonts w:ascii="Arial" w:hAnsi="Arial" w:cs="Arial"/>
+        </w:rPr>
+        <w:t>também</w:t>
+      </w:r>
+      <w:r>
+        <w:rPr>
+          <w:rFonts w:ascii="Arial" w:hAnsi="Arial" w:cs="Arial"/>
+        </w:rPr>
+        <w:t xml:space="preserve"> </w:t>
+      </w:r>
+      <w:r>
+        <w:rPr>
+          <w:rFonts w:ascii="Arial" w:hAnsi="Arial" w:cs="Arial"/>
+        </w:rPr>
+        <w:t>devem</w:t>
+      </w:r>
+      <w:r>
+        <w:rPr>
+          <w:rFonts w:ascii="Arial" w:hAnsi="Arial" w:cs="Arial"/>
+        </w:rPr>
+        <w:t xml:space="preserve"> ser </w:t>
+      </w:r>
+      <w:r>
+        <w:rPr>
+          <w:rFonts w:ascii="Arial" w:hAnsi="Arial" w:cs="Arial"/>
+        </w:rPr>
+        <w:t>apagadas</w:t>
+      </w:r>
+      <w:r>
+        <w:rPr>
+          <w:rFonts w:ascii="Arial" w:hAnsi="Arial" w:cs="Arial"/>
+        </w:rPr>
+        <w:t xml:space="preserve">. Como a </w:t>
+      </w:r>
+      <w:r>
+        <w:rPr>
+          <w:rFonts w:ascii="Arial" w:hAnsi="Arial" w:cs="Arial"/>
+        </w:rPr>
+        <w:t>publicação</w:t>
+      </w:r>
+      <w:r>
+        <w:rPr>
+          <w:rFonts w:ascii="Arial" w:hAnsi="Arial" w:cs="Arial"/>
+        </w:rPr>
+        <w:t xml:space="preserve"> </w:t>
+      </w:r>
+      <w:r>
+        <w:rPr>
+          <w:rFonts w:ascii="Arial" w:hAnsi="Arial" w:cs="Arial"/>
+        </w:rPr>
+        <w:t>depende</w:t>
+      </w:r>
+      <w:r>
+        <w:rPr>
+          <w:rFonts w:ascii="Arial" w:hAnsi="Arial" w:cs="Arial"/>
+        </w:rPr>
+        <w:t xml:space="preserve"> do </w:t>
+      </w:r>
+      <w:r>
+        <w:rPr>
+          <w:rFonts w:ascii="Arial" w:hAnsi="Arial" w:cs="Arial"/>
+        </w:rPr>
+        <w:t>jogador</w:t>
+      </w:r>
+      <w:r>
+        <w:rPr>
+          <w:rFonts w:ascii="Arial" w:hAnsi="Arial" w:cs="Arial"/>
+        </w:rPr>
+        <w:t xml:space="preserve"> que a </w:t>
+      </w:r>
+      <w:r>
+        <w:rPr>
+          <w:rFonts w:ascii="Arial" w:hAnsi="Arial" w:cs="Arial"/>
+        </w:rPr>
+        <w:t>criou</w:t>
+      </w:r>
+      <w:r>
+        <w:rPr>
+          <w:rFonts w:ascii="Arial" w:hAnsi="Arial" w:cs="Arial"/>
+        </w:rPr>
+        <w:t xml:space="preserve">, a </w:t>
+      </w:r>
+      <w:r>
+        <w:rPr>
+          <w:rFonts w:ascii="Arial" w:hAnsi="Arial" w:cs="Arial"/>
+        </w:rPr>
+        <w:t>relação</w:t>
+      </w:r>
+      <w:r>
+        <w:rPr>
+          <w:rFonts w:ascii="Arial" w:hAnsi="Arial" w:cs="Arial"/>
+        </w:rPr>
+        <w:t xml:space="preserve"> é de </w:t>
+      </w:r>
+      <w:r>
+        <w:rPr>
+          <w:rFonts w:ascii="Arial" w:hAnsi="Arial" w:cs="Arial"/>
+        </w:rPr>
+        <w:t>composição</w:t>
+      </w:r>
+      <w:r>
+        <w:rPr>
+          <w:rFonts w:ascii="Arial" w:hAnsi="Arial" w:cs="Arial"/>
+        </w:rPr>
+        <w:t>.</w:t>
       </w:r>
     </w:p>
-    <w:p>
+    <w:p xmlns:wp14="http://schemas.microsoft.com/office/word/2010/wordml" wp14:textId="77777777">
       <w:pPr>
         <w:spacing w:line="360" w:lineRule="auto"/>
         <w:rPr>
@@ -400,160 +826,361 @@
         <w:t>Cardinalidade:</w:t>
       </w:r>
     </w:p>
-    <w:p>
+    <w:p xmlns:wp14="http://schemas.microsoft.com/office/word/2010/wordml" wp14:textId="14D40C23">
       <w:pPr>
         <w:numPr>
           <w:ilvl w:val="0"/>
-          <w:numId w:val="11"/>
+          <w:numId w:val="12"/>
         </w:numPr>
         <w:spacing w:line="360" w:lineRule="auto"/>
         <w:ind w:left="660" w:leftChars="0" w:hanging="420" w:firstLineChars="0"/>
         <w:rPr>
-          <w:rFonts w:hint="default" w:ascii="Arial" w:hAnsi="Arial" w:cs="Arial"/>
+          <w:rFonts w:ascii="Arial" w:hAnsi="Arial" w:cs="Arial"/>
         </w:rPr>
       </w:pPr>
       <w:r>
         <w:rPr>
-          <w:rFonts w:hint="default" w:ascii="Arial" w:hAnsi="Arial" w:cs="Arial"/>
-        </w:rPr>
-        <w:t>Um Jogador pode fazer</w:t>
-      </w:r>
-      <w:r>
-        <w:rPr>
-          <w:rFonts w:hint="default" w:ascii="Arial" w:hAnsi="Arial" w:cs="Arial"/>
+          <w:rFonts w:ascii="Arial" w:hAnsi="Arial" w:cs="Arial"/>
+        </w:rPr>
+        <w:t xml:space="preserve">Um </w:t>
+      </w:r>
+      <w:r>
+        <w:rPr>
+          <w:rFonts w:ascii="Arial" w:hAnsi="Arial" w:cs="Arial"/>
+        </w:rPr>
+        <w:t>Usuário</w:t>
+      </w:r>
+      <w:r>
+        <w:rPr>
+          <w:rFonts w:ascii="Arial" w:hAnsi="Arial" w:cs="Arial"/>
+        </w:rPr>
+        <w:t xml:space="preserve"> </w:t>
+      </w:r>
+      <w:r>
+        <w:rPr>
+          <w:rFonts w:ascii="Arial" w:hAnsi="Arial" w:cs="Arial"/>
+        </w:rPr>
+        <w:t>po</w:t>
+      </w:r>
+      <w:r>
+        <w:rPr>
+          <w:rFonts w:ascii="Arial" w:hAnsi="Arial" w:cs="Arial"/>
+        </w:rPr>
+        <w:t>de</w:t>
+      </w:r>
+      <w:r>
+        <w:rPr>
+          <w:rFonts w:ascii="Arial" w:hAnsi="Arial" w:cs="Arial"/>
+        </w:rPr>
+        <w:t xml:space="preserve"> </w:t>
+      </w:r>
+      <w:r>
+        <w:rPr>
+          <w:rFonts w:ascii="Arial" w:hAnsi="Arial" w:cs="Arial"/>
+        </w:rPr>
+        <w:t>fa</w:t>
+      </w:r>
+      <w:r>
+        <w:rPr>
+          <w:rFonts w:ascii="Arial" w:hAnsi="Arial" w:cs="Arial"/>
+        </w:rPr>
+        <w:t>ze</w:t>
+      </w:r>
+      <w:r>
+        <w:rPr>
+          <w:rFonts w:ascii="Arial" w:hAnsi="Arial" w:cs="Arial"/>
+        </w:rPr>
+        <w:t>r</w:t>
+      </w:r>
+      <w:r>
+        <w:rPr>
+          <w:rFonts w:ascii="Arial" w:hAnsi="Arial" w:cs="Arial"/>
           <w:lang w:val="pt-BR"/>
         </w:rPr>
         <w:t xml:space="preserve"> </w:t>
       </w:r>
       <w:r>
         <w:rPr>
-          <w:rFonts w:hint="default" w:ascii="Arial" w:hAnsi="Arial" w:cs="Arial"/>
-          <w:b/>
-          <w:bCs/>
+          <w:rFonts w:ascii="Arial" w:hAnsi="Arial" w:cs="Arial"/>
+          <w:b w:val="1"/>
+          <w:bCs w:val="1"/>
           <w:lang w:val="pt-BR"/>
         </w:rPr>
-        <w:t>zerou ou</w:t>
-      </w:r>
-      <w:r>
-        <w:rPr>
-          <w:rFonts w:hint="default" w:ascii="Arial" w:hAnsi="Arial" w:cs="Arial"/>
+        <w:t>zero</w:t>
+      </w:r>
+      <w:r>
+        <w:rPr>
+          <w:rFonts w:ascii="Arial" w:hAnsi="Arial" w:cs="Arial"/>
+          <w:b w:val="1"/>
+          <w:bCs w:val="1"/>
+          <w:lang w:val="pt-BR"/>
         </w:rPr>
         <w:t xml:space="preserve"> </w:t>
       </w:r>
       <w:r>
         <w:rPr>
-          <w:rFonts w:hint="default" w:ascii="Arial" w:hAnsi="Arial" w:cs="Arial"/>
-          <w:b/>
-          <w:bCs/>
-        </w:rPr>
-        <w:t xml:space="preserve">várias </w:t>
-      </w:r>
-      <w:r>
-        <w:rPr>
-          <w:rFonts w:hint="default" w:ascii="Arial" w:hAnsi="Arial" w:cs="Arial"/>
-        </w:rPr>
-        <w:t xml:space="preserve">Publicações </w:t>
-      </w:r>
-      <w:r>
-        <w:rPr>
-          <w:rFonts w:hint="default" w:ascii="Arial" w:hAnsi="Arial" w:cs="Arial"/>
-          <w:b/>
-          <w:bCs/>
+          <w:rFonts w:ascii="Arial" w:hAnsi="Arial" w:cs="Arial"/>
+          <w:b w:val="1"/>
+          <w:bCs w:val="1"/>
+          <w:lang w:val="pt-BR"/>
+        </w:rPr>
+        <w:t>o</w:t>
+      </w:r>
+      <w:r>
+        <w:rPr>
+          <w:rFonts w:ascii="Arial" w:hAnsi="Arial" w:cs="Arial"/>
+          <w:b w:val="1"/>
+          <w:bCs w:val="1"/>
+          <w:lang w:val="pt-BR"/>
+        </w:rPr>
+        <w:t>u</w:t>
+      </w:r>
+      <w:r>
+        <w:rPr>
+          <w:rFonts w:ascii="Arial" w:hAnsi="Arial" w:cs="Arial"/>
+        </w:rPr>
+        <w:t xml:space="preserve"> </w:t>
+      </w:r>
+      <w:r>
+        <w:rPr>
+          <w:rFonts w:ascii="Arial" w:hAnsi="Arial" w:cs="Arial"/>
+          <w:b w:val="1"/>
+          <w:bCs w:val="1"/>
+        </w:rPr>
+        <w:t>vár</w:t>
+      </w:r>
+      <w:r>
+        <w:rPr>
+          <w:rFonts w:ascii="Arial" w:hAnsi="Arial" w:cs="Arial"/>
+          <w:b w:val="1"/>
+          <w:bCs w:val="1"/>
+        </w:rPr>
+        <w:t>i</w:t>
+      </w:r>
+      <w:r>
+        <w:rPr>
+          <w:rFonts w:ascii="Arial" w:hAnsi="Arial" w:cs="Arial"/>
+          <w:b w:val="1"/>
+          <w:bCs w:val="1"/>
+        </w:rPr>
+        <w:t>a</w:t>
+      </w:r>
+      <w:r>
+        <w:rPr>
+          <w:rFonts w:ascii="Arial" w:hAnsi="Arial" w:cs="Arial"/>
+          <w:b w:val="1"/>
+          <w:bCs w:val="1"/>
+        </w:rPr>
+        <w:t>s</w:t>
+      </w:r>
+      <w:r>
+        <w:rPr>
+          <w:rFonts w:ascii="Arial" w:hAnsi="Arial" w:cs="Arial"/>
+          <w:b w:val="1"/>
+          <w:bCs w:val="1"/>
+        </w:rPr>
+        <w:t xml:space="preserve"> </w:t>
+      </w:r>
+      <w:r>
+        <w:rPr>
+          <w:rFonts w:ascii="Arial" w:hAnsi="Arial" w:cs="Arial"/>
+        </w:rPr>
+        <w:t>Publicaç</w:t>
+      </w:r>
+      <w:r>
+        <w:rPr>
+          <w:rFonts w:ascii="Arial" w:hAnsi="Arial" w:cs="Arial"/>
+        </w:rPr>
+        <w:t>õe</w:t>
+      </w:r>
+      <w:r>
+        <w:rPr>
+          <w:rFonts w:ascii="Arial" w:hAnsi="Arial" w:cs="Arial"/>
+        </w:rPr>
+        <w:t>s</w:t>
+      </w:r>
+      <w:r>
+        <w:rPr>
+          <w:rFonts w:ascii="Arial" w:hAnsi="Arial" w:cs="Arial"/>
+        </w:rPr>
+        <w:t xml:space="preserve"> </w:t>
+      </w:r>
+      <w:r>
+        <w:rPr>
+          <w:rFonts w:ascii="Arial" w:hAnsi="Arial" w:cs="Arial"/>
+          <w:b w:val="1"/>
+          <w:bCs w:val="1"/>
         </w:rPr>
         <w:t>(</w:t>
       </w:r>
       <w:r>
         <w:rPr>
-          <w:rFonts w:hint="default" w:ascii="Arial" w:hAnsi="Arial" w:cs="Arial"/>
-          <w:b/>
-          <w:bCs/>
+          <w:rFonts w:ascii="Arial" w:hAnsi="Arial" w:cs="Arial"/>
+          <w:b w:val="1"/>
+          <w:bCs w:val="1"/>
           <w:lang w:val="pt-BR"/>
         </w:rPr>
         <w:t>0</w:t>
       </w:r>
       <w:r>
         <w:rPr>
-          <w:rFonts w:hint="default" w:ascii="Arial" w:hAnsi="Arial" w:cs="Arial"/>
-          <w:b/>
-          <w:bCs/>
+          <w:rFonts w:ascii="Arial" w:hAnsi="Arial" w:cs="Arial"/>
+          <w:b w:val="1"/>
+          <w:bCs w:val="1"/>
         </w:rPr>
         <w:t>:N)</w:t>
       </w:r>
       <w:r>
         <w:rPr>
-          <w:rFonts w:hint="default" w:ascii="Arial" w:hAnsi="Arial" w:cs="Arial"/>
+          <w:rFonts w:ascii="Arial" w:hAnsi="Arial" w:cs="Arial"/>
         </w:rPr>
         <w:t>.</w:t>
       </w:r>
     </w:p>
-    <w:p>
+    <w:p xmlns:wp14="http://schemas.microsoft.com/office/word/2010/wordml" wp14:textId="0E450ACE">
       <w:pPr>
         <w:numPr>
           <w:ilvl w:val="0"/>
-          <w:numId w:val="11"/>
+          <w:numId w:val="12"/>
         </w:numPr>
         <w:spacing w:line="360" w:lineRule="auto"/>
         <w:ind w:left="660" w:leftChars="0" w:hanging="420" w:firstLineChars="0"/>
         <w:rPr>
-          <w:rFonts w:hint="default" w:ascii="Arial" w:hAnsi="Arial" w:cs="Arial"/>
+          <w:rFonts w:ascii="Arial" w:hAnsi="Arial" w:cs="Arial"/>
         </w:rPr>
       </w:pPr>
       <w:r>
         <w:rPr>
-          <w:rFonts w:hint="default" w:ascii="Arial" w:hAnsi="Arial" w:cs="Arial"/>
-        </w:rPr>
-        <w:t xml:space="preserve">Cada Publicação pertence a </w:t>
-      </w:r>
-      <w:r>
-        <w:rPr>
-          <w:rFonts w:hint="default" w:ascii="Arial" w:hAnsi="Arial" w:cs="Arial"/>
-          <w:b/>
-          <w:bCs/>
-        </w:rPr>
-        <w:t>um único</w:t>
-      </w:r>
-      <w:r>
-        <w:rPr>
-          <w:rFonts w:hint="default" w:ascii="Arial" w:hAnsi="Arial" w:cs="Arial"/>
-        </w:rPr>
-        <w:t xml:space="preserve"> Jogador </w:t>
-      </w:r>
-      <w:r>
-        <w:rPr>
-          <w:rFonts w:hint="default" w:ascii="Arial" w:hAnsi="Arial" w:cs="Arial"/>
-          <w:b/>
-          <w:bCs/>
+          <w:rFonts w:ascii="Arial" w:hAnsi="Arial" w:cs="Arial"/>
+        </w:rPr>
+        <w:t xml:space="preserve">Cada </w:t>
+      </w:r>
+      <w:r>
+        <w:rPr>
+          <w:rFonts w:ascii="Arial" w:hAnsi="Arial" w:cs="Arial"/>
+        </w:rPr>
+        <w:t>Publicação</w:t>
+      </w:r>
+      <w:r>
+        <w:rPr>
+          <w:rFonts w:ascii="Arial" w:hAnsi="Arial" w:cs="Arial"/>
+        </w:rPr>
+        <w:t xml:space="preserve"> </w:t>
+      </w:r>
+      <w:r>
+        <w:rPr>
+          <w:rFonts w:ascii="Arial" w:hAnsi="Arial" w:cs="Arial"/>
+        </w:rPr>
+        <w:t>pertence</w:t>
+      </w:r>
+      <w:r>
+        <w:rPr>
+          <w:rFonts w:ascii="Arial" w:hAnsi="Arial" w:cs="Arial"/>
+        </w:rPr>
+        <w:t xml:space="preserve"> </w:t>
+      </w:r>
+      <w:r>
+        <w:rPr>
+          <w:rFonts w:ascii="Arial" w:hAnsi="Arial" w:cs="Arial"/>
+        </w:rPr>
+        <w:t>a</w:t>
+      </w:r>
+      <w:r>
+        <w:rPr>
+          <w:rFonts w:ascii="Arial" w:hAnsi="Arial" w:cs="Arial"/>
+        </w:rPr>
+        <w:t xml:space="preserve"> </w:t>
+      </w:r>
+      <w:r>
+        <w:rPr>
+          <w:rFonts w:ascii="Arial" w:hAnsi="Arial" w:cs="Arial"/>
+          <w:b w:val="1"/>
+          <w:bCs w:val="1"/>
+        </w:rPr>
+        <w:t xml:space="preserve">um </w:t>
+      </w:r>
+      <w:r>
+        <w:rPr>
+          <w:rFonts w:ascii="Arial" w:hAnsi="Arial" w:cs="Arial"/>
+          <w:b w:val="1"/>
+          <w:bCs w:val="1"/>
+        </w:rPr>
+        <w:t>único</w:t>
+      </w:r>
+      <w:r>
+        <w:rPr>
+          <w:rFonts w:ascii="Arial" w:hAnsi="Arial" w:cs="Arial"/>
+        </w:rPr>
+        <w:t xml:space="preserve"> Usuário </w:t>
+      </w:r>
+      <w:r>
+        <w:rPr>
+          <w:rFonts w:ascii="Arial" w:hAnsi="Arial" w:cs="Arial"/>
+          <w:b w:val="1"/>
+          <w:bCs w:val="1"/>
         </w:rPr>
         <w:t>(1:1)</w:t>
       </w:r>
       <w:r>
         <w:rPr>
-          <w:rFonts w:hint="default" w:ascii="Arial" w:hAnsi="Arial" w:cs="Arial"/>
+          <w:rFonts w:ascii="Arial" w:hAnsi="Arial" w:cs="Arial"/>
         </w:rPr>
         <w:t>.</w:t>
       </w:r>
     </w:p>
-    <w:p>
+    <w:p xmlns:wp14="http://schemas.microsoft.com/office/word/2010/wordml" wp14:textId="7909D57B">
       <w:pPr>
         <w:pStyle w:val="4"/>
         <w:bidi w:val="0"/>
         <w:spacing w:line="360" w:lineRule="auto"/>
         <w:rPr>
-          <w:rFonts w:hint="default" w:ascii="Arial" w:hAnsi="Arial" w:cs="Arial"/>
+          <w:rFonts w:ascii="Arial" w:hAnsi="Arial" w:cs="Arial"/>
           <w:sz w:val="28"/>
           <w:szCs w:val="28"/>
         </w:rPr>
       </w:pPr>
       <w:r>
         <w:rPr>
-          <w:rFonts w:hint="default" w:ascii="Arial" w:hAnsi="Arial" w:cs="Arial"/>
+          <w:rFonts w:ascii="Arial" w:hAnsi="Arial" w:cs="Arial"/>
           <w:sz w:val="28"/>
           <w:szCs w:val="28"/>
         </w:rPr>
-        <w:t>Relação Jogador → IntegranteTime</w:t>
+        <w:t>Relação</w:t>
+      </w:r>
+      <w:r>
+        <w:rPr>
+          <w:rFonts w:ascii="Arial" w:hAnsi="Arial" w:cs="Arial"/>
+          <w:sz w:val="28"/>
+          <w:szCs w:val="28"/>
+        </w:rPr>
+        <w:t xml:space="preserve"> </w:t>
+      </w:r>
+      <w:r>
+        <w:rPr>
+          <w:rFonts w:ascii="Arial" w:hAnsi="Arial" w:cs="Arial"/>
+          <w:sz w:val="28"/>
+          <w:szCs w:val="28"/>
+        </w:rPr>
+        <w:t>Usuário</w:t>
+      </w:r>
+      <w:r>
+        <w:rPr>
+          <w:rFonts w:ascii="Arial" w:hAnsi="Arial" w:cs="Arial"/>
+          <w:sz w:val="28"/>
+          <w:szCs w:val="28"/>
+        </w:rPr>
+        <w:t xml:space="preserve"> → </w:t>
+      </w:r>
+      <w:r>
+        <w:rPr>
+          <w:rFonts w:ascii="Arial" w:hAnsi="Arial" w:cs="Arial"/>
+          <w:sz w:val="28"/>
+          <w:szCs w:val="28"/>
+        </w:rPr>
+        <w:t>Convite</w:t>
       </w:r>
     </w:p>
-    <w:p>
+    <w:p xmlns:wp14="http://schemas.microsoft.com/office/word/2010/wordml" wp14:textId="77777777">
       <w:pPr>
         <w:spacing w:line="360" w:lineRule="auto"/>
         <w:rPr>
@@ -575,188 +1202,536 @@
         <w:t>Composição</w:t>
       </w:r>
     </w:p>
-    <w:p>
+    <w:p xmlns:wp14="http://schemas.microsoft.com/office/word/2010/wordml" wp14:textId="75E1E113">
       <w:pPr>
         <w:spacing w:line="360" w:lineRule="auto"/>
         <w:rPr>
-          <w:rFonts w:hint="default" w:ascii="Arial" w:hAnsi="Arial" w:cs="Arial"/>
+          <w:rFonts w:ascii="Arial" w:hAnsi="Arial" w:cs="Arial"/>
         </w:rPr>
       </w:pPr>
       <w:r>
         <w:rPr>
-          <w:rFonts w:hint="default" w:ascii="Arial" w:hAnsi="Arial" w:cs="Arial"/>
+          <w:rFonts w:ascii="Arial" w:hAnsi="Arial" w:cs="Arial"/>
           <w:lang w:val="pt-BR"/>
         </w:rPr>
-        <w:t>Justificativa:</w:t>
-      </w:r>
-      <w:r>
-        <w:rPr>
-          <w:rFonts w:hint="default" w:ascii="Arial" w:hAnsi="Arial" w:cs="Arial"/>
-        </w:rPr>
-        <w:br w:type="textWrapping"/>
-      </w:r>
-      <w:r>
-        <w:rPr>
-          <w:rFonts w:hint="default" w:ascii="Arial" w:hAnsi="Arial" w:cs="Arial"/>
-        </w:rPr>
-        <w:t>O Integrante</w:t>
-      </w:r>
-      <w:r>
-        <w:rPr>
-          <w:rFonts w:hint="default" w:ascii="Arial" w:hAnsi="Arial" w:cs="Arial"/>
-          <w:lang w:val="pt-BR"/>
-        </w:rPr>
-        <w:t xml:space="preserve"> do </w:t>
-      </w:r>
-      <w:r>
-        <w:rPr>
-          <w:rFonts w:hint="default" w:ascii="Arial" w:hAnsi="Arial" w:cs="Arial"/>
-        </w:rPr>
-        <w:t>Time está vinculado a um Jogador específico. Se o Jogador for excluído, a informação de que ele era integrante precisa desaparecer também. Portanto, existe dependência total e é uma composição.</w:t>
+        <w:t xml:space="preserve">Justificativa: </w:t>
+      </w:r>
+      <w:r>
+        <w:rPr>
+          <w:rFonts w:ascii="Arial" w:hAnsi="Arial" w:cs="Arial"/>
+        </w:rPr>
+        <w:t xml:space="preserve">O </w:t>
+      </w:r>
+      <w:r>
+        <w:rPr>
+          <w:rFonts w:ascii="Arial" w:hAnsi="Arial" w:cs="Arial"/>
+        </w:rPr>
+        <w:t>Convite</w:t>
+      </w:r>
+      <w:r>
+        <w:rPr>
+          <w:rFonts w:ascii="Arial" w:hAnsi="Arial" w:cs="Arial"/>
+        </w:rPr>
+        <w:t xml:space="preserve"> é </w:t>
+      </w:r>
+      <w:r>
+        <w:rPr>
+          <w:rFonts w:ascii="Arial" w:hAnsi="Arial" w:cs="Arial"/>
+        </w:rPr>
+        <w:t>criado</w:t>
+      </w:r>
+      <w:r>
+        <w:rPr>
+          <w:rFonts w:ascii="Arial" w:hAnsi="Arial" w:cs="Arial"/>
+        </w:rPr>
+        <w:t xml:space="preserve"> </w:t>
+      </w:r>
+      <w:r>
+        <w:rPr>
+          <w:rFonts w:ascii="Arial" w:hAnsi="Arial" w:cs="Arial"/>
+        </w:rPr>
+        <w:t>por</w:t>
+      </w:r>
+      <w:r>
+        <w:rPr>
+          <w:rFonts w:ascii="Arial" w:hAnsi="Arial" w:cs="Arial"/>
+        </w:rPr>
+        <w:t xml:space="preserve"> um </w:t>
+      </w:r>
+      <w:r>
+        <w:rPr>
+          <w:rFonts w:ascii="Arial" w:hAnsi="Arial" w:cs="Arial"/>
+        </w:rPr>
+        <w:t>Usuário</w:t>
+      </w:r>
+      <w:r>
+        <w:rPr>
+          <w:rFonts w:ascii="Arial" w:hAnsi="Arial" w:cs="Arial"/>
+        </w:rPr>
+        <w:t xml:space="preserve"> (</w:t>
+      </w:r>
+      <w:r>
+        <w:rPr>
+          <w:rFonts w:ascii="Arial" w:hAnsi="Arial" w:cs="Arial"/>
+        </w:rPr>
+        <w:t>remetente</w:t>
+      </w:r>
+      <w:r>
+        <w:rPr>
+          <w:rFonts w:ascii="Arial" w:hAnsi="Arial" w:cs="Arial"/>
+        </w:rPr>
+        <w:t xml:space="preserve">). Se o </w:t>
+      </w:r>
+      <w:r>
+        <w:rPr>
+          <w:rFonts w:ascii="Arial" w:hAnsi="Arial" w:cs="Arial"/>
+        </w:rPr>
+        <w:t xml:space="preserve">Usuário </w:t>
+      </w:r>
+      <w:r>
+        <w:rPr>
+          <w:rFonts w:ascii="Arial" w:hAnsi="Arial" w:cs="Arial"/>
+        </w:rPr>
+        <w:t xml:space="preserve">for </w:t>
+      </w:r>
+      <w:r>
+        <w:rPr>
+          <w:rFonts w:ascii="Arial" w:hAnsi="Arial" w:cs="Arial"/>
+        </w:rPr>
+        <w:t>excluído</w:t>
+      </w:r>
+      <w:r>
+        <w:rPr>
+          <w:rFonts w:ascii="Arial" w:hAnsi="Arial" w:cs="Arial"/>
+        </w:rPr>
+        <w:t xml:space="preserve">, </w:t>
+      </w:r>
+      <w:r>
+        <w:rPr>
+          <w:rFonts w:ascii="Arial" w:hAnsi="Arial" w:cs="Arial"/>
+        </w:rPr>
+        <w:t>todos</w:t>
+      </w:r>
+      <w:r>
+        <w:rPr>
+          <w:rFonts w:ascii="Arial" w:hAnsi="Arial" w:cs="Arial"/>
+        </w:rPr>
+        <w:t xml:space="preserve"> </w:t>
+      </w:r>
+      <w:r>
+        <w:rPr>
+          <w:rFonts w:ascii="Arial" w:hAnsi="Arial" w:cs="Arial"/>
+        </w:rPr>
+        <w:t>os</w:t>
+      </w:r>
+      <w:r>
+        <w:rPr>
+          <w:rFonts w:ascii="Arial" w:hAnsi="Arial" w:cs="Arial"/>
+        </w:rPr>
+        <w:t xml:space="preserve"> </w:t>
+      </w:r>
+      <w:r>
+        <w:rPr>
+          <w:rFonts w:ascii="Arial" w:hAnsi="Arial" w:cs="Arial"/>
+        </w:rPr>
+        <w:t>convites</w:t>
+      </w:r>
+      <w:r>
+        <w:rPr>
+          <w:rFonts w:ascii="Arial" w:hAnsi="Arial" w:cs="Arial"/>
+        </w:rPr>
+        <w:t xml:space="preserve"> </w:t>
+      </w:r>
+      <w:r>
+        <w:rPr>
+          <w:rFonts w:ascii="Arial" w:hAnsi="Arial" w:cs="Arial"/>
+        </w:rPr>
+        <w:t>enviados</w:t>
+      </w:r>
+      <w:r>
+        <w:rPr>
+          <w:rFonts w:ascii="Arial" w:hAnsi="Arial" w:cs="Arial"/>
+        </w:rPr>
+        <w:t xml:space="preserve"> </w:t>
+      </w:r>
+      <w:r>
+        <w:rPr>
+          <w:rFonts w:ascii="Arial" w:hAnsi="Arial" w:cs="Arial"/>
+        </w:rPr>
+        <w:t>por</w:t>
+      </w:r>
+      <w:r>
+        <w:rPr>
+          <w:rFonts w:ascii="Arial" w:hAnsi="Arial" w:cs="Arial"/>
+        </w:rPr>
+        <w:t xml:space="preserve"> </w:t>
+      </w:r>
+      <w:r>
+        <w:rPr>
+          <w:rFonts w:ascii="Arial" w:hAnsi="Arial" w:cs="Arial"/>
+        </w:rPr>
+        <w:t>ele</w:t>
+      </w:r>
+      <w:r>
+        <w:rPr>
+          <w:rFonts w:ascii="Arial" w:hAnsi="Arial" w:cs="Arial"/>
+        </w:rPr>
+        <w:t xml:space="preserve"> </w:t>
+      </w:r>
+      <w:r>
+        <w:rPr>
+          <w:rFonts w:ascii="Arial" w:hAnsi="Arial" w:cs="Arial"/>
+        </w:rPr>
+        <w:t>também</w:t>
+      </w:r>
+      <w:r>
+        <w:rPr>
+          <w:rFonts w:ascii="Arial" w:hAnsi="Arial" w:cs="Arial"/>
+        </w:rPr>
+        <w:t xml:space="preserve"> </w:t>
+      </w:r>
+      <w:r>
+        <w:rPr>
+          <w:rFonts w:ascii="Arial" w:hAnsi="Arial" w:cs="Arial"/>
+        </w:rPr>
+        <w:t>devem</w:t>
+      </w:r>
+      <w:r>
+        <w:rPr>
+          <w:rFonts w:ascii="Arial" w:hAnsi="Arial" w:cs="Arial"/>
+        </w:rPr>
+        <w:t xml:space="preserve"> </w:t>
+      </w:r>
+      <w:r>
+        <w:rPr>
+          <w:rFonts w:ascii="Arial" w:hAnsi="Arial" w:cs="Arial"/>
+        </w:rPr>
+        <w:t>desaparecer</w:t>
+      </w:r>
+      <w:r>
+        <w:rPr>
+          <w:rFonts w:ascii="Arial" w:hAnsi="Arial" w:cs="Arial"/>
+        </w:rPr>
+        <w:t xml:space="preserve">. Assim, </w:t>
+      </w:r>
+      <w:r>
+        <w:rPr>
+          <w:rFonts w:ascii="Arial" w:hAnsi="Arial" w:cs="Arial"/>
+        </w:rPr>
+        <w:t>há</w:t>
+      </w:r>
+      <w:r>
+        <w:rPr>
+          <w:rFonts w:ascii="Arial" w:hAnsi="Arial" w:cs="Arial"/>
+        </w:rPr>
+        <w:t xml:space="preserve"> </w:t>
+      </w:r>
+      <w:r>
+        <w:rPr>
+          <w:rFonts w:ascii="Arial" w:hAnsi="Arial" w:cs="Arial"/>
+        </w:rPr>
+        <w:t>dependência</w:t>
+      </w:r>
+      <w:r>
+        <w:rPr>
+          <w:rFonts w:ascii="Arial" w:hAnsi="Arial" w:cs="Arial"/>
+        </w:rPr>
+        <w:t xml:space="preserve"> e é </w:t>
+      </w:r>
+      <w:r>
+        <w:rPr>
+          <w:rFonts w:ascii="Arial" w:hAnsi="Arial" w:cs="Arial"/>
+        </w:rPr>
+        <w:t>uma</w:t>
+      </w:r>
+      <w:r>
+        <w:rPr>
+          <w:rFonts w:ascii="Arial" w:hAnsi="Arial" w:cs="Arial"/>
+        </w:rPr>
+        <w:t xml:space="preserve"> </w:t>
+      </w:r>
+      <w:r>
+        <w:rPr>
+          <w:rFonts w:ascii="Arial" w:hAnsi="Arial" w:cs="Arial"/>
+        </w:rPr>
+        <w:t>composição</w:t>
+      </w:r>
+      <w:r>
+        <w:rPr>
+          <w:rFonts w:ascii="Arial" w:hAnsi="Arial" w:cs="Arial"/>
+        </w:rPr>
+        <w:t>.</w:t>
       </w:r>
     </w:p>
-    <w:p>
+    <w:p xmlns:wp14="http://schemas.microsoft.com/office/word/2010/wordml" wp14:textId="77777777">
       <w:pPr>
         <w:spacing w:line="360" w:lineRule="auto"/>
         <w:rPr>
           <w:rFonts w:hint="default" w:ascii="Arial" w:hAnsi="Arial" w:cs="Arial"/>
+          <w:color w:val="auto"/>
         </w:rPr>
       </w:pPr>
       <w:r>
         <w:rPr>
           <w:rFonts w:hint="default" w:ascii="Arial" w:hAnsi="Arial" w:cs="Arial"/>
+          <w:color w:val="auto"/>
         </w:rPr>
         <w:t>Cardinalidade:</w:t>
       </w:r>
     </w:p>
-    <w:p>
+    <w:p xmlns:wp14="http://schemas.microsoft.com/office/word/2010/wordml" wp14:textId="455D1D31">
       <w:pPr>
         <w:numPr>
           <w:ilvl w:val="0"/>
-          <w:numId w:val="11"/>
+          <w:numId w:val="12"/>
         </w:numPr>
         <w:spacing w:line="360" w:lineRule="auto"/>
         <w:ind w:left="660" w:leftChars="0" w:hanging="420" w:firstLineChars="0"/>
         <w:rPr>
-          <w:rFonts w:hint="default" w:ascii="Arial" w:hAnsi="Arial" w:cs="Arial"/>
+          <w:rFonts w:ascii="Arial" w:hAnsi="Arial" w:cs="Arial"/>
+          <w:color w:val="auto"/>
         </w:rPr>
       </w:pPr>
       <w:r>
         <w:rPr>
-          <w:rFonts w:hint="default" w:ascii="Arial" w:hAnsi="Arial" w:cs="Arial"/>
-        </w:rPr>
-        <w:t>Um Jogador pode participar de</w:t>
-      </w:r>
-      <w:r>
-        <w:rPr>
-          <w:rFonts w:hint="default" w:ascii="Arial" w:hAnsi="Arial" w:cs="Arial"/>
+          <w:rFonts w:ascii="Arial" w:hAnsi="Arial" w:cs="Arial"/>
+          <w:color w:val="auto"/>
+        </w:rPr>
+        <w:t xml:space="preserve">Um Usuário </w:t>
+      </w:r>
+      <w:r>
+        <w:rPr>
+          <w:rFonts w:ascii="Arial" w:hAnsi="Arial" w:cs="Arial"/>
+          <w:color w:val="auto"/>
+        </w:rPr>
+        <w:t>pode</w:t>
+      </w:r>
+      <w:r>
+        <w:rPr>
+          <w:rFonts w:ascii="Arial" w:hAnsi="Arial" w:cs="Arial"/>
+          <w:color w:val="auto"/>
+        </w:rPr>
+        <w:t xml:space="preserve"> </w:t>
+      </w:r>
+      <w:r>
+        <w:rPr>
+          <w:rFonts w:ascii="Arial" w:hAnsi="Arial" w:cs="Arial"/>
+          <w:color w:val="auto"/>
+        </w:rPr>
+        <w:t>enviar</w:t>
+      </w:r>
+      <w:r>
+        <w:rPr>
+          <w:rFonts w:ascii="Arial" w:hAnsi="Arial" w:cs="Arial"/>
+          <w:color w:val="auto"/>
           <w:lang w:val="pt-BR"/>
         </w:rPr>
         <w:t xml:space="preserve"> </w:t>
       </w:r>
       <w:r>
         <w:rPr>
-          <w:rFonts w:hint="default" w:ascii="Arial" w:hAnsi="Arial" w:cs="Arial"/>
-          <w:b/>
-          <w:bCs/>
+          <w:rFonts w:ascii="Arial" w:hAnsi="Arial" w:cs="Arial"/>
+          <w:b w:val="1"/>
+          <w:bCs w:val="1"/>
+          <w:color w:val="auto"/>
           <w:lang w:val="pt-BR"/>
         </w:rPr>
         <w:t>zero ou</w:t>
       </w:r>
       <w:r>
         <w:rPr>
-          <w:rFonts w:hint="default" w:ascii="Arial" w:hAnsi="Arial" w:cs="Arial"/>
-          <w:b/>
-          <w:bCs/>
-        </w:rPr>
-        <w:t xml:space="preserve"> vários</w:t>
-      </w:r>
-      <w:r>
-        <w:rPr>
-          <w:rFonts w:hint="default" w:ascii="Arial" w:hAnsi="Arial" w:cs="Arial"/>
-        </w:rPr>
-        <w:t xml:space="preserve"> IntegranteTime </w:t>
-      </w:r>
-      <w:r>
-        <w:rPr>
-          <w:rFonts w:hint="default" w:ascii="Arial" w:hAnsi="Arial" w:cs="Arial"/>
-          <w:b/>
-          <w:bCs/>
+          <w:rFonts w:ascii="Arial" w:hAnsi="Arial" w:cs="Arial"/>
+          <w:b w:val="1"/>
+          <w:bCs w:val="1"/>
+          <w:color w:val="auto"/>
+        </w:rPr>
+        <w:t xml:space="preserve"> </w:t>
+      </w:r>
+      <w:r>
+        <w:rPr>
+          <w:rFonts w:ascii="Arial" w:hAnsi="Arial" w:cs="Arial"/>
+          <w:b w:val="1"/>
+          <w:bCs w:val="1"/>
+          <w:color w:val="auto"/>
+        </w:rPr>
+        <w:t>vários</w:t>
+      </w:r>
+      <w:r>
+        <w:rPr>
+          <w:rFonts w:ascii="Arial" w:hAnsi="Arial" w:cs="Arial"/>
+          <w:color w:val="auto"/>
+        </w:rPr>
+        <w:t xml:space="preserve"> </w:t>
+      </w:r>
+      <w:r>
+        <w:rPr>
+          <w:rFonts w:ascii="Arial" w:hAnsi="Arial" w:cs="Arial"/>
+          <w:color w:val="auto"/>
+        </w:rPr>
+        <w:t>Convites</w:t>
+      </w:r>
+      <w:r>
+        <w:rPr>
+          <w:rFonts w:ascii="Arial" w:hAnsi="Arial" w:cs="Arial"/>
+          <w:color w:val="auto"/>
+        </w:rPr>
+        <w:t xml:space="preserve"> </w:t>
+      </w:r>
+      <w:r>
+        <w:rPr>
+          <w:rFonts w:ascii="Arial" w:hAnsi="Arial" w:cs="Arial"/>
+          <w:b w:val="1"/>
+          <w:bCs w:val="1"/>
+          <w:color w:val="auto"/>
         </w:rPr>
         <w:t>(</w:t>
       </w:r>
       <w:r>
         <w:rPr>
-          <w:rFonts w:hint="default" w:ascii="Arial" w:hAnsi="Arial" w:cs="Arial"/>
-          <w:b/>
-          <w:bCs/>
+          <w:rFonts w:ascii="Arial" w:hAnsi="Arial" w:cs="Arial"/>
+          <w:b w:val="1"/>
+          <w:bCs w:val="1"/>
+          <w:color w:val="auto"/>
           <w:lang w:val="pt-BR"/>
         </w:rPr>
         <w:t>0</w:t>
       </w:r>
       <w:r>
         <w:rPr>
-          <w:rFonts w:hint="default" w:ascii="Arial" w:hAnsi="Arial" w:cs="Arial"/>
-          <w:b/>
-          <w:bCs/>
+          <w:rFonts w:ascii="Arial" w:hAnsi="Arial" w:cs="Arial"/>
+          <w:b w:val="1"/>
+          <w:bCs w:val="1"/>
+          <w:color w:val="auto"/>
         </w:rPr>
         <w:t>:N)</w:t>
       </w:r>
       <w:r>
         <w:rPr>
-          <w:rFonts w:hint="default" w:ascii="Arial" w:hAnsi="Arial" w:cs="Arial"/>
+          <w:rFonts w:ascii="Arial" w:hAnsi="Arial" w:cs="Arial"/>
+          <w:color w:val="auto"/>
         </w:rPr>
         <w:t>.</w:t>
       </w:r>
     </w:p>
-    <w:p>
+    <w:p xmlns:wp14="http://schemas.microsoft.com/office/word/2010/wordml" wp14:textId="77777777">
       <w:pPr>
         <w:numPr>
           <w:ilvl w:val="0"/>
-          <w:numId w:val="11"/>
+          <w:numId w:val="12"/>
         </w:numPr>
         <w:spacing w:line="360" w:lineRule="auto"/>
         <w:ind w:left="660" w:leftChars="0" w:hanging="420" w:firstLineChars="0"/>
         <w:rPr>
-          <w:rFonts w:hint="default" w:ascii="Arial" w:hAnsi="Arial" w:cs="Arial"/>
+          <w:rFonts w:ascii="Arial" w:hAnsi="Arial" w:cs="Arial"/>
+          <w:color w:val="auto"/>
         </w:rPr>
       </w:pPr>
       <w:r>
         <w:rPr>
-          <w:rFonts w:hint="default" w:ascii="Arial" w:hAnsi="Arial" w:cs="Arial"/>
-        </w:rPr>
-        <w:t xml:space="preserve">Cada IntegranteTime está associado a </w:t>
-      </w:r>
-      <w:r>
-        <w:rPr>
-          <w:rFonts w:hint="default" w:ascii="Arial" w:hAnsi="Arial" w:cs="Arial"/>
-          <w:b/>
-          <w:bCs/>
-        </w:rPr>
-        <w:t>um único</w:t>
-      </w:r>
-      <w:r>
-        <w:rPr>
-          <w:rFonts w:hint="default" w:ascii="Arial" w:hAnsi="Arial" w:cs="Arial"/>
-        </w:rPr>
-        <w:t xml:space="preserve"> Jogador </w:t>
-      </w:r>
-      <w:r>
-        <w:rPr>
-          <w:rFonts w:hint="default" w:ascii="Arial" w:hAnsi="Arial" w:cs="Arial"/>
-          <w:b/>
-          <w:bCs/>
+          <w:rFonts w:ascii="Arial" w:hAnsi="Arial" w:cs="Arial"/>
+          <w:color w:val="auto"/>
+        </w:rPr>
+        <w:t xml:space="preserve">Cada </w:t>
+      </w:r>
+      <w:r>
+        <w:rPr>
+          <w:rFonts w:ascii="Arial" w:hAnsi="Arial" w:cs="Arial"/>
+          <w:color w:val="auto"/>
+        </w:rPr>
+        <w:t>Convite</w:t>
+      </w:r>
+      <w:r>
+        <w:rPr>
+          <w:rFonts w:ascii="Arial" w:hAnsi="Arial" w:cs="Arial"/>
+          <w:color w:val="auto"/>
+        </w:rPr>
+        <w:t xml:space="preserve"> é </w:t>
+      </w:r>
+      <w:r>
+        <w:rPr>
+          <w:rFonts w:ascii="Arial" w:hAnsi="Arial" w:cs="Arial"/>
+          <w:color w:val="auto"/>
+        </w:rPr>
+        <w:t>enviado</w:t>
+      </w:r>
+      <w:r>
+        <w:rPr>
+          <w:rFonts w:ascii="Arial" w:hAnsi="Arial" w:cs="Arial"/>
+          <w:color w:val="auto"/>
+        </w:rPr>
+        <w:t xml:space="preserve"> </w:t>
+      </w:r>
+      <w:r>
+        <w:rPr>
+          <w:rFonts w:ascii="Arial" w:hAnsi="Arial" w:cs="Arial"/>
+          <w:color w:val="auto"/>
+        </w:rPr>
+        <w:t>por</w:t>
+      </w:r>
+      <w:r>
+        <w:rPr>
+          <w:rFonts w:ascii="Arial" w:hAnsi="Arial" w:cs="Arial"/>
+          <w:color w:val="auto"/>
+        </w:rPr>
+        <w:t xml:space="preserve"> </w:t>
+      </w:r>
+      <w:r>
+        <w:rPr>
+          <w:rFonts w:ascii="Arial" w:hAnsi="Arial" w:cs="Arial"/>
+          <w:b w:val="1"/>
+          <w:bCs w:val="1"/>
+          <w:color w:val="auto"/>
+        </w:rPr>
+        <w:t xml:space="preserve">um </w:t>
+      </w:r>
+      <w:r>
+        <w:rPr>
+          <w:rFonts w:ascii="Arial" w:hAnsi="Arial" w:cs="Arial"/>
+          <w:b w:val="1"/>
+          <w:bCs w:val="1"/>
+          <w:color w:val="auto"/>
+        </w:rPr>
+        <w:t>único</w:t>
+      </w:r>
+      <w:r>
+        <w:rPr>
+          <w:rFonts w:ascii="Arial" w:hAnsi="Arial" w:cs="Arial"/>
+          <w:color w:val="auto"/>
+        </w:rPr>
+        <w:t xml:space="preserve"> </w:t>
+      </w:r>
+      <w:r>
+        <w:rPr>
+          <w:rFonts w:ascii="Arial" w:hAnsi="Arial" w:cs="Arial"/>
+          <w:color w:val="auto"/>
+        </w:rPr>
+        <w:t>Jogador</w:t>
+      </w:r>
+      <w:r>
+        <w:rPr>
+          <w:rFonts w:ascii="Arial" w:hAnsi="Arial" w:cs="Arial"/>
+          <w:color w:val="auto"/>
+        </w:rPr>
+        <w:t xml:space="preserve"> </w:t>
+      </w:r>
+      <w:r>
+        <w:rPr>
+          <w:rFonts w:ascii="Arial" w:hAnsi="Arial" w:cs="Arial"/>
+          <w:b w:val="1"/>
+          <w:bCs w:val="1"/>
+          <w:color w:val="auto"/>
         </w:rPr>
         <w:t>(1:1)</w:t>
       </w:r>
       <w:r>
         <w:rPr>
-          <w:rFonts w:hint="default" w:ascii="Arial" w:hAnsi="Arial" w:cs="Arial"/>
+          <w:rFonts w:ascii="Arial" w:hAnsi="Arial" w:cs="Arial"/>
+          <w:color w:val="auto"/>
         </w:rPr>
         <w:t>.</w:t>
       </w:r>
     </w:p>
-    <w:p>
+    <w:p xmlns:wp14="http://schemas.microsoft.com/office/word/2010/wordml" wp14:textId="77777777">
       <w:pPr>
         <w:pStyle w:val="4"/>
         <w:bidi w:val="0"/>
@@ -765,6 +1740,7 @@
           <w:rFonts w:hint="default" w:ascii="Arial" w:hAnsi="Arial" w:cs="Arial"/>
           <w:sz w:val="28"/>
           <w:szCs w:val="28"/>
+          <w:lang w:val="pt-BR"/>
         </w:rPr>
       </w:pPr>
       <w:r>
@@ -773,470 +1749,19 @@
           <w:sz w:val="28"/>
           <w:szCs w:val="28"/>
         </w:rPr>
-        <w:t>Relação Jogador → Time</w:t>
-      </w:r>
-    </w:p>
-    <w:p>
-      <w:pPr>
-        <w:spacing w:line="360" w:lineRule="auto"/>
-        <w:rPr>
-          <w:rFonts w:hint="default" w:ascii="Arial" w:hAnsi="Arial" w:cs="Arial"/>
-        </w:rPr>
-      </w:pPr>
-      <w:r>
-        <w:rPr>
-          <w:rFonts w:hint="default" w:ascii="Arial" w:hAnsi="Arial" w:cs="Arial"/>
-        </w:rPr>
-        <w:t xml:space="preserve">Tipo de relação: </w:t>
-      </w:r>
-      <w:r>
-        <w:rPr>
-          <w:rFonts w:hint="default" w:ascii="Arial" w:hAnsi="Arial" w:cs="Arial"/>
-          <w:b/>
-          <w:bCs/>
-        </w:rPr>
-        <w:t>Composição</w:t>
-      </w:r>
-    </w:p>
-    <w:p>
-      <w:pPr>
-        <w:spacing w:line="360" w:lineRule="auto"/>
-        <w:rPr>
-          <w:rFonts w:hint="default" w:ascii="Arial" w:hAnsi="Arial" w:cs="Arial"/>
-        </w:rPr>
-      </w:pPr>
-      <w:r>
-        <w:rPr>
-          <w:rFonts w:hint="default" w:ascii="Arial" w:hAnsi="Arial" w:cs="Arial"/>
-          <w:lang w:val="pt-BR"/>
-        </w:rPr>
-        <w:t>Justificativa:</w:t>
-      </w:r>
-      <w:r>
-        <w:rPr>
-          <w:rFonts w:hint="default" w:ascii="Arial" w:hAnsi="Arial" w:cs="Arial"/>
-        </w:rPr>
-        <w:br w:type="textWrapping"/>
-      </w:r>
-      <w:r>
-        <w:rPr>
-          <w:rFonts w:hint="default" w:ascii="Arial" w:hAnsi="Arial" w:cs="Arial"/>
-        </w:rPr>
-        <w:t>O Jogador é o criador do Time. Se o Jogador for excluído, o Time criado por ele também deve ser excluído. Existe dependência total, caracterizando composição.</w:t>
-      </w:r>
-    </w:p>
-    <w:p>
-      <w:pPr>
-        <w:spacing w:line="360" w:lineRule="auto"/>
-        <w:rPr>
-          <w:rFonts w:hint="default" w:ascii="Arial" w:hAnsi="Arial" w:cs="Arial"/>
-        </w:rPr>
-      </w:pPr>
-      <w:r>
-        <w:rPr>
-          <w:rFonts w:hint="default" w:ascii="Arial" w:hAnsi="Arial" w:cs="Arial"/>
-        </w:rPr>
-        <w:t>Cardinalidade:</w:t>
-      </w:r>
-    </w:p>
-    <w:p>
-      <w:pPr>
-        <w:numPr>
-          <w:ilvl w:val="0"/>
-          <w:numId w:val="11"/>
-        </w:numPr>
-        <w:spacing w:line="360" w:lineRule="auto"/>
-        <w:ind w:left="660" w:leftChars="0" w:hanging="420" w:firstLineChars="0"/>
-        <w:rPr>
-          <w:rFonts w:hint="default" w:ascii="Arial" w:hAnsi="Arial" w:cs="Arial"/>
-        </w:rPr>
-      </w:pPr>
-      <w:r>
-        <w:rPr>
-          <w:rFonts w:hint="default" w:ascii="Arial" w:hAnsi="Arial" w:cs="Arial"/>
-        </w:rPr>
-        <w:t xml:space="preserve">Um Jogador pode criar </w:t>
-      </w:r>
-      <w:r>
-        <w:rPr>
-          <w:rFonts w:hint="default" w:ascii="Arial" w:hAnsi="Arial" w:cs="Arial"/>
-          <w:b/>
-          <w:bCs/>
-          <w:lang w:val="pt-BR"/>
-        </w:rPr>
-        <w:t>zero ou vários</w:t>
-      </w:r>
-      <w:r>
-        <w:rPr>
-          <w:rFonts w:hint="default" w:ascii="Arial" w:hAnsi="Arial" w:cs="Arial"/>
-        </w:rPr>
-        <w:t xml:space="preserve"> Time</w:t>
-      </w:r>
-      <w:r>
-        <w:rPr>
-          <w:rFonts w:hint="default" w:ascii="Arial" w:hAnsi="Arial" w:cs="Arial"/>
-          <w:lang w:val="pt-BR"/>
-        </w:rPr>
-        <w:t>s</w:t>
-      </w:r>
-      <w:r>
-        <w:rPr>
-          <w:rFonts w:hint="default" w:ascii="Arial" w:hAnsi="Arial" w:cs="Arial"/>
-        </w:rPr>
-        <w:t xml:space="preserve"> </w:t>
-      </w:r>
-      <w:r>
-        <w:rPr>
-          <w:rFonts w:hint="default" w:ascii="Arial" w:hAnsi="Arial" w:cs="Arial"/>
-          <w:b/>
-          <w:bCs/>
-        </w:rPr>
-        <w:t>(</w:t>
-      </w:r>
-      <w:r>
-        <w:rPr>
-          <w:rFonts w:hint="default" w:ascii="Arial" w:hAnsi="Arial" w:cs="Arial"/>
-          <w:b/>
-          <w:bCs/>
-          <w:lang w:val="pt-BR"/>
-        </w:rPr>
-        <w:t>0</w:t>
-      </w:r>
-      <w:r>
-        <w:rPr>
-          <w:rFonts w:hint="default" w:ascii="Arial" w:hAnsi="Arial" w:cs="Arial"/>
-          <w:b/>
-          <w:bCs/>
-        </w:rPr>
-        <w:t>:</w:t>
-      </w:r>
-      <w:r>
-        <w:rPr>
-          <w:rFonts w:hint="default" w:ascii="Arial" w:hAnsi="Arial" w:cs="Arial"/>
-          <w:b/>
-          <w:bCs/>
-          <w:lang w:val="pt-BR"/>
-        </w:rPr>
-        <w:t>N</w:t>
-      </w:r>
-      <w:r>
-        <w:rPr>
-          <w:rFonts w:hint="default" w:ascii="Arial" w:hAnsi="Arial" w:cs="Arial"/>
-          <w:b/>
-          <w:bCs/>
-        </w:rPr>
-        <w:t>)</w:t>
-      </w:r>
-      <w:r>
-        <w:rPr>
-          <w:rFonts w:hint="default" w:ascii="Arial" w:hAnsi="Arial" w:cs="Arial"/>
-        </w:rPr>
-        <w:t>.</w:t>
-      </w:r>
-    </w:p>
-    <w:p>
-      <w:pPr>
-        <w:numPr>
-          <w:ilvl w:val="0"/>
-          <w:numId w:val="11"/>
-        </w:numPr>
-        <w:spacing w:line="360" w:lineRule="auto"/>
-        <w:ind w:left="660" w:leftChars="0" w:hanging="420" w:firstLineChars="0"/>
-      </w:pPr>
-      <w:r>
-        <w:rPr>
-          <w:rFonts w:hint="default" w:ascii="Arial" w:hAnsi="Arial" w:cs="Arial"/>
-        </w:rPr>
-        <w:t xml:space="preserve">Cada Time é criado por </w:t>
-      </w:r>
-      <w:r>
-        <w:rPr>
-          <w:rFonts w:hint="default" w:ascii="Arial" w:hAnsi="Arial" w:cs="Arial"/>
-          <w:b/>
-          <w:bCs/>
-        </w:rPr>
-        <w:t>um único</w:t>
-      </w:r>
-      <w:r>
-        <w:rPr>
-          <w:rFonts w:hint="default" w:ascii="Arial" w:hAnsi="Arial" w:cs="Arial"/>
-        </w:rPr>
-        <w:t xml:space="preserve"> Jogador </w:t>
-      </w:r>
-      <w:r>
-        <w:rPr>
-          <w:rFonts w:hint="default" w:ascii="Arial" w:hAnsi="Arial" w:cs="Arial"/>
-          <w:b/>
-          <w:bCs/>
-        </w:rPr>
-        <w:t>(1:1)</w:t>
-      </w:r>
-      <w:r>
-        <w:rPr>
-          <w:rFonts w:hint="default" w:ascii="Arial" w:hAnsi="Arial" w:cs="Arial"/>
-        </w:rPr>
-        <w:t>.</w:t>
-      </w:r>
-    </w:p>
-    <w:p>
-      <w:pPr>
-        <w:pStyle w:val="4"/>
-        <w:bidi w:val="0"/>
-        <w:spacing w:line="360" w:lineRule="auto"/>
-        <w:rPr>
-          <w:rFonts w:hint="default" w:ascii="Arial" w:hAnsi="Arial" w:cs="Arial"/>
-          <w:sz w:val="28"/>
-          <w:szCs w:val="28"/>
-        </w:rPr>
-      </w:pPr>
-      <w:r>
-        <w:rPr>
-          <w:rFonts w:hint="default" w:ascii="Arial" w:hAnsi="Arial" w:cs="Arial"/>
-          <w:sz w:val="28"/>
-          <w:szCs w:val="28"/>
-        </w:rPr>
-        <w:t>Relação Jogador → Convite</w:t>
-      </w:r>
-    </w:p>
-    <w:p>
-      <w:pPr>
-        <w:spacing w:line="360" w:lineRule="auto"/>
-        <w:rPr>
-          <w:rFonts w:hint="default" w:ascii="Arial" w:hAnsi="Arial" w:cs="Arial"/>
-        </w:rPr>
-      </w:pPr>
-      <w:r>
-        <w:rPr>
-          <w:rFonts w:hint="default" w:ascii="Arial" w:hAnsi="Arial" w:cs="Arial"/>
-        </w:rPr>
-        <w:t xml:space="preserve">Tipo de relação: </w:t>
-      </w:r>
-      <w:r>
-        <w:rPr>
-          <w:rFonts w:hint="default" w:ascii="Arial" w:hAnsi="Arial" w:cs="Arial"/>
-          <w:b/>
-          <w:bCs/>
-        </w:rPr>
-        <w:t>Composição</w:t>
-      </w:r>
-    </w:p>
-    <w:p>
-      <w:pPr>
-        <w:spacing w:line="360" w:lineRule="auto"/>
-        <w:rPr>
-          <w:rFonts w:hint="default" w:ascii="Arial" w:hAnsi="Arial" w:cs="Arial"/>
-        </w:rPr>
-      </w:pPr>
-      <w:r>
-        <w:rPr>
-          <w:rFonts w:hint="default" w:ascii="Arial" w:hAnsi="Arial" w:cs="Arial"/>
-          <w:lang w:val="pt-BR"/>
-        </w:rPr>
-        <w:t>Justificativa:</w:t>
-      </w:r>
-      <w:r>
-        <w:rPr>
-          <w:rFonts w:hint="default" w:ascii="Arial" w:hAnsi="Arial" w:cs="Arial"/>
-        </w:rPr>
-        <w:br w:type="textWrapping"/>
-      </w:r>
-      <w:r>
-        <w:rPr>
-          <w:rFonts w:hint="default" w:ascii="Arial" w:hAnsi="Arial" w:cs="Arial"/>
-        </w:rPr>
-        <w:t>O Convite é criado por um Jogador (remetente). Se o Jogador for excluído, todos os convites enviados por ele também devem desaparecer. Assim, há dependência e é uma composição.</w:t>
-      </w:r>
-    </w:p>
-    <w:p>
-      <w:pPr>
-        <w:spacing w:line="360" w:lineRule="auto"/>
-        <w:rPr>
-          <w:rFonts w:hint="default" w:ascii="Arial" w:hAnsi="Arial" w:cs="Arial"/>
-          <w:color w:val="auto"/>
-        </w:rPr>
-      </w:pPr>
-      <w:r>
-        <w:rPr>
-          <w:rFonts w:hint="default" w:ascii="Arial" w:hAnsi="Arial" w:cs="Arial"/>
-          <w:color w:val="auto"/>
-        </w:rPr>
-        <w:t>Cardinalidade:</w:t>
-      </w:r>
-    </w:p>
-    <w:p>
-      <w:pPr>
-        <w:numPr>
-          <w:ilvl w:val="0"/>
-          <w:numId w:val="11"/>
-        </w:numPr>
-        <w:spacing w:line="360" w:lineRule="auto"/>
-        <w:ind w:left="660" w:leftChars="0" w:hanging="420" w:firstLineChars="0"/>
-        <w:rPr>
-          <w:rFonts w:hint="default" w:ascii="Arial" w:hAnsi="Arial" w:cs="Arial"/>
-          <w:color w:val="auto"/>
-        </w:rPr>
-      </w:pPr>
-      <w:r>
-        <w:rPr>
-          <w:rFonts w:hint="default" w:ascii="Arial" w:hAnsi="Arial" w:cs="Arial"/>
-          <w:color w:val="auto"/>
-        </w:rPr>
-        <w:t>Um Jogador pode enviar</w:t>
-      </w:r>
-      <w:r>
-        <w:rPr>
-          <w:rFonts w:hint="default" w:ascii="Arial" w:hAnsi="Arial" w:cs="Arial"/>
-          <w:color w:val="auto"/>
-          <w:lang w:val="pt-BR"/>
-        </w:rPr>
-        <w:t xml:space="preserve"> </w:t>
-      </w:r>
-      <w:r>
-        <w:rPr>
-          <w:rFonts w:hint="default" w:ascii="Arial" w:hAnsi="Arial" w:cs="Arial"/>
-          <w:b/>
-          <w:bCs/>
-          <w:color w:val="auto"/>
-          <w:lang w:val="pt-BR"/>
-        </w:rPr>
-        <w:t>zero ou</w:t>
-      </w:r>
-      <w:r>
-        <w:rPr>
-          <w:rFonts w:hint="default" w:ascii="Arial" w:hAnsi="Arial" w:cs="Arial"/>
-          <w:b/>
-          <w:bCs/>
-          <w:color w:val="auto"/>
-        </w:rPr>
-        <w:t xml:space="preserve"> vários</w:t>
-      </w:r>
-      <w:r>
-        <w:rPr>
-          <w:rFonts w:hint="default" w:ascii="Arial" w:hAnsi="Arial" w:cs="Arial"/>
-          <w:color w:val="auto"/>
-        </w:rPr>
-        <w:t xml:space="preserve"> Convites </w:t>
-      </w:r>
-      <w:r>
-        <w:rPr>
-          <w:rFonts w:hint="default" w:ascii="Arial" w:hAnsi="Arial" w:cs="Arial"/>
-          <w:b/>
-          <w:bCs/>
-          <w:color w:val="auto"/>
-        </w:rPr>
-        <w:t>(</w:t>
-      </w:r>
-      <w:r>
-        <w:rPr>
-          <w:rFonts w:hint="default" w:ascii="Arial" w:hAnsi="Arial" w:cs="Arial"/>
-          <w:b/>
-          <w:bCs/>
-          <w:color w:val="auto"/>
-          <w:lang w:val="pt-BR"/>
-        </w:rPr>
-        <w:t>0</w:t>
-      </w:r>
-      <w:r>
-        <w:rPr>
-          <w:rFonts w:hint="default" w:ascii="Arial" w:hAnsi="Arial" w:cs="Arial"/>
-          <w:b/>
-          <w:bCs/>
-          <w:color w:val="auto"/>
-        </w:rPr>
-        <w:t>:N)</w:t>
-      </w:r>
-      <w:r>
-        <w:rPr>
-          <w:rFonts w:hint="default" w:ascii="Arial" w:hAnsi="Arial" w:cs="Arial"/>
-          <w:color w:val="auto"/>
-        </w:rPr>
-        <w:t>.</w:t>
-      </w:r>
-    </w:p>
-    <w:p>
-      <w:pPr>
-        <w:numPr>
-          <w:ilvl w:val="0"/>
-          <w:numId w:val="11"/>
-        </w:numPr>
-        <w:spacing w:line="360" w:lineRule="auto"/>
-        <w:ind w:left="660" w:leftChars="0" w:hanging="420" w:firstLineChars="0"/>
-        <w:rPr>
-          <w:rFonts w:hint="default" w:ascii="Arial" w:hAnsi="Arial" w:cs="Arial"/>
-          <w:color w:val="auto"/>
-        </w:rPr>
-      </w:pPr>
-      <w:r>
-        <w:rPr>
-          <w:rFonts w:hint="default" w:ascii="Arial" w:hAnsi="Arial" w:cs="Arial"/>
-          <w:color w:val="auto"/>
-        </w:rPr>
-        <w:t xml:space="preserve">Cada Convite é enviado por </w:t>
-      </w:r>
-      <w:r>
-        <w:rPr>
-          <w:rFonts w:hint="default" w:ascii="Arial" w:hAnsi="Arial" w:cs="Arial"/>
-          <w:b/>
-          <w:bCs/>
-          <w:color w:val="auto"/>
-        </w:rPr>
-        <w:t>um único</w:t>
-      </w:r>
-      <w:r>
-        <w:rPr>
-          <w:rFonts w:hint="default" w:ascii="Arial" w:hAnsi="Arial" w:cs="Arial"/>
-          <w:color w:val="auto"/>
-        </w:rPr>
-        <w:t xml:space="preserve"> Jogador </w:t>
-      </w:r>
-      <w:r>
-        <w:rPr>
-          <w:rFonts w:hint="default" w:ascii="Arial" w:hAnsi="Arial" w:cs="Arial"/>
-          <w:b/>
-          <w:bCs/>
-          <w:color w:val="auto"/>
-        </w:rPr>
-        <w:t>(1:1)</w:t>
-      </w:r>
-      <w:r>
-        <w:rPr>
-          <w:rFonts w:hint="default" w:ascii="Arial" w:hAnsi="Arial" w:cs="Arial"/>
-          <w:color w:val="auto"/>
-        </w:rPr>
-        <w:t>.</w:t>
-      </w:r>
-    </w:p>
-    <w:p>
-      <w:pPr>
-        <w:pStyle w:val="4"/>
-        <w:bidi w:val="0"/>
-        <w:spacing w:line="360" w:lineRule="auto"/>
+        <w:t xml:space="preserve">Relação Jogo → </w:t>
+      </w:r>
+      <w:r>
         <w:rPr>
           <w:rFonts w:hint="default" w:ascii="Arial" w:hAnsi="Arial" w:cs="Arial"/>
           <w:sz w:val="28"/>
           <w:szCs w:val="28"/>
           <w:lang w:val="pt-BR"/>
         </w:rPr>
-      </w:pPr>
-      <w:r>
-        <w:rPr>
-          <w:rFonts w:hint="default" w:ascii="Arial" w:hAnsi="Arial" w:cs="Arial"/>
-          <w:sz w:val="28"/>
-          <w:szCs w:val="28"/>
-        </w:rPr>
-        <w:t xml:space="preserve">Relação Jogo → </w:t>
-      </w:r>
-      <w:r>
-        <w:rPr>
-          <w:rFonts w:hint="default" w:ascii="Arial" w:hAnsi="Arial" w:cs="Arial"/>
-          <w:sz w:val="28"/>
-          <w:szCs w:val="28"/>
-          <w:lang w:val="pt-BR"/>
-        </w:rPr>
         <w:t>PerfilDoJogo</w:t>
       </w:r>
     </w:p>
-    <w:p>
+    <w:p xmlns:wp14="http://schemas.microsoft.com/office/word/2010/wordml" wp14:textId="77777777">
       <w:pPr>
         <w:spacing w:line="360" w:lineRule="auto"/>
         <w:rPr>
@@ -1258,73 +1783,217 @@
         <w:t>Composição</w:t>
       </w:r>
     </w:p>
-    <w:p>
+    <w:p xmlns:wp14="http://schemas.microsoft.com/office/word/2010/wordml" wp14:textId="2E19105D">
       <w:pPr>
         <w:spacing w:line="360" w:lineRule="auto"/>
         <w:rPr>
-          <w:rFonts w:hint="default" w:ascii="Arial" w:hAnsi="Arial" w:cs="Arial"/>
+          <w:rFonts w:ascii="Arial" w:hAnsi="Arial" w:cs="Arial"/>
         </w:rPr>
       </w:pPr>
       <w:r>
         <w:rPr>
-          <w:rFonts w:hint="default" w:ascii="Arial" w:hAnsi="Arial" w:cs="Arial"/>
+          <w:rFonts w:ascii="Arial" w:hAnsi="Arial" w:cs="Arial"/>
           <w:lang w:val="pt-BR"/>
         </w:rPr>
-        <w:t>Justificativa:</w:t>
-      </w:r>
-      <w:r>
-        <w:rPr>
-          <w:rFonts w:hint="default" w:ascii="Arial" w:hAnsi="Arial" w:cs="Arial"/>
-        </w:rPr>
-        <w:br w:type="textWrapping"/>
-      </w:r>
-      <w:r>
-        <w:rPr>
-          <w:rFonts w:hint="default" w:ascii="Arial" w:hAnsi="Arial" w:cs="Arial"/>
+        <w:t xml:space="preserve">Justificativa: </w:t>
+      </w:r>
+      <w:r>
+        <w:rPr>
+          <w:rFonts w:ascii="Arial" w:hAnsi="Arial" w:cs="Arial"/>
         </w:rPr>
         <w:t xml:space="preserve">O </w:t>
       </w:r>
       <w:r>
         <w:rPr>
-          <w:rFonts w:hint="default" w:ascii="Arial" w:hAnsi="Arial" w:cs="Arial"/>
+          <w:rFonts w:ascii="Arial" w:hAnsi="Arial" w:cs="Arial"/>
           <w:lang w:val="pt-BR"/>
         </w:rPr>
         <w:t xml:space="preserve">Perfil do Jogo </w:t>
       </w:r>
       <w:r>
         <w:rPr>
-          <w:rFonts w:hint="default" w:ascii="Arial" w:hAnsi="Arial" w:cs="Arial"/>
-        </w:rPr>
-        <w:t xml:space="preserve">depende da existência do Jogo associado. Se o Jogo for excluído do sistema, os </w:t>
-      </w:r>
-      <w:r>
-        <w:rPr>
-          <w:rFonts w:hint="default" w:ascii="Arial" w:hAnsi="Arial" w:cs="Arial"/>
+          <w:rFonts w:ascii="Arial" w:hAnsi="Arial" w:cs="Arial"/>
+        </w:rPr>
+        <w:t xml:space="preserve">depende</w:t>
+      </w:r>
+      <w:r>
+        <w:rPr>
+          <w:rFonts w:ascii="Arial" w:hAnsi="Arial" w:cs="Arial"/>
+        </w:rPr>
+        <w:t xml:space="preserve"> da </w:t>
+      </w:r>
+      <w:r>
+        <w:rPr>
+          <w:rFonts w:ascii="Arial" w:hAnsi="Arial" w:cs="Arial"/>
+        </w:rPr>
+        <w:t xml:space="preserve">existência</w:t>
+      </w:r>
+      <w:r>
+        <w:rPr>
+          <w:rFonts w:ascii="Arial" w:hAnsi="Arial" w:cs="Arial"/>
+        </w:rPr>
+        <w:t xml:space="preserve"> do Jogo </w:t>
+      </w:r>
+      <w:r>
+        <w:rPr>
+          <w:rFonts w:ascii="Arial" w:hAnsi="Arial" w:cs="Arial"/>
+        </w:rPr>
+        <w:t xml:space="preserve">associado</w:t>
+      </w:r>
+      <w:r>
+        <w:rPr>
+          <w:rFonts w:ascii="Arial" w:hAnsi="Arial" w:cs="Arial"/>
+        </w:rPr>
+        <w:t xml:space="preserve">. Se o Jogo for </w:t>
+      </w:r>
+      <w:r>
+        <w:rPr>
+          <w:rFonts w:ascii="Arial" w:hAnsi="Arial" w:cs="Arial"/>
+        </w:rPr>
+        <w:t xml:space="preserve">excluído</w:t>
+      </w:r>
+      <w:r>
+        <w:rPr>
+          <w:rFonts w:ascii="Arial" w:hAnsi="Arial" w:cs="Arial"/>
+        </w:rPr>
+        <w:t xml:space="preserve"> do </w:t>
+      </w:r>
+      <w:r>
+        <w:rPr>
+          <w:rFonts w:ascii="Arial" w:hAnsi="Arial" w:cs="Arial"/>
+        </w:rPr>
+        <w:t xml:space="preserve">sistema</w:t>
+      </w:r>
+      <w:r>
+        <w:rPr>
+          <w:rFonts w:ascii="Arial" w:hAnsi="Arial" w:cs="Arial"/>
+        </w:rPr>
+        <w:t xml:space="preserve">, </w:t>
+      </w:r>
+      <w:r>
+        <w:rPr>
+          <w:rFonts w:ascii="Arial" w:hAnsi="Arial" w:cs="Arial"/>
+        </w:rPr>
+        <w:t xml:space="preserve">os</w:t>
+      </w:r>
+      <w:r>
+        <w:rPr>
+          <w:rFonts w:ascii="Arial" w:hAnsi="Arial" w:cs="Arial"/>
+        </w:rPr>
+        <w:t xml:space="preserve"> </w:t>
+      </w:r>
+      <w:r>
+        <w:rPr>
+          <w:rFonts w:ascii="Arial" w:hAnsi="Arial" w:cs="Arial"/>
           <w:lang w:val="pt-BR"/>
         </w:rPr>
         <w:t>Perfis</w:t>
       </w:r>
       <w:r>
         <w:rPr>
-          <w:rFonts w:hint="default" w:ascii="Arial" w:hAnsi="Arial" w:cs="Arial"/>
+          <w:rFonts w:ascii="Arial" w:hAnsi="Arial" w:cs="Arial"/>
         </w:rPr>
         <w:t xml:space="preserve"> de </w:t>
       </w:r>
       <w:r>
         <w:rPr>
-          <w:rFonts w:hint="default" w:ascii="Arial" w:hAnsi="Arial" w:cs="Arial"/>
+          <w:rFonts w:ascii="Arial" w:hAnsi="Arial" w:cs="Arial"/>
           <w:lang w:val="pt-BR"/>
         </w:rPr>
         <w:t>Jogo</w:t>
       </w:r>
       <w:r>
         <w:rPr>
-          <w:rFonts w:hint="default" w:ascii="Arial" w:hAnsi="Arial" w:cs="Arial"/>
-        </w:rPr>
-        <w:t xml:space="preserve"> que o referenciam também devem ser excluídos. Logo, é uma composição.</w:t>
+          <w:rFonts w:ascii="Arial" w:hAnsi="Arial" w:cs="Arial"/>
+        </w:rPr>
+        <w:t xml:space="preserve"> que </w:t>
+      </w:r>
+      <w:r>
+        <w:rPr>
+          <w:rFonts w:ascii="Arial" w:hAnsi="Arial" w:cs="Arial"/>
+        </w:rPr>
+        <w:t xml:space="preserve">o</w:t>
+      </w:r>
+      <w:r>
+        <w:rPr>
+          <w:rFonts w:ascii="Arial" w:hAnsi="Arial" w:cs="Arial"/>
+        </w:rPr>
+        <w:t xml:space="preserve"> </w:t>
+      </w:r>
+      <w:r>
+        <w:rPr>
+          <w:rFonts w:ascii="Arial" w:hAnsi="Arial" w:cs="Arial"/>
+        </w:rPr>
+        <w:t xml:space="preserve">referenciam</w:t>
+      </w:r>
+      <w:r>
+        <w:rPr>
+          <w:rFonts w:ascii="Arial" w:hAnsi="Arial" w:cs="Arial"/>
+        </w:rPr>
+        <w:t xml:space="preserve"> </w:t>
+      </w:r>
+      <w:r>
+        <w:rPr>
+          <w:rFonts w:ascii="Arial" w:hAnsi="Arial" w:cs="Arial"/>
+        </w:rPr>
+        <w:t xml:space="preserve">também</w:t>
+      </w:r>
+      <w:r>
+        <w:rPr>
+          <w:rFonts w:ascii="Arial" w:hAnsi="Arial" w:cs="Arial"/>
+        </w:rPr>
+        <w:t xml:space="preserve"> </w:t>
+      </w:r>
+      <w:r>
+        <w:rPr>
+          <w:rFonts w:ascii="Arial" w:hAnsi="Arial" w:cs="Arial"/>
+        </w:rPr>
+        <w:t xml:space="preserve">devem</w:t>
+      </w:r>
+      <w:r>
+        <w:rPr>
+          <w:rFonts w:ascii="Arial" w:hAnsi="Arial" w:cs="Arial"/>
+        </w:rPr>
+        <w:t xml:space="preserve"> ser </w:t>
+      </w:r>
+      <w:r>
+        <w:rPr>
+          <w:rFonts w:ascii="Arial" w:hAnsi="Arial" w:cs="Arial"/>
+        </w:rPr>
+        <w:t xml:space="preserve">excluídos</w:t>
+      </w:r>
+      <w:r>
+        <w:rPr>
+          <w:rFonts w:ascii="Arial" w:hAnsi="Arial" w:cs="Arial"/>
+        </w:rPr>
+        <w:t xml:space="preserve">. Logo, é </w:t>
+      </w:r>
+      <w:r>
+        <w:rPr>
+          <w:rFonts w:ascii="Arial" w:hAnsi="Arial" w:cs="Arial"/>
+        </w:rPr>
+        <w:t xml:space="preserve">uma</w:t>
+      </w:r>
+      <w:r>
+        <w:rPr>
+          <w:rFonts w:ascii="Arial" w:hAnsi="Arial" w:cs="Arial"/>
+        </w:rPr>
+        <w:t xml:space="preserve"> </w:t>
+      </w:r>
+      <w:r>
+        <w:rPr>
+          <w:rFonts w:ascii="Arial" w:hAnsi="Arial" w:cs="Arial"/>
+        </w:rPr>
+        <w:t xml:space="preserve">composição</w:t>
+      </w:r>
+      <w:r>
+        <w:rPr>
+          <w:rFonts w:ascii="Arial" w:hAnsi="Arial" w:cs="Arial"/>
+        </w:rPr>
+        <w:t xml:space="preserve">.</w:t>
       </w:r>
     </w:p>
-    <w:p>
+    <w:p xmlns:wp14="http://schemas.microsoft.com/office/word/2010/wordml" wp14:textId="77777777">
       <w:pPr>
         <w:spacing w:line="360" w:lineRule="auto"/>
         <w:rPr>
@@ -1338,1112 +2007,247 @@
         <w:t>Cardinalidade:</w:t>
       </w:r>
     </w:p>
-    <w:p>
+    <w:p xmlns:wp14="http://schemas.microsoft.com/office/word/2010/wordml" wp14:textId="77777777">
       <w:pPr>
         <w:numPr>
           <w:ilvl w:val="0"/>
-          <w:numId w:val="11"/>
+          <w:numId w:val="12"/>
         </w:numPr>
         <w:spacing w:line="360" w:lineRule="auto"/>
         <w:ind w:left="660" w:leftChars="0" w:hanging="420" w:firstLineChars="0"/>
         <w:rPr>
-          <w:rFonts w:hint="default" w:ascii="Arial" w:hAnsi="Arial" w:cs="Arial"/>
+          <w:rFonts w:ascii="Arial" w:hAnsi="Arial" w:cs="Arial"/>
         </w:rPr>
       </w:pPr>
       <w:r>
         <w:rPr>
-          <w:rFonts w:hint="default" w:ascii="Arial" w:hAnsi="Arial" w:cs="Arial"/>
-        </w:rPr>
-        <w:t>Um Jogo pode estar relacionado a</w:t>
-      </w:r>
-      <w:r>
-        <w:rPr>
-          <w:rFonts w:hint="default" w:ascii="Arial" w:hAnsi="Arial" w:cs="Arial"/>
+          <w:rFonts w:ascii="Arial" w:hAnsi="Arial" w:cs="Arial"/>
+        </w:rPr>
+        <w:t xml:space="preserve">Um Jogo </w:t>
+      </w:r>
+      <w:r>
+        <w:rPr>
+          <w:rFonts w:ascii="Arial" w:hAnsi="Arial" w:cs="Arial"/>
+        </w:rPr>
+        <w:t>pode</w:t>
+      </w:r>
+      <w:r>
+        <w:rPr>
+          <w:rFonts w:ascii="Arial" w:hAnsi="Arial" w:cs="Arial"/>
+        </w:rPr>
+        <w:t xml:space="preserve"> </w:t>
+      </w:r>
+      <w:r>
+        <w:rPr>
+          <w:rFonts w:ascii="Arial" w:hAnsi="Arial" w:cs="Arial"/>
+        </w:rPr>
+        <w:t>estar</w:t>
+      </w:r>
+      <w:r>
+        <w:rPr>
+          <w:rFonts w:ascii="Arial" w:hAnsi="Arial" w:cs="Arial"/>
+        </w:rPr>
+        <w:t xml:space="preserve"> </w:t>
+      </w:r>
+      <w:r>
+        <w:rPr>
+          <w:rFonts w:ascii="Arial" w:hAnsi="Arial" w:cs="Arial"/>
+        </w:rPr>
+        <w:t>relacionado</w:t>
+      </w:r>
+      <w:r>
+        <w:rPr>
+          <w:rFonts w:ascii="Arial" w:hAnsi="Arial" w:cs="Arial"/>
+        </w:rPr>
+        <w:t xml:space="preserve"> a</w:t>
+      </w:r>
+      <w:r>
+        <w:rPr>
+          <w:rFonts w:ascii="Arial" w:hAnsi="Arial" w:cs="Arial"/>
           <w:lang w:val="pt-BR"/>
         </w:rPr>
         <w:t xml:space="preserve"> </w:t>
       </w:r>
       <w:r>
         <w:rPr>
-          <w:rFonts w:hint="default" w:ascii="Arial" w:hAnsi="Arial" w:cs="Arial"/>
-          <w:b/>
-          <w:bCs/>
+          <w:rFonts w:ascii="Arial" w:hAnsi="Arial" w:cs="Arial"/>
+          <w:b w:val="1"/>
+          <w:bCs w:val="1"/>
           <w:lang w:val="pt-BR"/>
         </w:rPr>
         <w:t>zero ou</w:t>
       </w:r>
       <w:r>
         <w:rPr>
-          <w:rFonts w:hint="default" w:ascii="Arial" w:hAnsi="Arial" w:cs="Arial"/>
-          <w:b/>
-          <w:bCs/>
-        </w:rPr>
-        <w:t xml:space="preserve"> vários</w:t>
-      </w:r>
-      <w:r>
-        <w:rPr>
-          <w:rFonts w:hint="default" w:ascii="Arial" w:hAnsi="Arial" w:cs="Arial"/>
-        </w:rPr>
-        <w:t xml:space="preserve"> Perfis de Jogo </w:t>
-      </w:r>
-      <w:r>
-        <w:rPr>
-          <w:rFonts w:hint="default" w:ascii="Arial" w:hAnsi="Arial" w:cs="Arial"/>
-          <w:b/>
-          <w:bCs/>
+          <w:rFonts w:ascii="Arial" w:hAnsi="Arial" w:cs="Arial"/>
+          <w:b w:val="1"/>
+          <w:bCs w:val="1"/>
+        </w:rPr>
+        <w:t xml:space="preserve"> </w:t>
+      </w:r>
+      <w:r>
+        <w:rPr>
+          <w:rFonts w:ascii="Arial" w:hAnsi="Arial" w:cs="Arial"/>
+          <w:b w:val="1"/>
+          <w:bCs w:val="1"/>
+        </w:rPr>
+        <w:t>vários</w:t>
+      </w:r>
+      <w:r>
+        <w:rPr>
+          <w:rFonts w:ascii="Arial" w:hAnsi="Arial" w:cs="Arial"/>
+        </w:rPr>
+        <w:t xml:space="preserve"> </w:t>
+      </w:r>
+      <w:r>
+        <w:rPr>
+          <w:rFonts w:ascii="Arial" w:hAnsi="Arial" w:cs="Arial"/>
+        </w:rPr>
+        <w:t>Perfis</w:t>
+      </w:r>
+      <w:r>
+        <w:rPr>
+          <w:rFonts w:ascii="Arial" w:hAnsi="Arial" w:cs="Arial"/>
+        </w:rPr>
+        <w:t xml:space="preserve"> de Jogo </w:t>
+      </w:r>
+      <w:r>
+        <w:rPr>
+          <w:rFonts w:ascii="Arial" w:hAnsi="Arial" w:cs="Arial"/>
+          <w:b w:val="1"/>
+          <w:bCs w:val="1"/>
         </w:rPr>
         <w:t>(</w:t>
       </w:r>
       <w:r>
         <w:rPr>
-          <w:rFonts w:hint="default" w:ascii="Arial" w:hAnsi="Arial" w:cs="Arial"/>
-          <w:b/>
-          <w:bCs/>
+          <w:rFonts w:ascii="Arial" w:hAnsi="Arial" w:cs="Arial"/>
+          <w:b w:val="1"/>
+          <w:bCs w:val="1"/>
           <w:lang w:val="pt-BR"/>
         </w:rPr>
         <w:t>0</w:t>
       </w:r>
       <w:r>
         <w:rPr>
-          <w:rFonts w:hint="default" w:ascii="Arial" w:hAnsi="Arial" w:cs="Arial"/>
-          <w:b/>
-          <w:bCs/>
+          <w:rFonts w:ascii="Arial" w:hAnsi="Arial" w:cs="Arial"/>
+          <w:b w:val="1"/>
+          <w:bCs w:val="1"/>
         </w:rPr>
         <w:t>:N)</w:t>
       </w:r>
       <w:r>
         <w:rPr>
-          <w:rFonts w:hint="default" w:ascii="Arial" w:hAnsi="Arial" w:cs="Arial"/>
+          <w:rFonts w:ascii="Arial" w:hAnsi="Arial" w:cs="Arial"/>
         </w:rPr>
         <w:t>.</w:t>
       </w:r>
     </w:p>
-    <w:p>
+    <w:p xmlns:wp14="http://schemas.microsoft.com/office/word/2010/wordml" wp14:textId="77777777">
       <w:pPr>
         <w:numPr>
           <w:ilvl w:val="0"/>
-          <w:numId w:val="11"/>
+          <w:numId w:val="12"/>
         </w:numPr>
         <w:spacing w:line="360" w:lineRule="auto"/>
         <w:ind w:left="660" w:leftChars="0" w:hanging="420" w:firstLineChars="0"/>
         <w:rPr>
-          <w:rFonts w:hint="default" w:ascii="Arial" w:hAnsi="Arial" w:cs="Arial"/>
+          <w:rFonts w:ascii="Arial" w:hAnsi="Arial" w:cs="Arial"/>
         </w:rPr>
       </w:pPr>
       <w:r>
         <w:rPr>
-          <w:rFonts w:hint="default" w:ascii="Arial" w:hAnsi="Arial" w:cs="Arial"/>
-        </w:rPr>
-        <w:t xml:space="preserve">Cada Perfil de Jogo está vinculado a </w:t>
-      </w:r>
-      <w:r>
-        <w:rPr>
-          <w:rFonts w:hint="default" w:ascii="Arial" w:hAnsi="Arial" w:cs="Arial"/>
-          <w:b/>
-          <w:bCs/>
-        </w:rPr>
-        <w:t>um único</w:t>
-      </w:r>
-      <w:r>
-        <w:rPr>
-          <w:rFonts w:hint="default" w:ascii="Arial" w:hAnsi="Arial" w:cs="Arial"/>
+          <w:rFonts w:ascii="Arial" w:hAnsi="Arial" w:cs="Arial"/>
+        </w:rPr>
+        <w:t xml:space="preserve">Cada </w:t>
+      </w:r>
+      <w:r>
+        <w:rPr>
+          <w:rFonts w:ascii="Arial" w:hAnsi="Arial" w:cs="Arial"/>
+        </w:rPr>
+        <w:t>Perfil</w:t>
+      </w:r>
+      <w:r>
+        <w:rPr>
+          <w:rFonts w:ascii="Arial" w:hAnsi="Arial" w:cs="Arial"/>
+        </w:rPr>
+        <w:t xml:space="preserve"> de Jogo </w:t>
+      </w:r>
+      <w:r>
+        <w:rPr>
+          <w:rFonts w:ascii="Arial" w:hAnsi="Arial" w:cs="Arial"/>
+        </w:rPr>
+        <w:t>está</w:t>
+      </w:r>
+      <w:r>
+        <w:rPr>
+          <w:rFonts w:ascii="Arial" w:hAnsi="Arial" w:cs="Arial"/>
+        </w:rPr>
+        <w:t xml:space="preserve"> </w:t>
+      </w:r>
+      <w:r>
+        <w:rPr>
+          <w:rFonts w:ascii="Arial" w:hAnsi="Arial" w:cs="Arial"/>
+        </w:rPr>
+        <w:t>vinculado</w:t>
+      </w:r>
+      <w:r>
+        <w:rPr>
+          <w:rFonts w:ascii="Arial" w:hAnsi="Arial" w:cs="Arial"/>
+        </w:rPr>
+        <w:t xml:space="preserve"> </w:t>
+      </w:r>
+      <w:r>
+        <w:rPr>
+          <w:rFonts w:ascii="Arial" w:hAnsi="Arial" w:cs="Arial"/>
+        </w:rPr>
+        <w:t>a</w:t>
+      </w:r>
+      <w:r>
+        <w:rPr>
+          <w:rFonts w:ascii="Arial" w:hAnsi="Arial" w:cs="Arial"/>
+        </w:rPr>
+        <w:t xml:space="preserve"> </w:t>
+      </w:r>
+      <w:r>
+        <w:rPr>
+          <w:rFonts w:ascii="Arial" w:hAnsi="Arial" w:cs="Arial"/>
+          <w:b w:val="1"/>
+          <w:bCs w:val="1"/>
+        </w:rPr>
+        <w:t xml:space="preserve">um </w:t>
+      </w:r>
+      <w:r>
+        <w:rPr>
+          <w:rFonts w:ascii="Arial" w:hAnsi="Arial" w:cs="Arial"/>
+          <w:b w:val="1"/>
+          <w:bCs w:val="1"/>
+        </w:rPr>
+        <w:t>único</w:t>
+      </w:r>
+      <w:r>
+        <w:rPr>
+          <w:rFonts w:ascii="Arial" w:hAnsi="Arial" w:cs="Arial"/>
         </w:rPr>
         <w:t xml:space="preserve"> Jogo </w:t>
       </w:r>
       <w:r>
         <w:rPr>
-          <w:rFonts w:hint="default" w:ascii="Arial" w:hAnsi="Arial" w:cs="Arial"/>
-          <w:b/>
-          <w:bCs/>
+          <w:rFonts w:ascii="Arial" w:hAnsi="Arial" w:cs="Arial"/>
+          <w:b w:val="1"/>
+          <w:bCs w:val="1"/>
         </w:rPr>
         <w:t>(1:1)</w:t>
       </w:r>
       <w:r>
         <w:rPr>
-          <w:rFonts w:hint="default" w:ascii="Arial" w:hAnsi="Arial" w:cs="Arial"/>
-        </w:rPr>
-        <w:t>.</w:t>
-      </w:r>
-    </w:p>
-    <w:p>
-      <w:pPr>
-        <w:pStyle w:val="4"/>
-        <w:bidi w:val="0"/>
-        <w:spacing w:line="360" w:lineRule="auto"/>
-        <w:rPr>
-          <w:rFonts w:hint="default" w:ascii="Arial" w:hAnsi="Arial" w:cs="Arial"/>
-          <w:sz w:val="28"/>
-          <w:szCs w:val="28"/>
-        </w:rPr>
-      </w:pPr>
-      <w:r>
-        <w:rPr>
-          <w:rFonts w:hint="default" w:ascii="Arial" w:hAnsi="Arial" w:cs="Arial"/>
-          <w:sz w:val="28"/>
-          <w:szCs w:val="28"/>
-        </w:rPr>
-        <w:t>Relação Jogo → Time</w:t>
-      </w:r>
-    </w:p>
-    <w:p>
-      <w:pPr>
-        <w:spacing w:line="360" w:lineRule="auto"/>
-        <w:rPr>
-          <w:rFonts w:hint="default" w:ascii="Arial" w:hAnsi="Arial" w:cs="Arial"/>
-        </w:rPr>
-      </w:pPr>
-      <w:r>
-        <w:rPr>
-          <w:rFonts w:hint="default" w:ascii="Arial" w:hAnsi="Arial" w:cs="Arial"/>
-        </w:rPr>
-        <w:t xml:space="preserve">Tipo de relação: </w:t>
-      </w:r>
-      <w:r>
-        <w:rPr>
-          <w:rFonts w:hint="default" w:ascii="Arial" w:hAnsi="Arial" w:cs="Arial"/>
-          <w:b/>
-          <w:bCs/>
-        </w:rPr>
-        <w:t>Composição</w:t>
-      </w:r>
-    </w:p>
-    <w:p>
-      <w:pPr>
-        <w:spacing w:line="360" w:lineRule="auto"/>
-        <w:rPr>
-          <w:rFonts w:hint="default" w:ascii="Arial" w:hAnsi="Arial" w:cs="Arial"/>
-        </w:rPr>
-      </w:pPr>
-      <w:r>
-        <w:rPr>
-          <w:rFonts w:hint="default" w:ascii="Arial" w:hAnsi="Arial" w:cs="Arial"/>
-          <w:lang w:val="pt-BR"/>
-        </w:rPr>
-        <w:t>Justificativa:</w:t>
-      </w:r>
-      <w:r>
-        <w:rPr>
-          <w:rFonts w:hint="default" w:ascii="Arial" w:hAnsi="Arial" w:cs="Arial"/>
-        </w:rPr>
-        <w:br w:type="textWrapping"/>
-      </w:r>
-      <w:r>
-        <w:rPr>
-          <w:rFonts w:hint="default" w:ascii="Arial" w:hAnsi="Arial" w:cs="Arial"/>
-        </w:rPr>
-        <w:t>Um Time está associado a um Jogo específico. Se o Jogo for removido, os Times que o referenciavam também perdem o sentido de existir, então essa relação também é uma composição.</w:t>
-      </w:r>
-    </w:p>
-    <w:p>
-      <w:pPr>
-        <w:spacing w:line="360" w:lineRule="auto"/>
-        <w:rPr>
-          <w:rFonts w:hint="default" w:ascii="Arial" w:hAnsi="Arial" w:cs="Arial"/>
-        </w:rPr>
-      </w:pPr>
-      <w:r>
-        <w:rPr>
-          <w:rFonts w:hint="default" w:ascii="Arial" w:hAnsi="Arial" w:cs="Arial"/>
-        </w:rPr>
-        <w:t>Cardinalidade:</w:t>
-      </w:r>
-    </w:p>
-    <w:p>
-      <w:pPr>
-        <w:numPr>
-          <w:ilvl w:val="0"/>
-          <w:numId w:val="11"/>
-        </w:numPr>
-        <w:spacing w:line="360" w:lineRule="auto"/>
-        <w:ind w:left="660" w:leftChars="0" w:hanging="420" w:firstLineChars="0"/>
-        <w:rPr>
-          <w:rFonts w:hint="default" w:ascii="Arial" w:hAnsi="Arial" w:cs="Arial"/>
-        </w:rPr>
-      </w:pPr>
-      <w:r>
-        <w:rPr>
-          <w:rFonts w:hint="default" w:ascii="Arial" w:hAnsi="Arial" w:cs="Arial"/>
-        </w:rPr>
-        <w:t>Um Jogo pode ter</w:t>
-      </w:r>
-      <w:r>
-        <w:rPr>
-          <w:rFonts w:hint="default" w:ascii="Arial" w:hAnsi="Arial" w:cs="Arial"/>
-          <w:lang w:val="pt-BR"/>
-        </w:rPr>
-        <w:t xml:space="preserve"> </w:t>
-      </w:r>
-      <w:r>
-        <w:rPr>
-          <w:rFonts w:hint="default" w:ascii="Arial" w:hAnsi="Arial" w:cs="Arial"/>
-          <w:b/>
-          <w:bCs/>
-          <w:lang w:val="pt-BR"/>
-        </w:rPr>
-        <w:t>zero ou</w:t>
-      </w:r>
-      <w:r>
-        <w:rPr>
-          <w:rFonts w:hint="default" w:ascii="Arial" w:hAnsi="Arial" w:cs="Arial"/>
-          <w:b/>
-          <w:bCs/>
-        </w:rPr>
-        <w:t xml:space="preserve"> vários</w:t>
-      </w:r>
-      <w:r>
-        <w:rPr>
-          <w:rFonts w:hint="default" w:ascii="Arial" w:hAnsi="Arial" w:cs="Arial"/>
-        </w:rPr>
-        <w:t xml:space="preserve"> Times </w:t>
-      </w:r>
-      <w:r>
-        <w:rPr>
-          <w:rFonts w:hint="default" w:ascii="Arial" w:hAnsi="Arial" w:cs="Arial"/>
-          <w:b/>
-          <w:bCs/>
-        </w:rPr>
-        <w:t>(</w:t>
-      </w:r>
-      <w:r>
-        <w:rPr>
-          <w:rFonts w:hint="default" w:ascii="Arial" w:hAnsi="Arial" w:cs="Arial"/>
-          <w:b/>
-          <w:bCs/>
-          <w:lang w:val="pt-BR"/>
-        </w:rPr>
-        <w:t>0</w:t>
-      </w:r>
-      <w:r>
-        <w:rPr>
-          <w:rFonts w:hint="default" w:ascii="Arial" w:hAnsi="Arial" w:cs="Arial"/>
-          <w:b/>
-          <w:bCs/>
-        </w:rPr>
-        <w:t>:N)</w:t>
-      </w:r>
-      <w:r>
-        <w:rPr>
-          <w:rFonts w:hint="default" w:ascii="Arial" w:hAnsi="Arial" w:cs="Arial"/>
-        </w:rPr>
-        <w:t>.</w:t>
-      </w:r>
-    </w:p>
-    <w:p>
-      <w:pPr>
-        <w:numPr>
-          <w:ilvl w:val="0"/>
-          <w:numId w:val="11"/>
-        </w:numPr>
-        <w:spacing w:line="360" w:lineRule="auto"/>
-        <w:ind w:left="660" w:leftChars="0" w:hanging="420" w:firstLineChars="0"/>
-        <w:rPr>
-          <w:rFonts w:hint="default" w:ascii="Arial" w:hAnsi="Arial" w:cs="Arial"/>
-        </w:rPr>
-      </w:pPr>
-      <w:r>
-        <w:rPr>
-          <w:rFonts w:hint="default" w:ascii="Arial" w:hAnsi="Arial" w:cs="Arial"/>
-        </w:rPr>
-        <w:t xml:space="preserve">Cada Time está vinculado a </w:t>
-      </w:r>
-      <w:r>
-        <w:rPr>
-          <w:rFonts w:hint="default" w:ascii="Arial" w:hAnsi="Arial" w:cs="Arial"/>
-          <w:b/>
-          <w:bCs/>
-        </w:rPr>
-        <w:t>um único</w:t>
-      </w:r>
-      <w:r>
-        <w:rPr>
-          <w:rFonts w:hint="default" w:ascii="Arial" w:hAnsi="Arial" w:cs="Arial"/>
-        </w:rPr>
-        <w:t xml:space="preserve"> Jogo </w:t>
-      </w:r>
-      <w:r>
-        <w:rPr>
-          <w:rFonts w:hint="default" w:ascii="Arial" w:hAnsi="Arial" w:cs="Arial"/>
-          <w:b/>
-          <w:bCs/>
-        </w:rPr>
-        <w:t>(1:1)</w:t>
-      </w:r>
-      <w:r>
-        <w:rPr>
-          <w:rFonts w:hint="default" w:ascii="Arial" w:hAnsi="Arial" w:cs="Arial"/>
-        </w:rPr>
-        <w:t>.</w:t>
-      </w:r>
-    </w:p>
-    <w:p>
-      <w:pPr>
-        <w:pStyle w:val="4"/>
-        <w:bidi w:val="0"/>
-        <w:spacing w:line="360" w:lineRule="auto"/>
-        <w:rPr>
-          <w:rFonts w:hint="default" w:ascii="Arial" w:hAnsi="Arial" w:cs="Arial"/>
-          <w:sz w:val="28"/>
-          <w:szCs w:val="28"/>
-        </w:rPr>
-      </w:pPr>
-      <w:r>
-        <w:rPr>
-          <w:rFonts w:hint="default" w:ascii="Arial" w:hAnsi="Arial" w:cs="Arial"/>
-          <w:sz w:val="28"/>
-          <w:szCs w:val="28"/>
-        </w:rPr>
-        <w:t>Relação Organizador</w:t>
-      </w:r>
-      <w:r>
-        <w:rPr>
-          <w:rFonts w:hint="default" w:ascii="Arial" w:hAnsi="Arial" w:cs="Arial"/>
-          <w:sz w:val="28"/>
-          <w:szCs w:val="28"/>
-          <w:lang w:val="pt-BR"/>
-        </w:rPr>
-        <w:t>Torneio</w:t>
-      </w:r>
-      <w:r>
-        <w:rPr>
-          <w:rFonts w:hint="default" w:ascii="Arial" w:hAnsi="Arial" w:cs="Arial"/>
-          <w:sz w:val="28"/>
-          <w:szCs w:val="28"/>
-        </w:rPr>
-        <w:t xml:space="preserve"> → Publicacao</w:t>
-      </w:r>
-      <w:r>
-        <w:rPr>
-          <w:rFonts w:hint="default" w:ascii="Arial" w:hAnsi="Arial" w:cs="Arial"/>
-          <w:sz w:val="28"/>
-          <w:szCs w:val="28"/>
-          <w:lang w:val="pt-BR"/>
-        </w:rPr>
-        <w:t>Torneio</w:t>
-      </w:r>
-    </w:p>
-    <w:p>
-      <w:pPr>
-        <w:spacing w:line="360" w:lineRule="auto"/>
-        <w:rPr>
-          <w:rFonts w:hint="default" w:ascii="Arial" w:hAnsi="Arial" w:cs="Arial"/>
-        </w:rPr>
-      </w:pPr>
-      <w:r>
-        <w:rPr>
-          <w:rFonts w:hint="default" w:ascii="Arial" w:hAnsi="Arial" w:cs="Arial"/>
-        </w:rPr>
-        <w:t xml:space="preserve">Tipo de relação: </w:t>
-      </w:r>
-      <w:r>
-        <w:rPr>
-          <w:rFonts w:hint="default" w:ascii="Arial" w:hAnsi="Arial" w:cs="Arial"/>
-          <w:b/>
-          <w:bCs/>
-        </w:rPr>
-        <w:t>Composição</w:t>
-      </w:r>
-    </w:p>
-    <w:p>
-      <w:pPr>
-        <w:spacing w:line="360" w:lineRule="auto"/>
-        <w:rPr>
-          <w:rFonts w:hint="default" w:ascii="Arial" w:hAnsi="Arial" w:cs="Arial"/>
-        </w:rPr>
-      </w:pPr>
-      <w:r>
-        <w:rPr>
-          <w:rFonts w:hint="default" w:ascii="Arial" w:hAnsi="Arial" w:cs="Arial"/>
-          <w:lang w:val="pt-BR"/>
-        </w:rPr>
-        <w:t>Justificativa:</w:t>
-      </w:r>
-    </w:p>
-    <w:p>
-      <w:pPr>
-        <w:spacing w:line="360" w:lineRule="auto"/>
-        <w:rPr>
-          <w:rFonts w:hint="default" w:ascii="Arial" w:hAnsi="Arial" w:cs="Arial"/>
-        </w:rPr>
-      </w:pPr>
-      <w:r>
-        <w:rPr>
-          <w:rFonts w:hint="default" w:ascii="Arial" w:hAnsi="Arial" w:cs="Arial"/>
-        </w:rPr>
-        <w:t>O Organizador</w:t>
-      </w:r>
-      <w:r>
-        <w:rPr>
-          <w:rFonts w:hint="default" w:ascii="Arial" w:hAnsi="Arial" w:cs="Arial"/>
-          <w:lang w:val="pt-BR"/>
-        </w:rPr>
-        <w:t xml:space="preserve"> de Torneio</w:t>
-      </w:r>
-      <w:r>
-        <w:rPr>
-          <w:rFonts w:hint="default" w:ascii="Arial" w:hAnsi="Arial" w:cs="Arial"/>
-        </w:rPr>
-        <w:t xml:space="preserve"> cria Publicações de Torneio. Se o Organizador excluir sua conta, as Publicações feitas por ele também devem ser eliminadas. Como há dependência total, é uma composição.</w:t>
-      </w:r>
-    </w:p>
-    <w:p>
-      <w:pPr>
-        <w:spacing w:line="360" w:lineRule="auto"/>
-        <w:rPr>
-          <w:rFonts w:hint="default" w:ascii="Arial" w:hAnsi="Arial" w:cs="Arial"/>
-        </w:rPr>
-      </w:pPr>
-      <w:r>
-        <w:rPr>
-          <w:rFonts w:hint="default" w:ascii="Arial" w:hAnsi="Arial" w:cs="Arial"/>
-        </w:rPr>
-        <w:t>Cardinalidade:</w:t>
-      </w:r>
-    </w:p>
-    <w:p>
-      <w:pPr>
-        <w:numPr>
-          <w:ilvl w:val="0"/>
-          <w:numId w:val="11"/>
-        </w:numPr>
-        <w:spacing w:line="360" w:lineRule="auto"/>
-        <w:ind w:left="660" w:leftChars="0" w:hanging="420" w:firstLineChars="0"/>
-        <w:rPr>
-          <w:rFonts w:hint="default" w:ascii="Arial" w:hAnsi="Arial" w:cs="Arial"/>
-        </w:rPr>
-      </w:pPr>
-      <w:r>
-        <w:rPr>
-          <w:rFonts w:hint="default" w:ascii="Arial" w:hAnsi="Arial" w:cs="Arial"/>
-        </w:rPr>
-        <w:t>Um</w:t>
-      </w:r>
-      <w:r>
-        <w:rPr>
-          <w:rFonts w:hint="default" w:ascii="Arial" w:hAnsi="Arial" w:cs="Arial"/>
-          <w:lang w:val="pt-BR"/>
-        </w:rPr>
-        <w:t xml:space="preserve"> </w:t>
-      </w:r>
-      <w:r>
-        <w:rPr>
-          <w:rFonts w:hint="default" w:ascii="Arial" w:hAnsi="Arial" w:cs="Arial"/>
-        </w:rPr>
-        <w:t>Organizador</w:t>
-      </w:r>
-      <w:r>
-        <w:rPr>
-          <w:rFonts w:hint="default" w:ascii="Arial" w:hAnsi="Arial" w:cs="Arial"/>
-          <w:lang w:val="pt-BR"/>
-        </w:rPr>
-        <w:t xml:space="preserve"> de </w:t>
-      </w:r>
-      <w:r>
-        <w:rPr>
-          <w:rFonts w:hint="default" w:ascii="Arial" w:hAnsi="Arial" w:cs="Arial"/>
-        </w:rPr>
-        <w:t>Torneio pode criar</w:t>
-      </w:r>
-      <w:r>
-        <w:rPr>
-          <w:rFonts w:hint="default" w:ascii="Arial" w:hAnsi="Arial" w:cs="Arial"/>
-          <w:lang w:val="pt-BR"/>
-        </w:rPr>
-        <w:t xml:space="preserve"> </w:t>
-      </w:r>
-      <w:r>
-        <w:rPr>
-          <w:rFonts w:hint="default" w:ascii="Arial" w:hAnsi="Arial" w:cs="Arial"/>
-          <w:b/>
-          <w:bCs/>
-          <w:lang w:val="pt-BR"/>
-        </w:rPr>
-        <w:t>zero ou</w:t>
-      </w:r>
-      <w:r>
-        <w:rPr>
-          <w:rFonts w:hint="default" w:ascii="Arial" w:hAnsi="Arial" w:cs="Arial"/>
-          <w:b/>
-          <w:bCs/>
-        </w:rPr>
-        <w:t xml:space="preserve"> várias</w:t>
-      </w:r>
-      <w:r>
-        <w:rPr>
-          <w:rFonts w:hint="default" w:ascii="Arial" w:hAnsi="Arial" w:cs="Arial"/>
-        </w:rPr>
-        <w:t xml:space="preserve"> Publicações de Torneio </w:t>
-      </w:r>
-      <w:r>
-        <w:rPr>
-          <w:rFonts w:hint="default" w:ascii="Arial" w:hAnsi="Arial" w:cs="Arial"/>
-          <w:b/>
-          <w:bCs/>
-        </w:rPr>
-        <w:t>(</w:t>
-      </w:r>
-      <w:r>
-        <w:rPr>
-          <w:rFonts w:hint="default" w:ascii="Arial" w:hAnsi="Arial" w:cs="Arial"/>
-          <w:b/>
-          <w:bCs/>
-          <w:lang w:val="pt-BR"/>
-        </w:rPr>
-        <w:t>0</w:t>
-      </w:r>
-      <w:r>
-        <w:rPr>
-          <w:rFonts w:hint="default" w:ascii="Arial" w:hAnsi="Arial" w:cs="Arial"/>
-          <w:b/>
-          <w:bCs/>
-        </w:rPr>
-        <w:t>:N)</w:t>
-      </w:r>
-      <w:r>
-        <w:rPr>
-          <w:rFonts w:hint="default" w:ascii="Arial" w:hAnsi="Arial" w:cs="Arial"/>
-        </w:rPr>
-        <w:t>.</w:t>
-      </w:r>
-    </w:p>
-    <w:p>
-      <w:pPr>
-        <w:numPr>
-          <w:ilvl w:val="0"/>
-          <w:numId w:val="11"/>
-        </w:numPr>
-        <w:spacing w:line="360" w:lineRule="auto"/>
-        <w:ind w:left="660" w:leftChars="0" w:hanging="420" w:firstLineChars="0"/>
-        <w:rPr>
-          <w:rFonts w:hint="default" w:ascii="Arial" w:hAnsi="Arial" w:cs="Arial"/>
-        </w:rPr>
-      </w:pPr>
-      <w:r>
-        <w:rPr>
-          <w:rFonts w:hint="default" w:ascii="Arial" w:hAnsi="Arial" w:cs="Arial"/>
-        </w:rPr>
-        <w:t xml:space="preserve">Cada Publicação de Torneio pertence a </w:t>
-      </w:r>
-      <w:r>
-        <w:rPr>
-          <w:rFonts w:hint="default" w:ascii="Arial" w:hAnsi="Arial" w:cs="Arial"/>
-          <w:b/>
-          <w:bCs/>
-        </w:rPr>
-        <w:t>um único</w:t>
-      </w:r>
-      <w:r>
-        <w:rPr>
-          <w:rFonts w:hint="default" w:ascii="Arial" w:hAnsi="Arial" w:cs="Arial"/>
-        </w:rPr>
-        <w:t xml:space="preserve"> Organizador</w:t>
-      </w:r>
-      <w:r>
-        <w:rPr>
-          <w:rFonts w:hint="default" w:ascii="Arial" w:hAnsi="Arial" w:cs="Arial"/>
-          <w:lang w:val="pt-BR"/>
-        </w:rPr>
-        <w:t xml:space="preserve"> de </w:t>
-      </w:r>
-      <w:r>
-        <w:rPr>
-          <w:rFonts w:hint="default" w:ascii="Arial" w:hAnsi="Arial" w:cs="Arial"/>
-        </w:rPr>
-        <w:t>Torneio</w:t>
-      </w:r>
-      <w:r>
-        <w:rPr>
-          <w:rFonts w:hint="default" w:ascii="Arial" w:hAnsi="Arial" w:cs="Arial"/>
-          <w:lang w:val="pt-BR"/>
-        </w:rPr>
-        <w:t xml:space="preserve"> </w:t>
-      </w:r>
-      <w:r>
-        <w:rPr>
-          <w:rFonts w:hint="default" w:ascii="Arial" w:hAnsi="Arial" w:cs="Arial"/>
-          <w:b/>
-          <w:bCs/>
-        </w:rPr>
-        <w:t>(1:1)</w:t>
-      </w:r>
-      <w:r>
-        <w:rPr>
-          <w:rFonts w:hint="default" w:ascii="Arial" w:hAnsi="Arial" w:cs="Arial"/>
-        </w:rPr>
-        <w:t>.</w:t>
-      </w:r>
-    </w:p>
-    <w:p>
-      <w:pPr>
-        <w:pStyle w:val="4"/>
-        <w:bidi w:val="0"/>
-        <w:spacing w:line="360" w:lineRule="auto"/>
-        <w:rPr>
-          <w:rFonts w:hint="default" w:ascii="Arial" w:hAnsi="Arial" w:cs="Arial"/>
-          <w:sz w:val="28"/>
-          <w:szCs w:val="28"/>
-        </w:rPr>
-      </w:pPr>
-      <w:r>
-        <w:rPr>
-          <w:rFonts w:hint="default" w:ascii="Arial" w:hAnsi="Arial" w:cs="Arial"/>
-          <w:sz w:val="28"/>
-          <w:szCs w:val="28"/>
-        </w:rPr>
-        <w:t>Relação Time → IntegranteTime</w:t>
-      </w:r>
-    </w:p>
-    <w:p>
-      <w:pPr>
-        <w:spacing w:line="360" w:lineRule="auto"/>
-        <w:rPr>
-          <w:rFonts w:hint="default" w:ascii="Arial" w:hAnsi="Arial" w:cs="Arial"/>
-        </w:rPr>
-      </w:pPr>
-      <w:r>
-        <w:rPr>
-          <w:rFonts w:hint="default" w:ascii="Arial" w:hAnsi="Arial" w:cs="Arial"/>
-        </w:rPr>
-        <w:t xml:space="preserve">Tipo de relação: </w:t>
-      </w:r>
-      <w:r>
-        <w:rPr>
-          <w:rFonts w:hint="default" w:ascii="Arial" w:hAnsi="Arial" w:cs="Arial"/>
-          <w:b/>
-          <w:bCs/>
-        </w:rPr>
-        <w:t>Composição</w:t>
-      </w:r>
-    </w:p>
-    <w:p>
-      <w:pPr>
-        <w:spacing w:line="360" w:lineRule="auto"/>
-        <w:rPr>
-          <w:rFonts w:hint="default" w:ascii="Arial" w:hAnsi="Arial" w:cs="Arial"/>
-        </w:rPr>
-      </w:pPr>
-      <w:r>
-        <w:rPr>
-          <w:rFonts w:hint="default" w:ascii="Arial" w:hAnsi="Arial" w:cs="Arial"/>
-          <w:lang w:val="pt-BR"/>
-        </w:rPr>
-        <w:t>Justificativa:</w:t>
-      </w:r>
-      <w:r>
-        <w:rPr>
-          <w:rFonts w:hint="default" w:ascii="Arial" w:hAnsi="Arial" w:cs="Arial"/>
-        </w:rPr>
-        <w:br w:type="textWrapping"/>
-      </w:r>
-      <w:r>
-        <w:rPr>
-          <w:rFonts w:hint="default" w:ascii="Arial" w:hAnsi="Arial" w:cs="Arial"/>
-        </w:rPr>
-        <w:t>O Integrante</w:t>
-      </w:r>
-      <w:r>
-        <w:rPr>
-          <w:rFonts w:hint="default" w:ascii="Arial" w:hAnsi="Arial" w:cs="Arial"/>
-          <w:lang w:val="pt-BR"/>
-        </w:rPr>
-        <w:t xml:space="preserve"> do </w:t>
-      </w:r>
-      <w:r>
-        <w:rPr>
-          <w:rFonts w:hint="default" w:ascii="Arial" w:hAnsi="Arial" w:cs="Arial"/>
-        </w:rPr>
-        <w:t>Time só existe vinculado a um Time. Se o Time for excluído, seus integrantes também devem ser excluídos. Portanto, é uma composição.</w:t>
-      </w:r>
-    </w:p>
-    <w:p>
-      <w:pPr>
-        <w:spacing w:line="360" w:lineRule="auto"/>
-        <w:rPr>
-          <w:rFonts w:hint="default" w:ascii="Arial" w:hAnsi="Arial" w:cs="Arial"/>
-        </w:rPr>
-      </w:pPr>
-      <w:r>
-        <w:rPr>
-          <w:rFonts w:hint="default" w:ascii="Arial" w:hAnsi="Arial" w:cs="Arial"/>
-        </w:rPr>
-        <w:t>Cardinalidade:</w:t>
-      </w:r>
-    </w:p>
-    <w:p>
-      <w:pPr>
-        <w:numPr>
-          <w:ilvl w:val="0"/>
-          <w:numId w:val="11"/>
-        </w:numPr>
-        <w:spacing w:line="360" w:lineRule="auto"/>
-        <w:ind w:left="660" w:leftChars="0" w:hanging="420" w:firstLineChars="0"/>
-        <w:rPr>
-          <w:rFonts w:hint="default" w:ascii="Arial" w:hAnsi="Arial" w:cs="Arial"/>
-        </w:rPr>
-      </w:pPr>
-      <w:r>
-        <w:rPr>
-          <w:rFonts w:hint="default" w:ascii="Arial" w:hAnsi="Arial" w:cs="Arial"/>
-        </w:rPr>
-        <w:t xml:space="preserve">Um Time </w:t>
-      </w:r>
-      <w:r>
-        <w:rPr>
-          <w:rFonts w:hint="default" w:ascii="Arial" w:hAnsi="Arial" w:cs="Arial"/>
-          <w:lang w:val="pt-BR"/>
-        </w:rPr>
-        <w:t xml:space="preserve">deve </w:t>
-      </w:r>
-      <w:r>
-        <w:rPr>
-          <w:rFonts w:hint="default" w:ascii="Arial" w:hAnsi="Arial" w:cs="Arial"/>
-        </w:rPr>
-        <w:t>te</w:t>
-      </w:r>
-      <w:r>
-        <w:rPr>
-          <w:rFonts w:hint="default" w:ascii="Arial" w:hAnsi="Arial" w:cs="Arial"/>
-          <w:lang w:val="pt-BR"/>
-        </w:rPr>
-        <w:t xml:space="preserve">r </w:t>
-      </w:r>
-      <w:r>
-        <w:rPr>
-          <w:rFonts w:hint="default" w:ascii="Arial" w:hAnsi="Arial" w:cs="Arial"/>
-          <w:b/>
-          <w:bCs/>
-          <w:lang w:val="pt-BR"/>
-        </w:rPr>
-        <w:t>pelo menos um</w:t>
-      </w:r>
-      <w:r>
-        <w:rPr>
-          <w:rFonts w:hint="default" w:ascii="Arial" w:hAnsi="Arial" w:cs="Arial"/>
-          <w:lang w:val="pt-BR"/>
-        </w:rPr>
-        <w:t xml:space="preserve"> </w:t>
-      </w:r>
-      <w:r>
-        <w:rPr>
-          <w:rFonts w:hint="default" w:ascii="Arial" w:hAnsi="Arial" w:cs="Arial"/>
-        </w:rPr>
-        <w:t xml:space="preserve">IntegranteTime </w:t>
-      </w:r>
-      <w:r>
-        <w:rPr>
-          <w:rFonts w:hint="default" w:ascii="Arial" w:hAnsi="Arial" w:cs="Arial"/>
-          <w:b/>
-          <w:bCs/>
-        </w:rPr>
-        <w:t>(1:N)</w:t>
-      </w:r>
-      <w:r>
-        <w:rPr>
-          <w:rFonts w:hint="default" w:ascii="Arial" w:hAnsi="Arial" w:cs="Arial"/>
-        </w:rPr>
-        <w:t>.</w:t>
-      </w:r>
-    </w:p>
-    <w:p>
-      <w:pPr>
-        <w:numPr>
-          <w:ilvl w:val="0"/>
-          <w:numId w:val="11"/>
-        </w:numPr>
-        <w:spacing w:line="360" w:lineRule="auto"/>
-        <w:ind w:left="660" w:leftChars="0" w:hanging="420" w:firstLineChars="0"/>
-        <w:rPr>
-          <w:rFonts w:hint="default" w:ascii="Arial" w:hAnsi="Arial" w:cs="Arial"/>
-        </w:rPr>
-      </w:pPr>
-      <w:r>
-        <w:rPr>
-          <w:rFonts w:hint="default" w:ascii="Arial" w:hAnsi="Arial" w:cs="Arial"/>
-        </w:rPr>
-        <w:t>Cada Integrante</w:t>
-      </w:r>
-      <w:r>
-        <w:rPr>
-          <w:rFonts w:hint="default" w:ascii="Arial" w:hAnsi="Arial" w:cs="Arial"/>
-          <w:lang w:val="pt-BR"/>
-        </w:rPr>
-        <w:t xml:space="preserve"> do </w:t>
-      </w:r>
-      <w:r>
-        <w:rPr>
-          <w:rFonts w:hint="default" w:ascii="Arial" w:hAnsi="Arial" w:cs="Arial"/>
-        </w:rPr>
-        <w:t xml:space="preserve">Time pertence a </w:t>
-      </w:r>
-      <w:r>
-        <w:rPr>
-          <w:rFonts w:hint="default" w:ascii="Arial" w:hAnsi="Arial" w:cs="Arial"/>
-          <w:b/>
-          <w:bCs/>
-        </w:rPr>
-        <w:t>um único</w:t>
-      </w:r>
-      <w:r>
-        <w:rPr>
-          <w:rFonts w:hint="default" w:ascii="Arial" w:hAnsi="Arial" w:cs="Arial"/>
-        </w:rPr>
-        <w:t xml:space="preserve"> Time </w:t>
-      </w:r>
-      <w:r>
-        <w:rPr>
-          <w:rFonts w:hint="default" w:ascii="Arial" w:hAnsi="Arial" w:cs="Arial"/>
-          <w:b/>
-          <w:bCs/>
-        </w:rPr>
-        <w:t>(1:1)</w:t>
-      </w:r>
-      <w:r>
-        <w:rPr>
-          <w:rFonts w:hint="default" w:ascii="Arial" w:hAnsi="Arial" w:cs="Arial"/>
-        </w:rPr>
-        <w:t>.</w:t>
-      </w:r>
-    </w:p>
-    <w:p>
-      <w:pPr>
-        <w:pStyle w:val="4"/>
-        <w:bidi w:val="0"/>
-        <w:spacing w:line="360" w:lineRule="auto"/>
-        <w:rPr>
-          <w:rFonts w:hint="default" w:ascii="Arial" w:hAnsi="Arial" w:cs="Arial"/>
-          <w:sz w:val="28"/>
-          <w:szCs w:val="28"/>
-        </w:rPr>
-      </w:pPr>
-      <w:r>
-        <w:rPr>
-          <w:rFonts w:hint="default" w:ascii="Arial" w:hAnsi="Arial" w:cs="Arial"/>
-          <w:sz w:val="28"/>
-          <w:szCs w:val="28"/>
-        </w:rPr>
-        <w:t>Relação</w:t>
-      </w:r>
-      <w:r>
-        <w:rPr>
-          <w:rFonts w:hint="default" w:ascii="Arial" w:hAnsi="Arial" w:cs="Arial"/>
-          <w:sz w:val="28"/>
-          <w:szCs w:val="28"/>
-          <w:lang w:val="pt-BR"/>
-        </w:rPr>
-        <w:t xml:space="preserve"> </w:t>
-      </w:r>
-      <w:r>
-        <w:rPr>
-          <w:rFonts w:hint="default" w:ascii="Arial" w:hAnsi="Arial" w:cs="Arial"/>
-          <w:sz w:val="28"/>
-          <w:szCs w:val="28"/>
-        </w:rPr>
-        <w:t>Time</w:t>
-      </w:r>
-      <w:r>
-        <w:rPr>
-          <w:rFonts w:hint="default" w:ascii="Arial" w:hAnsi="Arial" w:cs="Arial"/>
-          <w:sz w:val="28"/>
-          <w:szCs w:val="28"/>
-        </w:rPr>
-        <w:t xml:space="preserve"> → </w:t>
-      </w:r>
-      <w:r>
-        <w:rPr>
-          <w:rFonts w:hint="default" w:ascii="Arial" w:hAnsi="Arial" w:cs="Arial"/>
-          <w:sz w:val="28"/>
-          <w:szCs w:val="28"/>
-        </w:rPr>
-        <w:t>Convite</w:t>
-      </w:r>
-    </w:p>
-    <w:p>
-      <w:pPr>
-        <w:spacing w:line="360" w:lineRule="auto"/>
-        <w:rPr>
-          <w:rFonts w:hint="default" w:ascii="Arial" w:hAnsi="Arial" w:cs="Arial"/>
-          <w:lang w:val="pt-BR"/>
-        </w:rPr>
-      </w:pPr>
-      <w:r>
-        <w:rPr>
-          <w:rFonts w:hint="default" w:ascii="Arial" w:hAnsi="Arial" w:cs="Arial"/>
-        </w:rPr>
-        <w:t xml:space="preserve">Tipo de relação: </w:t>
-      </w:r>
-      <w:r>
-        <w:rPr>
-          <w:rFonts w:hint="default" w:ascii="Arial" w:hAnsi="Arial" w:cs="Arial"/>
-          <w:b/>
-          <w:bCs/>
-          <w:lang w:val="pt-BR"/>
-        </w:rPr>
-        <w:t>Composição</w:t>
-      </w:r>
-      <w:bookmarkStart w:id="0" w:name="_GoBack"/>
-      <w:bookmarkEnd w:id="0"/>
-    </w:p>
-    <w:p>
-      <w:pPr>
-        <w:spacing w:line="360" w:lineRule="auto"/>
-        <w:rPr>
-          <w:rFonts w:hint="default" w:ascii="Arial" w:hAnsi="Arial" w:cs="Arial"/>
-        </w:rPr>
-      </w:pPr>
-      <w:r>
-        <w:rPr>
-          <w:rFonts w:hint="default" w:ascii="Arial" w:hAnsi="Arial" w:cs="Arial"/>
-        </w:rPr>
-        <w:t>Justificativa:</w:t>
-      </w:r>
-      <w:r>
-        <w:rPr>
-          <w:rFonts w:hint="default" w:ascii="Arial" w:hAnsi="Arial" w:cs="Arial"/>
-        </w:rPr>
-        <w:br w:type="textWrapping"/>
-      </w:r>
-      <w:r>
-        <w:rPr>
-          <w:rFonts w:hint="default" w:ascii="Arial" w:hAnsi="Arial" w:cs="Arial"/>
-        </w:rPr>
-        <w:t>O Convite existe para convidar um Jogador a participar de um Time específico. Se o Time for excluído, o Convite perde seu sentido e deve ser removido também. Dessa forma, existe uma dependência total, caracterizando composição.</w:t>
-      </w:r>
-    </w:p>
-    <w:p>
-      <w:pPr>
-        <w:spacing w:line="360" w:lineRule="auto"/>
-        <w:rPr>
-          <w:rFonts w:hint="default" w:ascii="Arial" w:hAnsi="Arial" w:cs="Arial"/>
-        </w:rPr>
-      </w:pPr>
-      <w:r>
-        <w:rPr>
-          <w:rFonts w:hint="default" w:ascii="Arial" w:hAnsi="Arial" w:cs="Arial"/>
-        </w:rPr>
-        <w:t>Cardinalidade:</w:t>
-      </w:r>
-    </w:p>
-    <w:p>
-      <w:pPr>
-        <w:numPr>
-          <w:ilvl w:val="0"/>
-          <w:numId w:val="11"/>
-        </w:numPr>
-        <w:spacing w:line="360" w:lineRule="auto"/>
-        <w:ind w:left="660" w:leftChars="0" w:hanging="420" w:firstLineChars="0"/>
-        <w:rPr>
-          <w:rFonts w:hint="default" w:ascii="Arial" w:hAnsi="Arial" w:cs="Arial"/>
-        </w:rPr>
-      </w:pPr>
-      <w:r>
-        <w:rPr>
-          <w:rFonts w:hint="default" w:ascii="Arial" w:hAnsi="Arial" w:cs="Arial"/>
-        </w:rPr>
-        <w:t>Um Time pode ter</w:t>
-      </w:r>
-      <w:r>
-        <w:rPr>
-          <w:rFonts w:hint="default" w:ascii="Arial" w:hAnsi="Arial" w:cs="Arial"/>
-          <w:b/>
-          <w:bCs/>
-          <w:lang w:val="pt-BR"/>
-        </w:rPr>
-        <w:t xml:space="preserve"> zero ou</w:t>
-      </w:r>
-      <w:r>
-        <w:rPr>
-          <w:rFonts w:hint="default" w:ascii="Arial" w:hAnsi="Arial" w:cs="Arial"/>
-          <w:b/>
-          <w:bCs/>
-        </w:rPr>
-        <w:t xml:space="preserve"> vários</w:t>
-      </w:r>
-      <w:r>
-        <w:rPr>
-          <w:rFonts w:hint="default" w:ascii="Arial" w:hAnsi="Arial" w:cs="Arial"/>
-        </w:rPr>
-        <w:t xml:space="preserve"> Convites relacionados a ele </w:t>
-      </w:r>
-      <w:r>
-        <w:rPr>
-          <w:rFonts w:hint="default" w:ascii="Arial" w:hAnsi="Arial" w:cs="Arial"/>
-          <w:b/>
-          <w:bCs/>
-        </w:rPr>
-        <w:t>(</w:t>
-      </w:r>
-      <w:r>
-        <w:rPr>
-          <w:rFonts w:hint="default" w:ascii="Arial" w:hAnsi="Arial" w:cs="Arial"/>
-          <w:b/>
-          <w:bCs/>
-          <w:lang w:val="pt-BR"/>
-        </w:rPr>
-        <w:t>0</w:t>
-      </w:r>
-      <w:r>
-        <w:rPr>
-          <w:rFonts w:hint="default" w:ascii="Arial" w:hAnsi="Arial" w:cs="Arial"/>
-          <w:b/>
-          <w:bCs/>
-        </w:rPr>
-        <w:t>:N)</w:t>
-      </w:r>
-      <w:r>
-        <w:rPr>
-          <w:rFonts w:hint="default" w:ascii="Arial" w:hAnsi="Arial" w:cs="Arial"/>
-        </w:rPr>
-        <w:t>.</w:t>
-      </w:r>
-    </w:p>
-    <w:p>
-      <w:pPr>
-        <w:numPr>
-          <w:ilvl w:val="0"/>
-          <w:numId w:val="11"/>
-        </w:numPr>
-        <w:spacing w:line="360" w:lineRule="auto"/>
-        <w:ind w:left="660" w:leftChars="0" w:hanging="420" w:firstLineChars="0"/>
-        <w:rPr>
-          <w:rFonts w:hint="default" w:ascii="Arial" w:hAnsi="Arial" w:cs="Arial"/>
-        </w:rPr>
-      </w:pPr>
-      <w:r>
-        <w:rPr>
-          <w:rFonts w:hint="default" w:ascii="Arial" w:hAnsi="Arial" w:cs="Arial"/>
-        </w:rPr>
-        <w:t xml:space="preserve">Cada Convite está vinculado a </w:t>
-      </w:r>
-      <w:r>
-        <w:rPr>
-          <w:rFonts w:hint="default" w:ascii="Arial" w:hAnsi="Arial" w:cs="Arial"/>
-          <w:b/>
-          <w:bCs/>
-        </w:rPr>
-        <w:t>um único</w:t>
-      </w:r>
-      <w:r>
-        <w:rPr>
-          <w:rFonts w:hint="default" w:ascii="Arial" w:hAnsi="Arial" w:cs="Arial"/>
-        </w:rPr>
-        <w:t xml:space="preserve"> Time </w:t>
-      </w:r>
-      <w:r>
-        <w:rPr>
-          <w:rFonts w:hint="default" w:ascii="Arial" w:hAnsi="Arial" w:cs="Arial"/>
-          <w:b/>
-          <w:bCs/>
-        </w:rPr>
-        <w:t>(1:1)</w:t>
-      </w:r>
-      <w:r>
-        <w:rPr>
-          <w:rFonts w:hint="default" w:ascii="Arial" w:hAnsi="Arial" w:cs="Arial"/>
+          <w:rFonts w:ascii="Arial" w:hAnsi="Arial" w:cs="Arial"/>
         </w:rPr>
         <w:t>.</w:t>
       </w:r>
     </w:p>
     <w:sectPr>
-      <w:pgSz w:w="11906" w:h="16838"/>
+      <w:pgSz w:w="11906" w:h="16838" w:orient="portrait"/>
       <w:pgMar w:top="1440" w:right="1800" w:bottom="1440" w:left="1800" w:header="720" w:footer="720" w:gutter="0"/>
       <w:cols w:space="720" w:num="1"/>
       <w:docGrid w:linePitch="360" w:charSpace="0"/>
@@ -2455,7 +2259,7 @@
 <file path=word/footnotes.xml><?xml version="1.0" encoding="utf-8"?>
 <w:footnotes xmlns:wpc="http://schemas.microsoft.com/office/word/2010/wordprocessingCanvas" xmlns:mc="http://schemas.openxmlformats.org/markup-compatibility/2006" xmlns:o="urn:schemas-microsoft-com:office:office" xmlns:r="http://schemas.openxmlformats.org/officeDocument/2006/relationships" xmlns:m="http://schemas.openxmlformats.org/officeDocument/2006/math" xmlns:v="urn:schemas-microsoft-com:vml" xmlns:wp14="http://schemas.microsoft.com/office/word/2010/wordprocessingDrawing" xmlns:wp="http://schemas.openxmlformats.org/drawingml/2006/wordprocessingDrawing" xmlns:w="http://schemas.openxmlformats.org/wordprocessingml/2006/main" xmlns:w14="http://schemas.microsoft.com/office/word/2010/wordml" xmlns:w15="http://schemas.microsoft.com/office/word/2012/wordml" xmlns:w10="urn:schemas-microsoft-com:office:word" xmlns:wpg="http://schemas.microsoft.com/office/word/2010/wordprocessingGroup" xmlns:wpi="http://schemas.microsoft.com/office/word/2010/wordprocessingInk" xmlns:wne="http://schemas.microsoft.com/office/word/2006/wordml" xmlns:wps="http://schemas.microsoft.com/office/word/2010/wordprocessingShape" xmlns:wpsCustomData="http://www.wps.cn/officeDocument/2013/wpsCustomData" mc:Ignorable="w14 w15 wp14">
   <w:footnote w:type="separator" w:id="0">
-    <w:p>
+    <w:p xmlns:wp14="http://schemas.microsoft.com/office/word/2010/wordml" wp14:textId="77777777">
       <w:pPr>
         <w:spacing w:before="0" w:after="0"/>
       </w:pPr>
@@ -2465,7 +2269,7 @@
     </w:p>
   </w:footnote>
   <w:footnote w:type="continuationSeparator" w:id="1">
-    <w:p>
+    <w:p xmlns:wp14="http://schemas.microsoft.com/office/word/2010/wordml" wp14:textId="77777777">
       <w:pPr>
         <w:spacing w:before="0" w:after="0"/>
       </w:pPr>
@@ -2477,8 +2281,137 @@
 </w:footnotes>
 </file>
 
+<file path=word/intelligence2.xml><?xml version="1.0" encoding="utf-8"?>
+<int2:intelligence xmlns:int2="http://schemas.microsoft.com/office/intelligence/2020/intelligence">
+  <int2:observations>
+    <int2:textHash int2:hashCode="tYzIj/T+CjFgus" int2:id="Lgp4lNWH">
+      <int2:state int2:type="spell" int2:value="Rejected"/>
+    </int2:textHash>
+    <int2:textHash int2:hashCode="mywFll4etYGHJZ" int2:id="gaBo9vRI">
+      <int2:state int2:type="spell" int2:value="Rejected"/>
+    </int2:textHash>
+    <int2:bookmark int2:bookmarkName="_Int_zM5a7pa4" int2:invalidationBookmarkName="" int2:hashCode="JV/l3QCI+2Ezbz" int2:id="MSifuCau">
+      <int2:state int2:type="spell" int2:value="Rejected"/>
+    </int2:bookmark>
+  </int2:observations>
+  <int2:intelligenceSettings/>
+</int2:intelligence>
+</file>
+
 <file path=word/numbering.xml><?xml version="1.0" encoding="utf-8"?>
 <w:numbering xmlns:wpc="http://schemas.microsoft.com/office/word/2010/wordprocessingCanvas" xmlns:mc="http://schemas.openxmlformats.org/markup-compatibility/2006" xmlns:o="urn:schemas-microsoft-com:office:office" xmlns:r="http://schemas.openxmlformats.org/officeDocument/2006/relationships" xmlns:m="http://schemas.openxmlformats.org/officeDocument/2006/math" xmlns:v="urn:schemas-microsoft-com:vml" xmlns:wp14="http://schemas.microsoft.com/office/word/2010/wordprocessingDrawing" xmlns:wp="http://schemas.openxmlformats.org/drawingml/2006/wordprocessingDrawing" xmlns:w10="urn:schemas-microsoft-com:office:word" xmlns:w="http://schemas.openxmlformats.org/wordprocessingml/2006/main" xmlns:w14="http://schemas.microsoft.com/office/word/2010/wordml" xmlns:wpg="http://schemas.microsoft.com/office/word/2010/wordprocessingGroup" xmlns:wpi="http://schemas.microsoft.com/office/word/2010/wordprocessingInk" xmlns:wne="http://schemas.microsoft.com/office/word/2006/wordml" xmlns:wps="http://schemas.microsoft.com/office/word/2010/wordprocessingShape" xmlns:wpsCustomData="http://www.wps.cn/officeDocument/2013/wpsCustomData" mc:Ignorable="w14 wp14">
+  <w:abstractNum xmlns:w="http://schemas.openxmlformats.org/wordprocessingml/2006/main" w:abstractNumId="11">
+    <w:nsid w:val="1c7db7b"/>
+    <w:multiLevelType xmlns:w="http://schemas.openxmlformats.org/wordprocessingml/2006/main" w:val="hybridMultilevel"/>
+    <w:lvl xmlns:w="http://schemas.openxmlformats.org/wordprocessingml/2006/main" w:ilvl="0">
+      <w:start w:val="1"/>
+      <w:numFmt w:val="bullet"/>
+      <w:lvlText w:val=""/>
+      <w:lvlJc w:val="left"/>
+      <w:pPr>
+        <w:ind w:left="720" w:hanging="360"/>
+      </w:pPr>
+      <w:rPr>
+        <w:rFonts w:hint="default" w:ascii="Wingdings" w:hAnsi="Wingdings"/>
+      </w:rPr>
+    </w:lvl>
+    <w:lvl xmlns:w="http://schemas.openxmlformats.org/wordprocessingml/2006/main" w:ilvl="1">
+      <w:start w:val="1"/>
+      <w:numFmt w:val="bullet"/>
+      <w:lvlText w:val="o"/>
+      <w:lvlJc w:val="left"/>
+      <w:pPr>
+        <w:ind w:left="1440" w:hanging="360"/>
+      </w:pPr>
+      <w:rPr>
+        <w:rFonts w:hint="default" w:ascii="Courier New" w:hAnsi="Courier New"/>
+      </w:rPr>
+    </w:lvl>
+    <w:lvl xmlns:w="http://schemas.openxmlformats.org/wordprocessingml/2006/main" w:ilvl="2">
+      <w:start w:val="1"/>
+      <w:numFmt w:val="bullet"/>
+      <w:lvlText w:val=""/>
+      <w:lvlJc w:val="left"/>
+      <w:pPr>
+        <w:ind w:left="2160" w:hanging="360"/>
+      </w:pPr>
+      <w:rPr>
+        <w:rFonts w:hint="default" w:ascii="Wingdings" w:hAnsi="Wingdings"/>
+      </w:rPr>
+    </w:lvl>
+    <w:lvl xmlns:w="http://schemas.openxmlformats.org/wordprocessingml/2006/main" w:ilvl="3">
+      <w:start w:val="1"/>
+      <w:numFmt w:val="bullet"/>
+      <w:lvlText w:val=""/>
+      <w:lvlJc w:val="left"/>
+      <w:pPr>
+        <w:ind w:left="2880" w:hanging="360"/>
+      </w:pPr>
+      <w:rPr>
+        <w:rFonts w:hint="default" w:ascii="Symbol" w:hAnsi="Symbol"/>
+      </w:rPr>
+    </w:lvl>
+    <w:lvl xmlns:w="http://schemas.openxmlformats.org/wordprocessingml/2006/main" w:ilvl="4">
+      <w:start w:val="1"/>
+      <w:numFmt w:val="bullet"/>
+      <w:lvlText w:val="o"/>
+      <w:lvlJc w:val="left"/>
+      <w:pPr>
+        <w:ind w:left="3600" w:hanging="360"/>
+      </w:pPr>
+      <w:rPr>
+        <w:rFonts w:hint="default" w:ascii="Courier New" w:hAnsi="Courier New"/>
+      </w:rPr>
+    </w:lvl>
+    <w:lvl xmlns:w="http://schemas.openxmlformats.org/wordprocessingml/2006/main" w:ilvl="5">
+      <w:start w:val="1"/>
+      <w:numFmt w:val="bullet"/>
+      <w:lvlText w:val=""/>
+      <w:lvlJc w:val="left"/>
+      <w:pPr>
+        <w:ind w:left="4320" w:hanging="360"/>
+      </w:pPr>
+      <w:rPr>
+        <w:rFonts w:hint="default" w:ascii="Wingdings" w:hAnsi="Wingdings"/>
+      </w:rPr>
+    </w:lvl>
+    <w:lvl xmlns:w="http://schemas.openxmlformats.org/wordprocessingml/2006/main" w:ilvl="6">
+      <w:start w:val="1"/>
+      <w:numFmt w:val="bullet"/>
+      <w:lvlText w:val=""/>
+      <w:lvlJc w:val="left"/>
+      <w:pPr>
+        <w:ind w:left="5040" w:hanging="360"/>
+      </w:pPr>
+      <w:rPr>
+        <w:rFonts w:hint="default" w:ascii="Symbol" w:hAnsi="Symbol"/>
+      </w:rPr>
+    </w:lvl>
+    <w:lvl xmlns:w="http://schemas.openxmlformats.org/wordprocessingml/2006/main" w:ilvl="7">
+      <w:start w:val="1"/>
+      <w:numFmt w:val="bullet"/>
+      <w:lvlText w:val="o"/>
+      <w:lvlJc w:val="left"/>
+      <w:pPr>
+        <w:ind w:left="5760" w:hanging="360"/>
+      </w:pPr>
+      <w:rPr>
+        <w:rFonts w:hint="default" w:ascii="Courier New" w:hAnsi="Courier New"/>
+      </w:rPr>
+    </w:lvl>
+    <w:lvl xmlns:w="http://schemas.openxmlformats.org/wordprocessingml/2006/main" w:ilvl="8">
+      <w:start w:val="1"/>
+      <w:numFmt w:val="bullet"/>
+      <w:lvlText w:val=""/>
+      <w:lvlJc w:val="left"/>
+      <w:pPr>
+        <w:ind w:left="6480" w:hanging="360"/>
+      </w:pPr>
+      <w:rPr>
+        <w:rFonts w:hint="default" w:ascii="Wingdings" w:hAnsi="Wingdings"/>
+      </w:rPr>
+    </w:lvl>
+  </w:abstractNum>
   <w:abstractNum w:abstractNumId="0">
     <w:nsid w:val="A4D0AEB0"/>
     <w:multiLevelType w:val="singleLevel"/>
@@ -2699,6 +2632,9 @@
       </w:rPr>
     </w:lvl>
   </w:abstractNum>
+  <w:num w:numId="12">
+    <w:abstractNumId w:val="11"/>
+  </w:num>
   <w:num w:numId="1">
     <w:abstractNumId w:val="5"/>
   </w:num>
@@ -2736,7 +2672,7 @@
 </file>
 
 <file path=word/styles.xml><?xml version="1.0" encoding="utf-8"?>
-<w:styles xmlns:mc="http://schemas.openxmlformats.org/markup-compatibility/2006" xmlns:o="urn:schemas-microsoft-com:office:office" xmlns:r="http://schemas.openxmlformats.org/officeDocument/2006/relationships" xmlns:m="http://schemas.openxmlformats.org/officeDocument/2006/math" xmlns:v="urn:schemas-microsoft-com:vml" xmlns:w="http://schemas.openxmlformats.org/wordprocessingml/2006/main" xmlns:w14="http://schemas.microsoft.com/office/word/2010/wordml" xmlns:w10="urn:schemas-microsoft-com:office:word" xmlns:sl="http://schemas.openxmlformats.org/schemaLibrary/2006/main" xmlns:wpsCustomData="http://www.wps.cn/officeDocument/2013/wpsCustomData" mc:Ignorable="w14">
+<w:styles xmlns:wp14="http://schemas.microsoft.com/office/word/2010/wordprocessingDrawing" xmlns:mc="http://schemas.openxmlformats.org/markup-compatibility/2006" xmlns:o="urn:schemas-microsoft-com:office:office" xmlns:r="http://schemas.openxmlformats.org/officeDocument/2006/relationships" xmlns:m="http://schemas.openxmlformats.org/officeDocument/2006/math" xmlns:v="urn:schemas-microsoft-com:vml" xmlns:w="http://schemas.openxmlformats.org/wordprocessingml/2006/main" xmlns:w14="http://schemas.microsoft.com/office/word/2010/wordml" xmlns:w10="urn:schemas-microsoft-com:office:word" xmlns:sl="http://schemas.openxmlformats.org/schemaLibrary/2006/main" xmlns:wpsCustomData="http://www.wps.cn/officeDocument/2013/wpsCustomData" mc:Ignorable="w14 wp14">
   <w:docDefaults>
     <w:rPrDefault>
       <w:rPr>
@@ -2745,159 +2681,159 @@
     </w:rPrDefault>
     <w:pPrDefault/>
   </w:docDefaults>
-  <w:latentStyles w:count="260" w:defQFormat="0" w:defUnhideWhenUsed="1" w:defSemiHidden="1" w:defUIPriority="99" w:defLockedState="0">
-    <w:lsdException w:qFormat="1" w:unhideWhenUsed="0" w:uiPriority="0" w:semiHidden="0" w:name="Normal"/>
-    <w:lsdException w:qFormat="1" w:unhideWhenUsed="0" w:uiPriority="0" w:semiHidden="0" w:name="heading 1"/>
-    <w:lsdException w:qFormat="1" w:uiPriority="0" w:name="heading 2"/>
-    <w:lsdException w:qFormat="1" w:uiPriority="0" w:semiHidden="0" w:name="heading 3"/>
-    <w:lsdException w:qFormat="1" w:uiPriority="0" w:name="heading 4"/>
-    <w:lsdException w:qFormat="1" w:uiPriority="0" w:name="heading 5"/>
-    <w:lsdException w:qFormat="1" w:uiPriority="0" w:name="heading 6"/>
-    <w:lsdException w:qFormat="1" w:uiPriority="0" w:name="heading 7"/>
-    <w:lsdException w:qFormat="1" w:uiPriority="0" w:name="heading 8"/>
-    <w:lsdException w:qFormat="1" w:uiPriority="0" w:name="heading 9"/>
-    <w:lsdException w:qFormat="1" w:unhideWhenUsed="0" w:uiPriority="0" w:semiHidden="0" w:name="index 1"/>
-    <w:lsdException w:qFormat="1" w:unhideWhenUsed="0" w:uiPriority="0" w:semiHidden="0" w:name="index 2"/>
-    <w:lsdException w:qFormat="1" w:unhideWhenUsed="0" w:uiPriority="0" w:semiHidden="0" w:name="index 3"/>
-    <w:lsdException w:qFormat="1" w:unhideWhenUsed="0" w:uiPriority="0" w:semiHidden="0" w:name="index 4"/>
-    <w:lsdException w:qFormat="1" w:unhideWhenUsed="0" w:uiPriority="0" w:semiHidden="0" w:name="index 5"/>
-    <w:lsdException w:qFormat="1" w:unhideWhenUsed="0" w:uiPriority="0" w:semiHidden="0" w:name="index 6"/>
-    <w:lsdException w:qFormat="1" w:unhideWhenUsed="0" w:uiPriority="0" w:semiHidden="0" w:name="index 7"/>
-    <w:lsdException w:qFormat="1" w:unhideWhenUsed="0" w:uiPriority="0" w:semiHidden="0" w:name="index 8"/>
-    <w:lsdException w:qFormat="1" w:unhideWhenUsed="0" w:uiPriority="0" w:semiHidden="0" w:name="index 9"/>
-    <w:lsdException w:qFormat="1" w:unhideWhenUsed="0" w:uiPriority="0" w:semiHidden="0" w:name="toc 1"/>
-    <w:lsdException w:qFormat="1" w:unhideWhenUsed="0" w:uiPriority="0" w:semiHidden="0" w:name="toc 2"/>
-    <w:lsdException w:qFormat="1" w:unhideWhenUsed="0" w:uiPriority="0" w:semiHidden="0" w:name="toc 3"/>
-    <w:lsdException w:qFormat="1" w:unhideWhenUsed="0" w:uiPriority="0" w:semiHidden="0" w:name="toc 4"/>
-    <w:lsdException w:qFormat="1" w:unhideWhenUsed="0" w:uiPriority="0" w:semiHidden="0" w:name="toc 5"/>
-    <w:lsdException w:qFormat="1" w:unhideWhenUsed="0" w:uiPriority="0" w:semiHidden="0" w:name="toc 6"/>
-    <w:lsdException w:qFormat="1" w:unhideWhenUsed="0" w:uiPriority="0" w:semiHidden="0" w:name="toc 7"/>
-    <w:lsdException w:qFormat="1" w:unhideWhenUsed="0" w:uiPriority="0" w:semiHidden="0" w:name="toc 8"/>
-    <w:lsdException w:qFormat="1" w:unhideWhenUsed="0" w:uiPriority="0" w:semiHidden="0" w:name="toc 9"/>
-    <w:lsdException w:qFormat="1" w:unhideWhenUsed="0" w:uiPriority="0" w:semiHidden="0" w:name="Normal Indent"/>
-    <w:lsdException w:qFormat="1" w:unhideWhenUsed="0" w:uiPriority="0" w:semiHidden="0" w:name="footnote text"/>
-    <w:lsdException w:qFormat="1" w:unhideWhenUsed="0" w:uiPriority="0" w:semiHidden="0" w:name="annotation text"/>
-    <w:lsdException w:qFormat="1" w:unhideWhenUsed="0" w:uiPriority="0" w:semiHidden="0" w:name="header"/>
-    <w:lsdException w:qFormat="1" w:unhideWhenUsed="0" w:uiPriority="0" w:semiHidden="0" w:name="footer"/>
-    <w:lsdException w:qFormat="1" w:unhideWhenUsed="0" w:uiPriority="0" w:semiHidden="0" w:name="index heading"/>
-    <w:lsdException w:qFormat="1" w:uiPriority="0" w:name="caption"/>
-    <w:lsdException w:qFormat="1" w:unhideWhenUsed="0" w:uiPriority="0" w:semiHidden="0" w:name="table of figures"/>
-    <w:lsdException w:qFormat="1" w:unhideWhenUsed="0" w:uiPriority="0" w:semiHidden="0" w:name="envelope address"/>
-    <w:lsdException w:qFormat="1" w:unhideWhenUsed="0" w:uiPriority="0" w:semiHidden="0" w:name="envelope return"/>
-    <w:lsdException w:qFormat="1" w:unhideWhenUsed="0" w:uiPriority="0" w:semiHidden="0" w:name="footnote reference"/>
-    <w:lsdException w:qFormat="1" w:unhideWhenUsed="0" w:uiPriority="0" w:semiHidden="0" w:name="annotation reference"/>
-    <w:lsdException w:qFormat="1" w:unhideWhenUsed="0" w:uiPriority="0" w:semiHidden="0" w:name="line number"/>
-    <w:lsdException w:qFormat="1" w:unhideWhenUsed="0" w:uiPriority="0" w:semiHidden="0" w:name="page number"/>
-    <w:lsdException w:qFormat="1" w:unhideWhenUsed="0" w:uiPriority="0" w:semiHidden="0" w:name="endnote reference"/>
-    <w:lsdException w:qFormat="1" w:unhideWhenUsed="0" w:uiPriority="0" w:semiHidden="0" w:name="endnote text"/>
-    <w:lsdException w:qFormat="1" w:unhideWhenUsed="0" w:uiPriority="0" w:semiHidden="0" w:name="table of authorities"/>
-    <w:lsdException w:qFormat="1" w:unhideWhenUsed="0" w:uiPriority="0" w:semiHidden="0" w:name="macro"/>
-    <w:lsdException w:qFormat="1" w:unhideWhenUsed="0" w:uiPriority="0" w:semiHidden="0" w:name="toa heading"/>
-    <w:lsdException w:qFormat="1" w:unhideWhenUsed="0" w:uiPriority="0" w:semiHidden="0" w:name="List"/>
-    <w:lsdException w:qFormat="1" w:unhideWhenUsed="0" w:uiPriority="0" w:semiHidden="0" w:name="List Bullet"/>
-    <w:lsdException w:qFormat="1" w:unhideWhenUsed="0" w:uiPriority="0" w:semiHidden="0" w:name="List Number"/>
-    <w:lsdException w:qFormat="1" w:unhideWhenUsed="0" w:uiPriority="0" w:semiHidden="0" w:name="List 2"/>
-    <w:lsdException w:qFormat="1" w:unhideWhenUsed="0" w:uiPriority="0" w:semiHidden="0" w:name="List 3"/>
-    <w:lsdException w:qFormat="1" w:unhideWhenUsed="0" w:uiPriority="0" w:semiHidden="0" w:name="List 4"/>
-    <w:lsdException w:qFormat="1" w:unhideWhenUsed="0" w:uiPriority="0" w:semiHidden="0" w:name="List 5"/>
-    <w:lsdException w:qFormat="1" w:unhideWhenUsed="0" w:uiPriority="0" w:semiHidden="0" w:name="List Bullet 2"/>
-    <w:lsdException w:qFormat="1" w:unhideWhenUsed="0" w:uiPriority="0" w:semiHidden="0" w:name="List Bullet 3"/>
-    <w:lsdException w:qFormat="1" w:unhideWhenUsed="0" w:uiPriority="0" w:semiHidden="0" w:name="List Bullet 4"/>
-    <w:lsdException w:qFormat="1" w:unhideWhenUsed="0" w:uiPriority="0" w:semiHidden="0" w:name="List Bullet 5"/>
-    <w:lsdException w:qFormat="1" w:unhideWhenUsed="0" w:uiPriority="0" w:semiHidden="0" w:name="List Number 2"/>
-    <w:lsdException w:qFormat="1" w:unhideWhenUsed="0" w:uiPriority="0" w:semiHidden="0" w:name="List Number 3"/>
-    <w:lsdException w:qFormat="1" w:unhideWhenUsed="0" w:uiPriority="0" w:semiHidden="0" w:name="List Number 4"/>
-    <w:lsdException w:qFormat="1" w:unhideWhenUsed="0" w:uiPriority="0" w:semiHidden="0" w:name="List Number 5"/>
-    <w:lsdException w:qFormat="1" w:unhideWhenUsed="0" w:uiPriority="0" w:semiHidden="0" w:name="Title"/>
-    <w:lsdException w:qFormat="1" w:unhideWhenUsed="0" w:uiPriority="0" w:semiHidden="0" w:name="Closing"/>
-    <w:lsdException w:qFormat="1" w:unhideWhenUsed="0" w:uiPriority="0" w:semiHidden="0" w:name="Signature"/>
-    <w:lsdException w:qFormat="1" w:unhideWhenUsed="0" w:uiPriority="0" w:name="Default Paragraph Font"/>
-    <w:lsdException w:qFormat="1" w:unhideWhenUsed="0" w:uiPriority="0" w:semiHidden="0" w:name="Body Text"/>
-    <w:lsdException w:qFormat="1" w:unhideWhenUsed="0" w:uiPriority="0" w:semiHidden="0" w:name="Body Text Indent"/>
-    <w:lsdException w:qFormat="1" w:unhideWhenUsed="0" w:uiPriority="0" w:semiHidden="0" w:name="List Continue"/>
-    <w:lsdException w:qFormat="1" w:unhideWhenUsed="0" w:uiPriority="0" w:semiHidden="0" w:name="List Continue 2"/>
-    <w:lsdException w:qFormat="1" w:unhideWhenUsed="0" w:uiPriority="0" w:semiHidden="0" w:name="List Continue 3"/>
-    <w:lsdException w:qFormat="1" w:unhideWhenUsed="0" w:uiPriority="0" w:semiHidden="0" w:name="List Continue 4"/>
-    <w:lsdException w:qFormat="1" w:unhideWhenUsed="0" w:uiPriority="0" w:semiHidden="0" w:name="List Continue 5"/>
-    <w:lsdException w:qFormat="1" w:unhideWhenUsed="0" w:uiPriority="0" w:semiHidden="0" w:name="Message Header"/>
-    <w:lsdException w:qFormat="1" w:unhideWhenUsed="0" w:uiPriority="0" w:semiHidden="0" w:name="Subtitle"/>
-    <w:lsdException w:qFormat="1" w:unhideWhenUsed="0" w:uiPriority="0" w:semiHidden="0" w:name="Salutation"/>
-    <w:lsdException w:qFormat="1" w:unhideWhenUsed="0" w:uiPriority="0" w:semiHidden="0" w:name="Date"/>
-    <w:lsdException w:qFormat="1" w:unhideWhenUsed="0" w:uiPriority="0" w:semiHidden="0" w:name="Body Text First Indent"/>
-    <w:lsdException w:qFormat="1" w:unhideWhenUsed="0" w:uiPriority="0" w:semiHidden="0" w:name="Body Text First Indent 2"/>
-    <w:lsdException w:qFormat="1" w:unhideWhenUsed="0" w:uiPriority="0" w:semiHidden="0" w:name="Note Heading"/>
-    <w:lsdException w:qFormat="1" w:unhideWhenUsed="0" w:uiPriority="0" w:semiHidden="0" w:name="Body Text 2"/>
-    <w:lsdException w:qFormat="1" w:unhideWhenUsed="0" w:uiPriority="0" w:semiHidden="0" w:name="Body Text 3"/>
-    <w:lsdException w:qFormat="1" w:unhideWhenUsed="0" w:uiPriority="0" w:semiHidden="0" w:name="Body Text Indent 2"/>
-    <w:lsdException w:qFormat="1" w:unhideWhenUsed="0" w:uiPriority="0" w:semiHidden="0" w:name="Body Text Indent 3"/>
-    <w:lsdException w:qFormat="1" w:unhideWhenUsed="0" w:uiPriority="0" w:semiHidden="0" w:name="Block Text"/>
-    <w:lsdException w:qFormat="1" w:unhideWhenUsed="0" w:uiPriority="0" w:semiHidden="0" w:name="Hyperlink"/>
-    <w:lsdException w:qFormat="1" w:unhideWhenUsed="0" w:uiPriority="0" w:semiHidden="0" w:name="FollowedHyperlink"/>
-    <w:lsdException w:qFormat="1" w:unhideWhenUsed="0" w:uiPriority="0" w:semiHidden="0" w:name="Strong"/>
-    <w:lsdException w:qFormat="1" w:unhideWhenUsed="0" w:uiPriority="0" w:semiHidden="0" w:name="Emphasis"/>
-    <w:lsdException w:qFormat="1" w:unhideWhenUsed="0" w:uiPriority="0" w:semiHidden="0" w:name="Document Map"/>
-    <w:lsdException w:qFormat="1" w:unhideWhenUsed="0" w:uiPriority="0" w:semiHidden="0" w:name="Plain Text"/>
-    <w:lsdException w:qFormat="1" w:unhideWhenUsed="0" w:uiPriority="0" w:semiHidden="0" w:name="E-mail Signature"/>
-    <w:lsdException w:qFormat="1" w:unhideWhenUsed="0" w:uiPriority="0" w:semiHidden="0" w:name="Normal (Web)"/>
-    <w:lsdException w:qFormat="1" w:unhideWhenUsed="0" w:uiPriority="0" w:semiHidden="0" w:name="HTML Acronym"/>
-    <w:lsdException w:qFormat="1" w:unhideWhenUsed="0" w:uiPriority="0" w:semiHidden="0" w:name="HTML Address"/>
-    <w:lsdException w:qFormat="1" w:unhideWhenUsed="0" w:uiPriority="0" w:semiHidden="0" w:name="HTML Cite"/>
-    <w:lsdException w:qFormat="1" w:unhideWhenUsed="0" w:uiPriority="0" w:semiHidden="0" w:name="HTML Code"/>
-    <w:lsdException w:qFormat="1" w:unhideWhenUsed="0" w:uiPriority="0" w:semiHidden="0" w:name="HTML Definition"/>
-    <w:lsdException w:qFormat="1" w:unhideWhenUsed="0" w:uiPriority="0" w:semiHidden="0" w:name="HTML Keyboard"/>
-    <w:lsdException w:qFormat="1" w:unhideWhenUsed="0" w:uiPriority="0" w:semiHidden="0" w:name="HTML Preformatted"/>
-    <w:lsdException w:qFormat="1" w:unhideWhenUsed="0" w:uiPriority="0" w:semiHidden="0" w:name="HTML Sample"/>
-    <w:lsdException w:qFormat="1" w:unhideWhenUsed="0" w:uiPriority="0" w:semiHidden="0" w:name="HTML Typewriter"/>
-    <w:lsdException w:qFormat="1" w:unhideWhenUsed="0" w:uiPriority="0" w:semiHidden="0" w:name="HTML Variable"/>
-    <w:lsdException w:qFormat="1" w:unhideWhenUsed="0" w:uiPriority="0" w:name="Normal Table"/>
-    <w:lsdException w:qFormat="1" w:unhideWhenUsed="0" w:uiPriority="0" w:semiHidden="0" w:name="annotation subject"/>
-    <w:lsdException w:qFormat="1" w:unhideWhenUsed="0" w:uiPriority="0" w:semiHidden="0" w:name="Table Simple 1"/>
-    <w:lsdException w:qFormat="1" w:unhideWhenUsed="0" w:uiPriority="0" w:semiHidden="0" w:name="Table Simple 2"/>
-    <w:lsdException w:qFormat="1" w:unhideWhenUsed="0" w:uiPriority="0" w:semiHidden="0" w:name="Table Simple 3"/>
-    <w:lsdException w:qFormat="1" w:unhideWhenUsed="0" w:uiPriority="0" w:semiHidden="0" w:name="Table Classic 1"/>
-    <w:lsdException w:qFormat="1" w:unhideWhenUsed="0" w:uiPriority="0" w:semiHidden="0" w:name="Table Classic 2"/>
-    <w:lsdException w:qFormat="1" w:unhideWhenUsed="0" w:uiPriority="0" w:semiHidden="0" w:name="Table Classic 3"/>
-    <w:lsdException w:qFormat="1" w:unhideWhenUsed="0" w:uiPriority="0" w:semiHidden="0" w:name="Table Classic 4"/>
-    <w:lsdException w:qFormat="1" w:unhideWhenUsed="0" w:uiPriority="0" w:semiHidden="0" w:name="Table Colorful 1"/>
-    <w:lsdException w:qFormat="1" w:unhideWhenUsed="0" w:uiPriority="0" w:semiHidden="0" w:name="Table Colorful 2"/>
-    <w:lsdException w:qFormat="1" w:unhideWhenUsed="0" w:uiPriority="0" w:semiHidden="0" w:name="Table Colorful 3"/>
-    <w:lsdException w:qFormat="1" w:unhideWhenUsed="0" w:uiPriority="0" w:semiHidden="0" w:name="Table Columns 1"/>
-    <w:lsdException w:qFormat="1" w:unhideWhenUsed="0" w:uiPriority="0" w:semiHidden="0" w:name="Table Columns 2"/>
-    <w:lsdException w:qFormat="1" w:unhideWhenUsed="0" w:uiPriority="0" w:semiHidden="0" w:name="Table Columns 3"/>
-    <w:lsdException w:qFormat="1" w:unhideWhenUsed="0" w:uiPriority="0" w:semiHidden="0" w:name="Table Columns 4"/>
-    <w:lsdException w:qFormat="1" w:unhideWhenUsed="0" w:uiPriority="0" w:semiHidden="0" w:name="Table Columns 5"/>
-    <w:lsdException w:qFormat="1" w:unhideWhenUsed="0" w:uiPriority="0" w:semiHidden="0" w:name="Table Grid 1"/>
-    <w:lsdException w:qFormat="1" w:unhideWhenUsed="0" w:uiPriority="0" w:semiHidden="0" w:name="Table Grid 2"/>
-    <w:lsdException w:qFormat="1" w:unhideWhenUsed="0" w:uiPriority="0" w:semiHidden="0" w:name="Table Grid 3"/>
-    <w:lsdException w:qFormat="1" w:unhideWhenUsed="0" w:uiPriority="0" w:semiHidden="0" w:name="Table Grid 4"/>
-    <w:lsdException w:qFormat="1" w:unhideWhenUsed="0" w:uiPriority="0" w:semiHidden="0" w:name="Table Grid 5"/>
-    <w:lsdException w:qFormat="1" w:unhideWhenUsed="0" w:uiPriority="0" w:semiHidden="0" w:name="Table Grid 6"/>
-    <w:lsdException w:qFormat="1" w:unhideWhenUsed="0" w:uiPriority="0" w:semiHidden="0" w:name="Table Grid 7"/>
-    <w:lsdException w:qFormat="1" w:unhideWhenUsed="0" w:uiPriority="0" w:semiHidden="0" w:name="Table Grid 8"/>
-    <w:lsdException w:qFormat="1" w:unhideWhenUsed="0" w:uiPriority="0" w:semiHidden="0" w:name="Table List 1"/>
-    <w:lsdException w:qFormat="1" w:unhideWhenUsed="0" w:uiPriority="0" w:semiHidden="0" w:name="Table List 2"/>
-    <w:lsdException w:qFormat="1" w:unhideWhenUsed="0" w:uiPriority="0" w:semiHidden="0" w:name="Table List 3"/>
-    <w:lsdException w:qFormat="1" w:unhideWhenUsed="0" w:uiPriority="0" w:semiHidden="0" w:name="Table List 4"/>
-    <w:lsdException w:qFormat="1" w:unhideWhenUsed="0" w:uiPriority="0" w:semiHidden="0" w:name="Table List 5"/>
-    <w:lsdException w:qFormat="1" w:unhideWhenUsed="0" w:uiPriority="0" w:semiHidden="0" w:name="Table List 6"/>
-    <w:lsdException w:qFormat="1" w:unhideWhenUsed="0" w:uiPriority="0" w:semiHidden="0" w:name="Table List 7"/>
-    <w:lsdException w:qFormat="1" w:unhideWhenUsed="0" w:uiPriority="0" w:semiHidden="0" w:name="Table List 8"/>
-    <w:lsdException w:qFormat="1" w:unhideWhenUsed="0" w:uiPriority="0" w:semiHidden="0" w:name="Table 3D effects 1"/>
-    <w:lsdException w:qFormat="1" w:unhideWhenUsed="0" w:uiPriority="0" w:semiHidden="0" w:name="Table 3D effects 2"/>
-    <w:lsdException w:qFormat="1" w:unhideWhenUsed="0" w:uiPriority="0" w:semiHidden="0" w:name="Table 3D effects 3"/>
-    <w:lsdException w:qFormat="1" w:unhideWhenUsed="0" w:uiPriority="0" w:semiHidden="0" w:name="Table Contemporary"/>
-    <w:lsdException w:qFormat="1" w:unhideWhenUsed="0" w:uiPriority="0" w:semiHidden="0" w:name="Table Elegant"/>
-    <w:lsdException w:qFormat="1" w:unhideWhenUsed="0" w:uiPriority="0" w:semiHidden="0" w:name="Table Professional"/>
-    <w:lsdException w:qFormat="1" w:unhideWhenUsed="0" w:uiPriority="0" w:semiHidden="0" w:name="Table Subtle 1"/>
-    <w:lsdException w:qFormat="1" w:unhideWhenUsed="0" w:uiPriority="0" w:semiHidden="0" w:name="Table Subtle 2"/>
-    <w:lsdException w:qFormat="1" w:unhideWhenUsed="0" w:uiPriority="0" w:semiHidden="0" w:name="Table Web 1"/>
-    <w:lsdException w:qFormat="1" w:unhideWhenUsed="0" w:uiPriority="0" w:semiHidden="0" w:name="Table Web 2"/>
-    <w:lsdException w:qFormat="1" w:unhideWhenUsed="0" w:uiPriority="0" w:semiHidden="0" w:name="Table Web 3"/>
-    <w:lsdException w:qFormat="1" w:unhideWhenUsed="0" w:uiPriority="0" w:semiHidden="0" w:name="Balloon Text"/>
-    <w:lsdException w:qFormat="1" w:unhideWhenUsed="0" w:uiPriority="0" w:semiHidden="0" w:name="Table Grid"/>
-    <w:lsdException w:qFormat="1" w:unhideWhenUsed="0" w:uiPriority="0" w:semiHidden="0" w:name="Table Theme"/>
+  <w:latentStyles w:defLockedState="0" w:defUIPriority="99" w:defSemiHidden="1" w:defUnhideWhenUsed="1" w:defQFormat="0" w:count="260">
+    <w:lsdException w:name="Normal" w:uiPriority="0" w:semiHidden="0" w:unhideWhenUsed="0" w:qFormat="1"/>
+    <w:lsdException w:name="heading 1" w:uiPriority="0" w:semiHidden="0" w:unhideWhenUsed="0" w:qFormat="1"/>
+    <w:lsdException w:name="heading 2" w:uiPriority="0" w:qFormat="1"/>
+    <w:lsdException w:name="heading 3" w:uiPriority="0" w:semiHidden="0" w:qFormat="1"/>
+    <w:lsdException w:name="heading 4" w:uiPriority="0" w:qFormat="1"/>
+    <w:lsdException w:name="heading 5" w:uiPriority="0" w:qFormat="1"/>
+    <w:lsdException w:name="heading 6" w:uiPriority="0" w:qFormat="1"/>
+    <w:lsdException w:name="heading 7" w:uiPriority="0" w:qFormat="1"/>
+    <w:lsdException w:name="heading 8" w:uiPriority="0" w:qFormat="1"/>
+    <w:lsdException w:name="heading 9" w:uiPriority="0" w:qFormat="1"/>
+    <w:lsdException w:name="index 1" w:uiPriority="0" w:semiHidden="0" w:unhideWhenUsed="0" w:qFormat="1"/>
+    <w:lsdException w:name="index 2" w:uiPriority="0" w:semiHidden="0" w:unhideWhenUsed="0" w:qFormat="1"/>
+    <w:lsdException w:name="index 3" w:uiPriority="0" w:semiHidden="0" w:unhideWhenUsed="0" w:qFormat="1"/>
+    <w:lsdException w:name="index 4" w:uiPriority="0" w:semiHidden="0" w:unhideWhenUsed="0" w:qFormat="1"/>
+    <w:lsdException w:name="index 5" w:uiPriority="0" w:semiHidden="0" w:unhideWhenUsed="0" w:qFormat="1"/>
+    <w:lsdException w:name="index 6" w:uiPriority="0" w:semiHidden="0" w:unhideWhenUsed="0" w:qFormat="1"/>
+    <w:lsdException w:name="index 7" w:uiPriority="0" w:semiHidden="0" w:unhideWhenUsed="0" w:qFormat="1"/>
+    <w:lsdException w:name="index 8" w:uiPriority="0" w:semiHidden="0" w:unhideWhenUsed="0" w:qFormat="1"/>
+    <w:lsdException w:name="index 9" w:uiPriority="0" w:semiHidden="0" w:unhideWhenUsed="0" w:qFormat="1"/>
+    <w:lsdException w:name="toc 1" w:uiPriority="0" w:semiHidden="0" w:unhideWhenUsed="0" w:qFormat="1"/>
+    <w:lsdException w:name="toc 2" w:uiPriority="0" w:semiHidden="0" w:unhideWhenUsed="0" w:qFormat="1"/>
+    <w:lsdException w:name="toc 3" w:uiPriority="0" w:semiHidden="0" w:unhideWhenUsed="0" w:qFormat="1"/>
+    <w:lsdException w:name="toc 4" w:uiPriority="0" w:semiHidden="0" w:unhideWhenUsed="0" w:qFormat="1"/>
+    <w:lsdException w:name="toc 5" w:uiPriority="0" w:semiHidden="0" w:unhideWhenUsed="0" w:qFormat="1"/>
+    <w:lsdException w:name="toc 6" w:uiPriority="0" w:semiHidden="0" w:unhideWhenUsed="0" w:qFormat="1"/>
+    <w:lsdException w:name="toc 7" w:uiPriority="0" w:semiHidden="0" w:unhideWhenUsed="0" w:qFormat="1"/>
+    <w:lsdException w:name="toc 8" w:uiPriority="0" w:semiHidden="0" w:unhideWhenUsed="0" w:qFormat="1"/>
+    <w:lsdException w:name="toc 9" w:uiPriority="0" w:semiHidden="0" w:unhideWhenUsed="0" w:qFormat="1"/>
+    <w:lsdException w:name="Normal Indent" w:uiPriority="0" w:semiHidden="0" w:unhideWhenUsed="0" w:qFormat="1"/>
+    <w:lsdException w:name="footnote text" w:uiPriority="0" w:semiHidden="0" w:unhideWhenUsed="0" w:qFormat="1"/>
+    <w:lsdException w:name="annotation text" w:uiPriority="0" w:semiHidden="0" w:unhideWhenUsed="0" w:qFormat="1"/>
+    <w:lsdException w:name="header" w:uiPriority="0" w:semiHidden="0" w:unhideWhenUsed="0" w:qFormat="1"/>
+    <w:lsdException w:name="footer" w:uiPriority="0" w:semiHidden="0" w:unhideWhenUsed="0" w:qFormat="1"/>
+    <w:lsdException w:name="index heading" w:uiPriority="0" w:semiHidden="0" w:unhideWhenUsed="0" w:qFormat="1"/>
+    <w:lsdException w:name="caption" w:uiPriority="0" w:qFormat="1"/>
+    <w:lsdException w:name="table of figures" w:uiPriority="0" w:semiHidden="0" w:unhideWhenUsed="0" w:qFormat="1"/>
+    <w:lsdException w:name="envelope address" w:uiPriority="0" w:semiHidden="0" w:unhideWhenUsed="0" w:qFormat="1"/>
+    <w:lsdException w:name="envelope return" w:uiPriority="0" w:semiHidden="0" w:unhideWhenUsed="0" w:qFormat="1"/>
+    <w:lsdException w:name="footnote reference" w:uiPriority="0" w:semiHidden="0" w:unhideWhenUsed="0" w:qFormat="1"/>
+    <w:lsdException w:name="annotation reference" w:uiPriority="0" w:semiHidden="0" w:unhideWhenUsed="0" w:qFormat="1"/>
+    <w:lsdException w:name="line number" w:uiPriority="0" w:semiHidden="0" w:unhideWhenUsed="0" w:qFormat="1"/>
+    <w:lsdException w:name="page number" w:uiPriority="0" w:semiHidden="0" w:unhideWhenUsed="0" w:qFormat="1"/>
+    <w:lsdException w:name="endnote reference" w:uiPriority="0" w:semiHidden="0" w:unhideWhenUsed="0" w:qFormat="1"/>
+    <w:lsdException w:name="endnote text" w:uiPriority="0" w:semiHidden="0" w:unhideWhenUsed="0" w:qFormat="1"/>
+    <w:lsdException w:name="table of authorities" w:uiPriority="0" w:semiHidden="0" w:unhideWhenUsed="0" w:qFormat="1"/>
+    <w:lsdException w:name="macro" w:uiPriority="0" w:semiHidden="0" w:unhideWhenUsed="0" w:qFormat="1"/>
+    <w:lsdException w:name="toa heading" w:uiPriority="0" w:semiHidden="0" w:unhideWhenUsed="0" w:qFormat="1"/>
+    <w:lsdException w:name="List" w:uiPriority="0" w:semiHidden="0" w:unhideWhenUsed="0" w:qFormat="1"/>
+    <w:lsdException w:name="List Bullet" w:uiPriority="0" w:semiHidden="0" w:unhideWhenUsed="0" w:qFormat="1"/>
+    <w:lsdException w:name="List Number" w:uiPriority="0" w:semiHidden="0" w:unhideWhenUsed="0" w:qFormat="1"/>
+    <w:lsdException w:name="List 2" w:uiPriority="0" w:semiHidden="0" w:unhideWhenUsed="0" w:qFormat="1"/>
+    <w:lsdException w:name="List 3" w:uiPriority="0" w:semiHidden="0" w:unhideWhenUsed="0" w:qFormat="1"/>
+    <w:lsdException w:name="List 4" w:uiPriority="0" w:semiHidden="0" w:unhideWhenUsed="0" w:qFormat="1"/>
+    <w:lsdException w:name="List 5" w:uiPriority="0" w:semiHidden="0" w:unhideWhenUsed="0" w:qFormat="1"/>
+    <w:lsdException w:name="List Bullet 2" w:uiPriority="0" w:semiHidden="0" w:unhideWhenUsed="0" w:qFormat="1"/>
+    <w:lsdException w:name="List Bullet 3" w:uiPriority="0" w:semiHidden="0" w:unhideWhenUsed="0" w:qFormat="1"/>
+    <w:lsdException w:name="List Bullet 4" w:uiPriority="0" w:semiHidden="0" w:unhideWhenUsed="0" w:qFormat="1"/>
+    <w:lsdException w:name="List Bullet 5" w:uiPriority="0" w:semiHidden="0" w:unhideWhenUsed="0" w:qFormat="1"/>
+    <w:lsdException w:name="List Number 2" w:uiPriority="0" w:semiHidden="0" w:unhideWhenUsed="0" w:qFormat="1"/>
+    <w:lsdException w:name="List Number 3" w:uiPriority="0" w:semiHidden="0" w:unhideWhenUsed="0" w:qFormat="1"/>
+    <w:lsdException w:name="List Number 4" w:uiPriority="0" w:semiHidden="0" w:unhideWhenUsed="0" w:qFormat="1"/>
+    <w:lsdException w:name="List Number 5" w:uiPriority="0" w:semiHidden="0" w:unhideWhenUsed="0" w:qFormat="1"/>
+    <w:lsdException w:name="Title" w:uiPriority="0" w:semiHidden="0" w:unhideWhenUsed="0" w:qFormat="1"/>
+    <w:lsdException w:name="Closing" w:uiPriority="0" w:semiHidden="0" w:unhideWhenUsed="0" w:qFormat="1"/>
+    <w:lsdException w:name="Signature" w:uiPriority="0" w:semiHidden="0" w:unhideWhenUsed="0" w:qFormat="1"/>
+    <w:lsdException w:name="Default Paragraph Font" w:uiPriority="0" w:unhideWhenUsed="0" w:qFormat="1"/>
+    <w:lsdException w:name="Body Text" w:uiPriority="0" w:semiHidden="0" w:unhideWhenUsed="0" w:qFormat="1"/>
+    <w:lsdException w:name="Body Text Indent" w:uiPriority="0" w:semiHidden="0" w:unhideWhenUsed="0" w:qFormat="1"/>
+    <w:lsdException w:name="List Continue" w:uiPriority="0" w:semiHidden="0" w:unhideWhenUsed="0" w:qFormat="1"/>
+    <w:lsdException w:name="List Continue 2" w:uiPriority="0" w:semiHidden="0" w:unhideWhenUsed="0" w:qFormat="1"/>
+    <w:lsdException w:name="List Continue 3" w:uiPriority="0" w:semiHidden="0" w:unhideWhenUsed="0" w:qFormat="1"/>
+    <w:lsdException w:name="List Continue 4" w:uiPriority="0" w:semiHidden="0" w:unhideWhenUsed="0" w:qFormat="1"/>
+    <w:lsdException w:name="List Continue 5" w:uiPriority="0" w:semiHidden="0" w:unhideWhenUsed="0" w:qFormat="1"/>
+    <w:lsdException w:name="Message Header" w:uiPriority="0" w:semiHidden="0" w:unhideWhenUsed="0" w:qFormat="1"/>
+    <w:lsdException w:name="Subtitle" w:uiPriority="0" w:semiHidden="0" w:unhideWhenUsed="0" w:qFormat="1"/>
+    <w:lsdException w:name="Salutation" w:uiPriority="0" w:semiHidden="0" w:unhideWhenUsed="0" w:qFormat="1"/>
+    <w:lsdException w:name="Date" w:uiPriority="0" w:semiHidden="0" w:unhideWhenUsed="0" w:qFormat="1"/>
+    <w:lsdException w:name="Body Text First Indent" w:uiPriority="0" w:semiHidden="0" w:unhideWhenUsed="0" w:qFormat="1"/>
+    <w:lsdException w:name="Body Text First Indent 2" w:uiPriority="0" w:semiHidden="0" w:unhideWhenUsed="0" w:qFormat="1"/>
+    <w:lsdException w:name="Note Heading" w:uiPriority="0" w:semiHidden="0" w:unhideWhenUsed="0" w:qFormat="1"/>
+    <w:lsdException w:name="Body Text 2" w:uiPriority="0" w:semiHidden="0" w:unhideWhenUsed="0" w:qFormat="1"/>
+    <w:lsdException w:name="Body Text 3" w:uiPriority="0" w:semiHidden="0" w:unhideWhenUsed="0" w:qFormat="1"/>
+    <w:lsdException w:name="Body Text Indent 2" w:uiPriority="0" w:semiHidden="0" w:unhideWhenUsed="0" w:qFormat="1"/>
+    <w:lsdException w:name="Body Text Indent 3" w:uiPriority="0" w:semiHidden="0" w:unhideWhenUsed="0" w:qFormat="1"/>
+    <w:lsdException w:name="Block Text" w:uiPriority="0" w:semiHidden="0" w:unhideWhenUsed="0" w:qFormat="1"/>
+    <w:lsdException w:name="Hyperlink" w:uiPriority="0" w:semiHidden="0" w:unhideWhenUsed="0" w:qFormat="1"/>
+    <w:lsdException w:name="FollowedHyperlink" w:uiPriority="0" w:semiHidden="0" w:unhideWhenUsed="0" w:qFormat="1"/>
+    <w:lsdException w:name="Strong" w:uiPriority="0" w:semiHidden="0" w:unhideWhenUsed="0" w:qFormat="1"/>
+    <w:lsdException w:name="Emphasis" w:uiPriority="0" w:semiHidden="0" w:unhideWhenUsed="0" w:qFormat="1"/>
+    <w:lsdException w:name="Document Map" w:uiPriority="0" w:semiHidden="0" w:unhideWhenUsed="0" w:qFormat="1"/>
+    <w:lsdException w:name="Plain Text" w:uiPriority="0" w:semiHidden="0" w:unhideWhenUsed="0" w:qFormat="1"/>
+    <w:lsdException w:name="E-mail Signature" w:uiPriority="0" w:semiHidden="0" w:unhideWhenUsed="0" w:qFormat="1"/>
+    <w:lsdException w:name="Normal (Web)" w:uiPriority="0" w:semiHidden="0" w:unhideWhenUsed="0" w:qFormat="1"/>
+    <w:lsdException w:name="HTML Acronym" w:uiPriority="0" w:semiHidden="0" w:unhideWhenUsed="0" w:qFormat="1"/>
+    <w:lsdException w:name="HTML Address" w:uiPriority="0" w:semiHidden="0" w:unhideWhenUsed="0" w:qFormat="1"/>
+    <w:lsdException w:name="HTML Cite" w:uiPriority="0" w:semiHidden="0" w:unhideWhenUsed="0" w:qFormat="1"/>
+    <w:lsdException w:name="HTML Code" w:uiPriority="0" w:semiHidden="0" w:unhideWhenUsed="0" w:qFormat="1"/>
+    <w:lsdException w:name="HTML Definition" w:uiPriority="0" w:semiHidden="0" w:unhideWhenUsed="0" w:qFormat="1"/>
+    <w:lsdException w:name="HTML Keyboard" w:uiPriority="0" w:semiHidden="0" w:unhideWhenUsed="0" w:qFormat="1"/>
+    <w:lsdException w:name="HTML Preformatted" w:uiPriority="0" w:semiHidden="0" w:unhideWhenUsed="0" w:qFormat="1"/>
+    <w:lsdException w:name="HTML Sample" w:uiPriority="0" w:semiHidden="0" w:unhideWhenUsed="0" w:qFormat="1"/>
+    <w:lsdException w:name="HTML Typewriter" w:uiPriority="0" w:semiHidden="0" w:unhideWhenUsed="0" w:qFormat="1"/>
+    <w:lsdException w:name="HTML Variable" w:uiPriority="0" w:semiHidden="0" w:unhideWhenUsed="0" w:qFormat="1"/>
+    <w:lsdException w:name="Normal Table" w:uiPriority="0" w:unhideWhenUsed="0" w:qFormat="1"/>
+    <w:lsdException w:name="annotation subject" w:uiPriority="0" w:semiHidden="0" w:unhideWhenUsed="0" w:qFormat="1"/>
+    <w:lsdException w:name="Table Simple 1" w:uiPriority="0" w:semiHidden="0" w:unhideWhenUsed="0" w:qFormat="1"/>
+    <w:lsdException w:name="Table Simple 2" w:uiPriority="0" w:semiHidden="0" w:unhideWhenUsed="0" w:qFormat="1"/>
+    <w:lsdException w:name="Table Simple 3" w:uiPriority="0" w:semiHidden="0" w:unhideWhenUsed="0" w:qFormat="1"/>
+    <w:lsdException w:name="Table Classic 1" w:uiPriority="0" w:semiHidden="0" w:unhideWhenUsed="0" w:qFormat="1"/>
+    <w:lsdException w:name="Table Classic 2" w:uiPriority="0" w:semiHidden="0" w:unhideWhenUsed="0" w:qFormat="1"/>
+    <w:lsdException w:name="Table Classic 3" w:uiPriority="0" w:semiHidden="0" w:unhideWhenUsed="0" w:qFormat="1"/>
+    <w:lsdException w:name="Table Classic 4" w:uiPriority="0" w:semiHidden="0" w:unhideWhenUsed="0" w:qFormat="1"/>
+    <w:lsdException w:name="Table Colorful 1" w:uiPriority="0" w:semiHidden="0" w:unhideWhenUsed="0" w:qFormat="1"/>
+    <w:lsdException w:name="Table Colorful 2" w:uiPriority="0" w:semiHidden="0" w:unhideWhenUsed="0" w:qFormat="1"/>
+    <w:lsdException w:name="Table Colorful 3" w:uiPriority="0" w:semiHidden="0" w:unhideWhenUsed="0" w:qFormat="1"/>
+    <w:lsdException w:name="Table Columns 1" w:uiPriority="0" w:semiHidden="0" w:unhideWhenUsed="0" w:qFormat="1"/>
+    <w:lsdException w:name="Table Columns 2" w:uiPriority="0" w:semiHidden="0" w:unhideWhenUsed="0" w:qFormat="1"/>
+    <w:lsdException w:name="Table Columns 3" w:uiPriority="0" w:semiHidden="0" w:unhideWhenUsed="0" w:qFormat="1"/>
+    <w:lsdException w:name="Table Columns 4" w:uiPriority="0" w:semiHidden="0" w:unhideWhenUsed="0" w:qFormat="1"/>
+    <w:lsdException w:name="Table Columns 5" w:uiPriority="0" w:semiHidden="0" w:unhideWhenUsed="0" w:qFormat="1"/>
+    <w:lsdException w:name="Table Grid 1" w:uiPriority="0" w:semiHidden="0" w:unhideWhenUsed="0" w:qFormat="1"/>
+    <w:lsdException w:name="Table Grid 2" w:uiPriority="0" w:semiHidden="0" w:unhideWhenUsed="0" w:qFormat="1"/>
+    <w:lsdException w:name="Table Grid 3" w:uiPriority="0" w:semiHidden="0" w:unhideWhenUsed="0" w:qFormat="1"/>
+    <w:lsdException w:name="Table Grid 4" w:uiPriority="0" w:semiHidden="0" w:unhideWhenUsed="0" w:qFormat="1"/>
+    <w:lsdException w:name="Table Grid 5" w:uiPriority="0" w:semiHidden="0" w:unhideWhenUsed="0" w:qFormat="1"/>
+    <w:lsdException w:name="Table Grid 6" w:uiPriority="0" w:semiHidden="0" w:unhideWhenUsed="0" w:qFormat="1"/>
+    <w:lsdException w:name="Table Grid 7" w:uiPriority="0" w:semiHidden="0" w:unhideWhenUsed="0" w:qFormat="1"/>
+    <w:lsdException w:name="Table Grid 8" w:uiPriority="0" w:semiHidden="0" w:unhideWhenUsed="0" w:qFormat="1"/>
+    <w:lsdException w:name="Table List 1" w:uiPriority="0" w:semiHidden="0" w:unhideWhenUsed="0" w:qFormat="1"/>
+    <w:lsdException w:name="Table List 2" w:uiPriority="0" w:semiHidden="0" w:unhideWhenUsed="0" w:qFormat="1"/>
+    <w:lsdException w:name="Table List 3" w:uiPriority="0" w:semiHidden="0" w:unhideWhenUsed="0" w:qFormat="1"/>
+    <w:lsdException w:name="Table List 4" w:uiPriority="0" w:semiHidden="0" w:unhideWhenUsed="0" w:qFormat="1"/>
+    <w:lsdException w:name="Table List 5" w:uiPriority="0" w:semiHidden="0" w:unhideWhenUsed="0" w:qFormat="1"/>
+    <w:lsdException w:name="Table List 6" w:uiPriority="0" w:semiHidden="0" w:unhideWhenUsed="0" w:qFormat="1"/>
+    <w:lsdException w:name="Table List 7" w:uiPriority="0" w:semiHidden="0" w:unhideWhenUsed="0" w:qFormat="1"/>
+    <w:lsdException w:name="Table List 8" w:uiPriority="0" w:semiHidden="0" w:unhideWhenUsed="0" w:qFormat="1"/>
+    <w:lsdException w:name="Table 3D effects 1" w:uiPriority="0" w:semiHidden="0" w:unhideWhenUsed="0" w:qFormat="1"/>
+    <w:lsdException w:name="Table 3D effects 2" w:uiPriority="0" w:semiHidden="0" w:unhideWhenUsed="0" w:qFormat="1"/>
+    <w:lsdException w:name="Table 3D effects 3" w:uiPriority="0" w:semiHidden="0" w:unhideWhenUsed="0" w:qFormat="1"/>
+    <w:lsdException w:name="Table Contemporary" w:uiPriority="0" w:semiHidden="0" w:unhideWhenUsed="0" w:qFormat="1"/>
+    <w:lsdException w:name="Table Elegant" w:uiPriority="0" w:semiHidden="0" w:unhideWhenUsed="0" w:qFormat="1"/>
+    <w:lsdException w:name="Table Professional" w:uiPriority="0" w:semiHidden="0" w:unhideWhenUsed="0" w:qFormat="1"/>
+    <w:lsdException w:name="Table Subtle 1" w:uiPriority="0" w:semiHidden="0" w:unhideWhenUsed="0" w:qFormat="1"/>
+    <w:lsdException w:name="Table Subtle 2" w:uiPriority="0" w:semiHidden="0" w:unhideWhenUsed="0" w:qFormat="1"/>
+    <w:lsdException w:name="Table Web 1" w:uiPriority="0" w:semiHidden="0" w:unhideWhenUsed="0" w:qFormat="1"/>
+    <w:lsdException w:name="Table Web 2" w:uiPriority="0" w:semiHidden="0" w:unhideWhenUsed="0" w:qFormat="1"/>
+    <w:lsdException w:name="Table Web 3" w:uiPriority="0" w:semiHidden="0" w:unhideWhenUsed="0" w:qFormat="1"/>
+    <w:lsdException w:name="Balloon Text" w:uiPriority="0" w:semiHidden="0" w:unhideWhenUsed="0" w:qFormat="1"/>
+    <w:lsdException w:name="Table Grid" w:uiPriority="0" w:semiHidden="0" w:unhideWhenUsed="0" w:qFormat="1"/>
+    <w:lsdException w:name="Table Theme" w:uiPriority="0" w:semiHidden="0" w:unhideWhenUsed="0" w:qFormat="1"/>
   </w:latentStyles>
-  <w:style w:type="paragraph" w:default="1" w:styleId="1">
+  <w:style w:type="paragraph" w:styleId="1" w:default="1">
     <w:name w:val="Normal"/>
     <w:qFormat/>
     <w:uiPriority w:val="0"/>
@@ -3069,13 +3005,13 @@
       <w:sz w:val="22"/>
     </w:rPr>
   </w:style>
-  <w:style w:type="character" w:default="1" w:styleId="11">
+  <w:style w:type="character" w:styleId="11" w:default="1">
     <w:name w:val="Default Paragraph Font"/>
     <w:semiHidden/>
     <w:qFormat/>
     <w:uiPriority w:val="0"/>
   </w:style>
-  <w:style w:type="table" w:default="1" w:styleId="12">
+  <w:style w:type="table" w:styleId="12" w:default="1">
     <w:name w:val="Normal Table"/>
     <w:semiHidden/>
     <w:qFormat/>
@@ -3550,7 +3486,7 @@
     <w:qFormat/>
     <w:uiPriority w:val="0"/>
     <w:pPr>
-      <w:framePr w:w="7938" w:h="1984" w:hRule="exact" w:hSpace="141" w:wrap="around" w:vAnchor="margin" w:hAnchor="page" w:xAlign="center" w:yAlign="bottom"/>
+      <w:framePr w:w="7938" w:h="1984" w:hSpace="141" w:wrap="around" w:hAnchor="page" w:vAnchor="margin" w:xAlign="center" w:yAlign="bottom" w:hRule="exact"/>
       <w:ind w:left="2835"/>
     </w:pPr>
     <w:rPr>

</xml_diff>